<commit_message>
SQ16 modified to deal with magnet's quench.
</commit_message>
<xml_diff>
--- a/doc/Sequences-help/G7_SQ16.docx
+++ b/doc/Sequences-help/G7_SQ16.docx
@@ -72,6 +72,12 @@
           <w:szCs w:val="20"/>
         </w:rPr>
         <w:t>- Valve: FV642, FV680</w:t>
+      </w:r>
+      <w:r>
+        <w:rPr>
+          <w:szCs w:val="20"/>
+        </w:rPr>
+        <w:t>, FV587, FV642</w:t>
       </w:r>
     </w:p>
     <w:p>
@@ -291,6 +297,11 @@
               <w:t>Control valve: CV602%opening, CV581%opening, CV583%opening</w:t>
             </w:r>
           </w:p>
+          <w:p>
+            <w:r>
+              <w:t>- Quench valid minimum current threshold</w:t>
+            </w:r>
+          </w:p>
         </w:tc>
         <w:tc>
           <w:tcPr>
@@ -318,74 +329,235 @@
           <w:szCs w:val="20"/>
         </w:rPr>
       </w:pPr>
-    </w:p>
-    <w:p>
-      <w:pPr>
-        <w:spacing w:before="120"/>
-        <w:ind w:left="170"/>
-        <w:jc w:val="center"/>
-        <w:rPr>
-          <w:szCs w:val="20"/>
-        </w:rPr>
-      </w:pPr>
-    </w:p>
-    <w:p>
-      <w:pPr>
-        <w:spacing w:before="120"/>
-        <w:ind w:left="170"/>
-        <w:jc w:val="center"/>
-        <w:rPr>
-          <w:sz w:val="22"/>
-          <w:szCs w:val="22"/>
-        </w:rPr>
-      </w:pPr>
-    </w:p>
-    <w:bookmarkStart w:id="0" w:name="_GoBack"/>
-    <w:bookmarkEnd w:id="0"/>
-    <w:p>
-      <w:pPr>
-        <w:rPr>
-          <w:sz w:val="22"/>
-          <w:szCs w:val="22"/>
-        </w:rPr>
-      </w:pPr>
       <w:r>
         <w:rPr>
           <w:noProof/>
+          <w:szCs w:val="20"/>
           <w:lang w:val="sv-SE" w:eastAsia="sv-SE"/>
         </w:rPr>
         <mc:AlternateContent>
           <mc:Choice Requires="wpg">
             <w:drawing>
-              <wp:anchor distT="0" distB="0" distL="114300" distR="114300" simplePos="0" relativeHeight="274178560" behindDoc="0" locked="0" layoutInCell="1" allowOverlap="1" wp14:anchorId="4F91B3CB" wp14:editId="23AB59B3">
+              <wp:anchor distT="0" distB="0" distL="114300" distR="114300" simplePos="0" relativeHeight="274208256" behindDoc="0" locked="0" layoutInCell="1" allowOverlap="1">
                 <wp:simplePos x="0" y="0"/>
                 <wp:positionH relativeFrom="column">
-                  <wp:posOffset>648970</wp:posOffset>
+                  <wp:posOffset>-81280</wp:posOffset>
                 </wp:positionH>
                 <wp:positionV relativeFrom="paragraph">
-                  <wp:posOffset>120650</wp:posOffset>
+                  <wp:posOffset>188595</wp:posOffset>
                 </wp:positionV>
-                <wp:extent cx="4512310" cy="3818255"/>
-                <wp:effectExtent l="0" t="19050" r="21590" b="10795"/>
+                <wp:extent cx="6017260" cy="3945255"/>
+                <wp:effectExtent l="0" t="19050" r="21590" b="0"/>
                 <wp:wrapNone/>
-                <wp:docPr id="28841" name="Group 4750"/>
-                <wp:cNvGraphicFramePr>
-                  <a:graphicFrameLocks xmlns:a="http://schemas.openxmlformats.org/drawingml/2006/main"/>
-                </wp:cNvGraphicFramePr>
+                <wp:docPr id="24" name="Group 24"/>
+                <wp:cNvGraphicFramePr/>
                 <a:graphic xmlns:a="http://schemas.openxmlformats.org/drawingml/2006/main">
                   <a:graphicData uri="http://schemas.microsoft.com/office/word/2010/wordprocessingGroup">
                     <wpg:wgp>
-                      <wpg:cNvGrpSpPr>
-                        <a:grpSpLocks/>
-                      </wpg:cNvGrpSpPr>
-                      <wpg:grpSpPr bwMode="auto">
+                      <wpg:cNvGrpSpPr/>
+                      <wpg:grpSpPr>
                         <a:xfrm>
                           <a:off x="0" y="0"/>
-                          <a:ext cx="4512310" cy="3818255"/>
-                          <a:chOff x="2441" y="4982"/>
-                          <a:chExt cx="7106" cy="6013"/>
+                          <a:ext cx="6017260" cy="3945255"/>
+                          <a:chOff x="0" y="0"/>
+                          <a:chExt cx="6017260" cy="3945255"/>
                         </a:xfrm>
                       </wpg:grpSpPr>
+                      <wps:wsp>
+                        <wps:cNvPr id="19" name="Text Box 7073"/>
+                        <wps:cNvSpPr txBox="1">
+                          <a:spLocks noChangeAspect="1" noChangeArrowheads="1"/>
+                        </wps:cNvSpPr>
+                        <wps:spPr bwMode="auto">
+                          <a:xfrm>
+                            <a:off x="981075" y="3657600"/>
+                            <a:ext cx="1188720" cy="287655"/>
+                          </a:xfrm>
+                          <a:prstGeom prst="rect">
+                            <a:avLst/>
+                          </a:prstGeom>
+                          <a:solidFill>
+                            <a:srgbClr val="FFFFFF"/>
+                          </a:solidFill>
+                          <a:ln>
+                            <a:noFill/>
+                          </a:ln>
+                          <a:extLst>
+                            <a:ext uri="{91240B29-F687-4F45-9708-019B960494DF}">
+                              <a14:hiddenLine xmlns:a14="http://schemas.microsoft.com/office/drawing/2010/main" w="9525">
+                                <a:solidFill>
+                                  <a:srgbClr val="000000"/>
+                                </a:solidFill>
+                                <a:miter lim="800000"/>
+                                <a:headEnd/>
+                                <a:tailEnd/>
+                              </a14:hiddenLine>
+                            </a:ext>
+                          </a:extLst>
+                        </wps:spPr>
+                        <wps:txbx>
+                          <w:txbxContent>
+                            <w:p>
+                              <w:pPr>
+                                <w:rPr>
+                                  <w:rFonts w:asciiTheme="majorHAnsi" w:hAnsiTheme="majorHAnsi" w:cstheme="majorHAnsi"/>
+                                  <w:sz w:val="18"/>
+                                  <w:szCs w:val="18"/>
+                                </w:rPr>
+                              </w:pPr>
+                              <w:r>
+                                <w:rPr>
+                                  <w:rFonts w:asciiTheme="majorHAnsi" w:hAnsiTheme="majorHAnsi" w:cstheme="majorHAnsi"/>
+                                  <w:sz w:val="18"/>
+                                  <w:szCs w:val="18"/>
+                                </w:rPr>
+                                <w:t>Operator’s “Yes”</w:t>
+                              </w:r>
+                              <w:r>
+                                <w:rPr>
+                                  <w:rFonts w:asciiTheme="majorHAnsi" w:hAnsiTheme="majorHAnsi" w:cstheme="majorHAnsi"/>
+                                  <w:sz w:val="18"/>
+                                  <w:szCs w:val="18"/>
+                                </w:rPr>
+                                <w:t xml:space="preserve"> </w:t>
+                              </w:r>
+                            </w:p>
+                          </w:txbxContent>
+                        </wps:txbx>
+                        <wps:bodyPr rot="0" vert="horz" wrap="square" lIns="91440" tIns="45720" rIns="91440" bIns="45720" anchor="t" anchorCtr="0" upright="1">
+                          <a:noAutofit/>
+                        </wps:bodyPr>
+                      </wps:wsp>
+                      <wps:wsp>
+                        <wps:cNvPr id="17" name="Text Box 7073"/>
+                        <wps:cNvSpPr txBox="1">
+                          <a:spLocks noChangeAspect="1" noChangeArrowheads="1"/>
+                        </wps:cNvSpPr>
+                        <wps:spPr bwMode="auto">
+                          <a:xfrm>
+                            <a:off x="981075" y="2752725"/>
+                            <a:ext cx="1188720" cy="287655"/>
+                          </a:xfrm>
+                          <a:prstGeom prst="rect">
+                            <a:avLst/>
+                          </a:prstGeom>
+                          <a:solidFill>
+                            <a:srgbClr val="FFFFFF"/>
+                          </a:solidFill>
+                          <a:ln>
+                            <a:noFill/>
+                          </a:ln>
+                          <a:extLst>
+                            <a:ext uri="{91240B29-F687-4F45-9708-019B960494DF}">
+                              <a14:hiddenLine xmlns:a14="http://schemas.microsoft.com/office/drawing/2010/main" w="9525">
+                                <a:solidFill>
+                                  <a:srgbClr val="000000"/>
+                                </a:solidFill>
+                                <a:miter lim="800000"/>
+                                <a:headEnd/>
+                                <a:tailEnd/>
+                              </a14:hiddenLine>
+                            </a:ext>
+                          </a:extLst>
+                        </wps:spPr>
+                        <wps:txbx>
+                          <w:txbxContent>
+                            <w:p>
+                              <w:pPr>
+                                <w:rPr>
+                                  <w:rFonts w:asciiTheme="majorHAnsi" w:hAnsiTheme="majorHAnsi" w:cstheme="majorHAnsi"/>
+                                  <w:sz w:val="18"/>
+                                  <w:szCs w:val="18"/>
+                                </w:rPr>
+                              </w:pPr>
+                              <w:r>
+                                <w:rPr>
+                                  <w:rFonts w:asciiTheme="majorHAnsi" w:hAnsiTheme="majorHAnsi" w:cstheme="majorHAnsi"/>
+                                  <w:sz w:val="18"/>
+                                  <w:szCs w:val="18"/>
+                                </w:rPr>
+                                <w:t>PT681 &lt; SP PT681</w:t>
+                              </w:r>
+                              <w:r>
+                                <w:rPr>
+                                  <w:rFonts w:asciiTheme="majorHAnsi" w:hAnsiTheme="majorHAnsi" w:cstheme="majorHAnsi"/>
+                                  <w:sz w:val="18"/>
+                                  <w:szCs w:val="18"/>
+                                </w:rPr>
+                                <w:t xml:space="preserve"> </w:t>
+                              </w:r>
+                            </w:p>
+                          </w:txbxContent>
+                        </wps:txbx>
+                        <wps:bodyPr rot="0" vert="horz" wrap="square" lIns="91440" tIns="45720" rIns="91440" bIns="45720" anchor="t" anchorCtr="0" upright="1">
+                          <a:noAutofit/>
+                        </wps:bodyPr>
+                      </wps:wsp>
+                      <wps:wsp>
+                        <wps:cNvPr id="7" name="Text Box 7073"/>
+                        <wps:cNvSpPr txBox="1">
+                          <a:spLocks noChangeAspect="1" noChangeArrowheads="1"/>
+                        </wps:cNvSpPr>
+                        <wps:spPr bwMode="auto">
+                          <a:xfrm>
+                            <a:off x="981075" y="1962150"/>
+                            <a:ext cx="1189037" cy="287655"/>
+                          </a:xfrm>
+                          <a:prstGeom prst="rect">
+                            <a:avLst/>
+                          </a:prstGeom>
+                          <a:solidFill>
+                            <a:srgbClr val="FFFFFF"/>
+                          </a:solidFill>
+                          <a:ln>
+                            <a:noFill/>
+                          </a:ln>
+                          <a:extLst>
+                            <a:ext uri="{91240B29-F687-4F45-9708-019B960494DF}">
+                              <a14:hiddenLine xmlns:a14="http://schemas.microsoft.com/office/drawing/2010/main" w="9525">
+                                <a:solidFill>
+                                  <a:srgbClr val="000000"/>
+                                </a:solidFill>
+                                <a:miter lim="800000"/>
+                                <a:headEnd/>
+                                <a:tailEnd/>
+                              </a14:hiddenLine>
+                            </a:ext>
+                          </a:extLst>
+                        </wps:spPr>
+                        <wps:txbx>
+                          <w:txbxContent>
+                            <w:p>
+                              <w:pPr>
+                                <w:rPr>
+                                  <w:rFonts w:asciiTheme="majorHAnsi" w:hAnsiTheme="majorHAnsi" w:cstheme="majorHAnsi"/>
+                                  <w:sz w:val="18"/>
+                                  <w:szCs w:val="18"/>
+                                </w:rPr>
+                              </w:pPr>
+                              <w:r>
+                                <w:rPr>
+                                  <w:rFonts w:asciiTheme="majorHAnsi" w:hAnsiTheme="majorHAnsi" w:cstheme="majorHAnsi"/>
+                                  <w:sz w:val="18"/>
+                                  <w:szCs w:val="18"/>
+                                </w:rPr>
+                                <w:t>Quench detected</w:t>
+                              </w:r>
+                              <w:r>
+                                <w:rPr>
+                                  <w:rFonts w:asciiTheme="majorHAnsi" w:hAnsiTheme="majorHAnsi" w:cstheme="majorHAnsi"/>
+                                  <w:sz w:val="18"/>
+                                  <w:szCs w:val="18"/>
+                                </w:rPr>
+                                <w:t xml:space="preserve"> </w:t>
+                              </w:r>
+                            </w:p>
+                          </w:txbxContent>
+                        </wps:txbx>
+                        <wps:bodyPr rot="0" vert="horz" wrap="square" lIns="91440" tIns="45720" rIns="91440" bIns="45720" anchor="t" anchorCtr="0" upright="1">
+                          <a:noAutofit/>
+                        </wps:bodyPr>
+                      </wps:wsp>
                       <wps:wsp>
                         <wps:cNvPr id="28842" name="AutoShape 7067"/>
                         <wps:cNvCnPr>
@@ -393,8 +565,8 @@
                         </wps:cNvCnPr>
                         <wps:spPr bwMode="auto">
                           <a:xfrm>
-                            <a:off x="2449" y="10956"/>
-                            <a:ext cx="1757" cy="0"/>
+                            <a:off x="3314700" y="3495675"/>
+                            <a:ext cx="2693670" cy="0"/>
                           </a:xfrm>
                           <a:prstGeom prst="straightConnector1">
                             <a:avLst/>
@@ -425,8 +597,8 @@
                         </wps:cNvCnPr>
                         <wps:spPr bwMode="auto">
                           <a:xfrm>
-                            <a:off x="2441" y="5375"/>
-                            <a:ext cx="1191" cy="0"/>
+                            <a:off x="2809875" y="200025"/>
+                            <a:ext cx="0" cy="0"/>
                           </a:xfrm>
                           <a:prstGeom prst="straightConnector1">
                             <a:avLst/>
@@ -456,9 +628,9 @@
                           <a:cxnSpLocks noChangeShapeType="1"/>
                         </wps:cNvCnPr>
                         <wps:spPr bwMode="auto">
-                          <a:xfrm flipH="1">
-                            <a:off x="2446" y="5360"/>
-                            <a:ext cx="0" cy="5613"/>
+                          <a:xfrm>
+                            <a:off x="6010275" y="200025"/>
+                            <a:ext cx="0" cy="3300095"/>
                           </a:xfrm>
                           <a:prstGeom prst="straightConnector1">
                             <a:avLst/>
@@ -489,8 +661,8 @@
                         </wps:cNvSpPr>
                         <wps:spPr bwMode="auto">
                           <a:xfrm>
-                            <a:off x="4317" y="8958"/>
-                            <a:ext cx="3358" cy="453"/>
+                            <a:off x="3200400" y="1971675"/>
+                            <a:ext cx="664845" cy="287655"/>
                           </a:xfrm>
                           <a:prstGeom prst="rect">
                             <a:avLst/>
@@ -546,10 +718,10 @@
                         </wpg:cNvGrpSpPr>
                         <wpg:grpSpPr bwMode="auto">
                           <a:xfrm>
-                            <a:off x="4052" y="8859"/>
-                            <a:ext cx="207" cy="487"/>
-                            <a:chOff x="4444" y="2685"/>
-                            <a:chExt cx="255" cy="720"/>
+                            <a:off x="2324100" y="1866900"/>
+                            <a:ext cx="938530" cy="222250"/>
+                            <a:chOff x="4575" y="1477"/>
+                            <a:chExt cx="1780" cy="513"/>
                           </a:xfrm>
                         </wpg:grpSpPr>
                         <wps:wsp>
@@ -559,8 +731,8 @@
                           </wps:cNvCnPr>
                           <wps:spPr bwMode="auto">
                             <a:xfrm>
-                              <a:off x="4575" y="2685"/>
-                              <a:ext cx="0" cy="720"/>
+                              <a:off x="4575" y="1477"/>
+                              <a:ext cx="0" cy="244"/>
                             </a:xfrm>
                             <a:prstGeom prst="straightConnector1">
                               <a:avLst/>
@@ -591,7 +763,7 @@
                           </wps:cNvCnPr>
                           <wps:spPr bwMode="auto">
                             <a:xfrm>
-                              <a:off x="4444" y="3090"/>
+                              <a:off x="6100" y="1990"/>
                               <a:ext cx="255" cy="0"/>
                             </a:xfrm>
                             <a:prstGeom prst="straightConnector1">
@@ -624,9 +796,9 @@
                         </wpg:cNvGrpSpPr>
                         <wpg:grpSpPr bwMode="auto">
                           <a:xfrm>
-                            <a:off x="4097" y="10464"/>
-                            <a:ext cx="207" cy="487"/>
-                            <a:chOff x="4444" y="2685"/>
+                            <a:off x="3276600" y="3190875"/>
+                            <a:ext cx="131445" cy="309245"/>
+                            <a:chOff x="6469" y="2187"/>
                             <a:chExt cx="255" cy="720"/>
                           </a:xfrm>
                         </wpg:grpSpPr>
@@ -637,7 +809,7 @@
                           </wps:cNvCnPr>
                           <wps:spPr bwMode="auto">
                             <a:xfrm>
-                              <a:off x="4575" y="2685"/>
+                              <a:off x="6571" y="2187"/>
                               <a:ext cx="0" cy="720"/>
                             </a:xfrm>
                             <a:prstGeom prst="straightConnector1">
@@ -669,7 +841,7 @@
                           </wps:cNvCnPr>
                           <wps:spPr bwMode="auto">
                             <a:xfrm>
-                              <a:off x="4444" y="3090"/>
+                              <a:off x="6469" y="2579"/>
                               <a:ext cx="255" cy="0"/>
                             </a:xfrm>
                             <a:prstGeom prst="straightConnector1">
@@ -702,8 +874,8 @@
                         </wps:cNvSpPr>
                         <wps:spPr bwMode="auto">
                           <a:xfrm>
-                            <a:off x="3695" y="9342"/>
-                            <a:ext cx="1361" cy="1134"/>
+                            <a:off x="2743200" y="2219325"/>
+                            <a:ext cx="864235" cy="969010"/>
                           </a:xfrm>
                           <a:prstGeom prst="rect">
                             <a:avLst/>
@@ -772,8 +944,8 @@
                         </wps:cNvSpPr>
                         <wps:spPr bwMode="auto">
                           <a:xfrm>
-                            <a:off x="5040" y="9342"/>
-                            <a:ext cx="2268" cy="1134"/>
+                            <a:off x="3609975" y="2219325"/>
+                            <a:ext cx="2207260" cy="969010"/>
                           </a:xfrm>
                           <a:prstGeom prst="rect">
                             <a:avLst/>
@@ -843,6 +1015,91 @@
                                 <w:t>Close CV602, CV680</w:t>
                               </w:r>
                             </w:p>
+                            <w:p>
+                              <w:pPr>
+                                <w:rPr>
+                                  <w:rFonts w:asciiTheme="majorHAnsi" w:hAnsiTheme="majorHAnsi" w:cstheme="majorHAnsi"/>
+                                  <w:sz w:val="18"/>
+                                  <w:szCs w:val="18"/>
+                                </w:rPr>
+                              </w:pPr>
+                            </w:p>
+                            <w:p>
+                              <w:pPr>
+                                <w:rPr>
+                                  <w:rFonts w:asciiTheme="majorHAnsi" w:hAnsiTheme="majorHAnsi" w:cstheme="majorHAnsi"/>
+                                  <w:sz w:val="18"/>
+                                  <w:szCs w:val="18"/>
+                                </w:rPr>
+                              </w:pPr>
+                              <w:r>
+                                <w:rPr>
+                                  <w:rFonts w:asciiTheme="majorHAnsi" w:hAnsiTheme="majorHAnsi" w:cstheme="majorHAnsi"/>
+                                  <w:sz w:val="18"/>
+                                  <w:szCs w:val="18"/>
+                                </w:rPr>
+                                <w:t>CV581 regulated</w:t>
+                              </w:r>
+                              <w:r>
+                                <w:rPr>
+                                  <w:rFonts w:asciiTheme="majorHAnsi" w:hAnsiTheme="majorHAnsi" w:cstheme="majorHAnsi"/>
+                                  <w:sz w:val="18"/>
+                                  <w:szCs w:val="18"/>
+                                </w:rPr>
+                                <w:t xml:space="preserve"> </w:t>
+                              </w:r>
+                              <w:r>
+                                <w:rPr>
+                                  <w:rFonts w:asciiTheme="majorHAnsi" w:hAnsiTheme="majorHAnsi" w:cstheme="majorHAnsi"/>
+                                  <w:sz w:val="18"/>
+                                  <w:szCs w:val="18"/>
+                                </w:rPr>
+                                <w:t>PT660=PT660setpoint</w:t>
+                              </w:r>
+                            </w:p>
+                            <w:p>
+                              <w:pPr>
+                                <w:spacing w:before="80"/>
+                                <w:rPr>
+                                  <w:rFonts w:asciiTheme="majorHAnsi" w:hAnsiTheme="majorHAnsi" w:cstheme="majorHAnsi"/>
+                                  <w:sz w:val="18"/>
+                                  <w:szCs w:val="18"/>
+                                </w:rPr>
+                              </w:pPr>
+                              <w:r>
+                                <w:rPr>
+                                  <w:rFonts w:asciiTheme="majorHAnsi" w:hAnsiTheme="majorHAnsi" w:cstheme="majorHAnsi"/>
+                                  <w:sz w:val="18"/>
+                                  <w:szCs w:val="18"/>
+                                </w:rPr>
+                                <w:t>CV583 regulated</w:t>
+                              </w:r>
+                              <w:r>
+                                <w:rPr>
+                                  <w:rFonts w:asciiTheme="majorHAnsi" w:hAnsiTheme="majorHAnsi" w:cstheme="majorHAnsi"/>
+                                  <w:sz w:val="18"/>
+                                  <w:szCs w:val="18"/>
+                                </w:rPr>
+                                <w:t xml:space="preserve"> PT681=PT681</w:t>
+                              </w:r>
+                              <w:r>
+                                <w:rPr>
+                                  <w:rFonts w:asciiTheme="majorHAnsi" w:hAnsiTheme="majorHAnsi" w:cstheme="majorHAnsi"/>
+                                  <w:sz w:val="18"/>
+                                  <w:szCs w:val="18"/>
+                                </w:rPr>
+                                <w:t>setpoint</w:t>
+                              </w:r>
+                            </w:p>
+                            <w:p>
+                              <w:pPr>
+                                <w:rPr>
+                                  <w:rFonts w:asciiTheme="majorHAnsi" w:hAnsiTheme="majorHAnsi" w:cstheme="majorHAnsi"/>
+                                  <w:sz w:val="18"/>
+                                  <w:szCs w:val="18"/>
+                                </w:rPr>
+                              </w:pPr>
+                            </w:p>
                           </w:txbxContent>
                         </wps:txbx>
                         <wps:bodyPr rot="0" vert="horz" wrap="square" lIns="91440" tIns="45720" rIns="91440" bIns="45720" anchor="t" anchorCtr="0" upright="1">
@@ -856,8 +1113,8 @@
                         </wps:cNvSpPr>
                         <wps:spPr bwMode="auto">
                           <a:xfrm>
-                            <a:off x="4213" y="10542"/>
-                            <a:ext cx="3358" cy="453"/>
+                            <a:off x="3505200" y="3257550"/>
+                            <a:ext cx="1306195" cy="287655"/>
                           </a:xfrm>
                           <a:prstGeom prst="rect">
                             <a:avLst/>
@@ -926,8 +1183,8 @@
                         </wps:cNvSpPr>
                         <wps:spPr bwMode="auto">
                           <a:xfrm>
-                            <a:off x="5056" y="6326"/>
-                            <a:ext cx="2619" cy="2608"/>
+                            <a:off x="2838450" y="781050"/>
+                            <a:ext cx="2978150" cy="1089660"/>
                           </a:xfrm>
                           <a:prstGeom prst="rect">
                             <a:avLst/>
@@ -981,16 +1238,14 @@
                                 </w:rPr>
                                 <w:t>CV602 regulated</w:t>
                               </w:r>
-                            </w:p>
-                            <w:p>
-                              <w:pPr>
-                                <w:spacing w:line="264" w:lineRule="auto"/>
-                                <w:rPr>
-                                  <w:rFonts w:asciiTheme="majorHAnsi" w:hAnsiTheme="majorHAnsi" w:cstheme="majorHAnsi"/>
-                                  <w:sz w:val="18"/>
-                                  <w:szCs w:val="18"/>
-                                </w:rPr>
-                              </w:pPr>
+                              <w:r>
+                                <w:rPr>
+                                  <w:rFonts w:asciiTheme="majorHAnsi" w:hAnsiTheme="majorHAnsi" w:cstheme="majorHAnsi"/>
+                                  <w:sz w:val="18"/>
+                                  <w:szCs w:val="18"/>
+                                </w:rPr>
+                                <w:t xml:space="preserve"> </w:t>
+                              </w:r>
                               <w:r>
                                 <w:rPr>
                                   <w:rFonts w:asciiTheme="majorHAnsi" w:hAnsiTheme="majorHAnsi" w:cstheme="majorHAnsi"/>
@@ -1017,15 +1272,14 @@
                                 </w:rPr>
                                 <w:t>CV583 regulated</w:t>
                               </w:r>
-                            </w:p>
-                            <w:p>
-                              <w:pPr>
-                                <w:rPr>
-                                  <w:rFonts w:asciiTheme="majorHAnsi" w:hAnsiTheme="majorHAnsi" w:cstheme="majorHAnsi"/>
-                                  <w:sz w:val="18"/>
-                                  <w:szCs w:val="18"/>
-                                </w:rPr>
-                              </w:pPr>
+                              <w:r>
+                                <w:rPr>
+                                  <w:rFonts w:asciiTheme="majorHAnsi" w:hAnsiTheme="majorHAnsi" w:cstheme="majorHAnsi"/>
+                                  <w:sz w:val="18"/>
+                                  <w:szCs w:val="18"/>
+                                </w:rPr>
+                                <w:t xml:space="preserve"> </w:t>
+                              </w:r>
                               <w:r>
                                 <w:rPr>
                                   <w:rFonts w:asciiTheme="majorHAnsi" w:hAnsiTheme="majorHAnsi" w:cstheme="majorHAnsi"/>
@@ -1060,15 +1314,14 @@
                                 </w:rPr>
                                 <w:t>CV680 regulated</w:t>
                               </w:r>
-                            </w:p>
-                            <w:p>
-                              <w:pPr>
-                                <w:rPr>
-                                  <w:rFonts w:asciiTheme="majorHAnsi" w:hAnsiTheme="majorHAnsi" w:cstheme="majorHAnsi"/>
-                                  <w:sz w:val="18"/>
-                                  <w:szCs w:val="18"/>
-                                </w:rPr>
-                              </w:pPr>
+                              <w:r>
+                                <w:rPr>
+                                  <w:rFonts w:asciiTheme="majorHAnsi" w:hAnsiTheme="majorHAnsi" w:cstheme="majorHAnsi"/>
+                                  <w:sz w:val="18"/>
+                                  <w:szCs w:val="18"/>
+                                </w:rPr>
+                                <w:t xml:space="preserve"> </w:t>
+                              </w:r>
                               <w:r>
                                 <w:rPr>
                                   <w:rFonts w:asciiTheme="majorHAnsi" w:hAnsiTheme="majorHAnsi" w:cstheme="majorHAnsi"/>
@@ -1095,15 +1348,14 @@
                                 </w:rPr>
                                 <w:t>CV581 regulated</w:t>
                               </w:r>
-                            </w:p>
-                            <w:p>
-                              <w:pPr>
-                                <w:rPr>
-                                  <w:rFonts w:asciiTheme="majorHAnsi" w:hAnsiTheme="majorHAnsi" w:cstheme="majorHAnsi"/>
-                                  <w:sz w:val="18"/>
-                                  <w:szCs w:val="18"/>
-                                </w:rPr>
-                              </w:pPr>
+                              <w:r>
+                                <w:rPr>
+                                  <w:rFonts w:asciiTheme="majorHAnsi" w:hAnsiTheme="majorHAnsi" w:cstheme="majorHAnsi"/>
+                                  <w:sz w:val="18"/>
+                                  <w:szCs w:val="18"/>
+                                </w:rPr>
+                                <w:t xml:space="preserve"> </w:t>
+                              </w:r>
                               <w:r>
                                 <w:rPr>
                                   <w:rFonts w:asciiTheme="majorHAnsi" w:hAnsiTheme="majorHAnsi" w:cstheme="majorHAnsi"/>
@@ -1119,123 +1371,6 @@
                                 <w:rPr>
                                   <w:rFonts w:asciiTheme="majorHAnsi" w:hAnsiTheme="majorHAnsi" w:cstheme="majorHAnsi"/>
                                   <w:sz w:val="18"/>
-                                  <w:szCs w:val="18"/>
-                                </w:rPr>
-                              </w:pPr>
-                            </w:p>
-                          </w:txbxContent>
-                        </wps:txbx>
-                        <wps:bodyPr rot="0" vert="horz" wrap="square" lIns="91440" tIns="45720" rIns="91440" bIns="45720" anchor="t" anchorCtr="0" upright="1">
-                          <a:noAutofit/>
-                        </wps:bodyPr>
-                      </wps:wsp>
-                      <wps:wsp>
-                        <wps:cNvPr id="14432" name="Text Box 12978"/>
-                        <wps:cNvSpPr txBox="1">
-                          <a:spLocks noChangeArrowheads="1"/>
-                        </wps:cNvSpPr>
-                        <wps:spPr bwMode="auto">
-                          <a:xfrm>
-                            <a:off x="7279" y="9342"/>
-                            <a:ext cx="2268" cy="1134"/>
-                          </a:xfrm>
-                          <a:prstGeom prst="rect">
-                            <a:avLst/>
-                          </a:prstGeom>
-                          <a:solidFill>
-                            <a:srgbClr val="FFFFFF"/>
-                          </a:solidFill>
-                          <a:ln w="9525">
-                            <a:solidFill>
-                              <a:srgbClr val="000000"/>
-                            </a:solidFill>
-                            <a:miter lim="800000"/>
-                            <a:headEnd/>
-                            <a:tailEnd/>
-                          </a:ln>
-                        </wps:spPr>
-                        <wps:txbx>
-                          <w:txbxContent>
-                            <w:p>
-                              <w:pPr>
-                                <w:rPr>
-                                  <w:rFonts w:asciiTheme="majorHAnsi" w:hAnsiTheme="majorHAnsi" w:cstheme="majorHAnsi"/>
-                                  <w:sz w:val="18"/>
-                                  <w:szCs w:val="18"/>
-                                </w:rPr>
-                              </w:pPr>
-                              <w:r>
-                                <w:rPr>
-                                  <w:rFonts w:asciiTheme="majorHAnsi" w:hAnsiTheme="majorHAnsi" w:cstheme="majorHAnsi"/>
-                                  <w:sz w:val="18"/>
-                                  <w:szCs w:val="18"/>
-                                </w:rPr>
-                                <w:t>CV581 regulated</w:t>
-                              </w:r>
-                            </w:p>
-                            <w:p>
-                              <w:pPr>
-                                <w:rPr>
-                                  <w:rFonts w:asciiTheme="majorHAnsi" w:hAnsiTheme="majorHAnsi" w:cstheme="majorHAnsi"/>
-                                  <w:sz w:val="18"/>
-                                  <w:szCs w:val="18"/>
-                                </w:rPr>
-                              </w:pPr>
-                              <w:r>
-                                <w:rPr>
-                                  <w:rFonts w:asciiTheme="majorHAnsi" w:hAnsiTheme="majorHAnsi" w:cstheme="majorHAnsi"/>
-                                  <w:sz w:val="18"/>
-                                  <w:szCs w:val="18"/>
-                                </w:rPr>
-                                <w:t>PT660=PT660setpoint</w:t>
-                              </w:r>
-                            </w:p>
-                            <w:p>
-                              <w:pPr>
-                                <w:spacing w:before="80"/>
-                                <w:rPr>
-                                  <w:rFonts w:asciiTheme="majorHAnsi" w:hAnsiTheme="majorHAnsi" w:cstheme="majorHAnsi"/>
-                                  <w:sz w:val="18"/>
-                                  <w:szCs w:val="18"/>
-                                </w:rPr>
-                              </w:pPr>
-                              <w:r>
-                                <w:rPr>
-                                  <w:rFonts w:asciiTheme="majorHAnsi" w:hAnsiTheme="majorHAnsi" w:cstheme="majorHAnsi"/>
-                                  <w:sz w:val="18"/>
-                                  <w:szCs w:val="18"/>
-                                </w:rPr>
-                                <w:t>CV583 regulated</w:t>
-                              </w:r>
-                            </w:p>
-                            <w:p>
-                              <w:pPr>
-                                <w:rPr>
-                                  <w:rFonts w:asciiTheme="majorHAnsi" w:hAnsiTheme="majorHAnsi" w:cstheme="majorHAnsi"/>
-                                  <w:sz w:val="18"/>
-                                  <w:szCs w:val="18"/>
-                                </w:rPr>
-                              </w:pPr>
-                              <w:r>
-                                <w:rPr>
-                                  <w:rFonts w:asciiTheme="majorHAnsi" w:hAnsiTheme="majorHAnsi" w:cstheme="majorHAnsi"/>
-                                  <w:sz w:val="18"/>
-                                  <w:szCs w:val="18"/>
-                                </w:rPr>
-                                <w:t>PT681=PT681</w:t>
-                              </w:r>
-                              <w:r>
-                                <w:rPr>
-                                  <w:rFonts w:asciiTheme="majorHAnsi" w:hAnsiTheme="majorHAnsi" w:cstheme="majorHAnsi"/>
-                                  <w:sz w:val="18"/>
-                                  <w:szCs w:val="18"/>
-                                </w:rPr>
-                                <w:t>setpoint</w:t>
-                              </w:r>
-                            </w:p>
-                            <w:p>
-                              <w:pPr>
-                                <w:rPr>
                                   <w:szCs w:val="18"/>
                                 </w:rPr>
                               </w:pPr>
@@ -1253,8 +1388,8 @@
                         </wps:cNvSpPr>
                         <wps:spPr bwMode="auto">
                           <a:xfrm>
-                            <a:off x="4174" y="5845"/>
-                            <a:ext cx="1925" cy="385"/>
+                            <a:off x="2314575" y="495300"/>
+                            <a:ext cx="1222375" cy="244475"/>
                           </a:xfrm>
                           <a:prstGeom prst="rect">
                             <a:avLst/>
@@ -1315,8 +1450,8 @@
                         </wpg:cNvGrpSpPr>
                         <wpg:grpSpPr bwMode="auto">
                           <a:xfrm>
-                            <a:off x="4079" y="5624"/>
-                            <a:ext cx="227" cy="777"/>
+                            <a:off x="2219325" y="333375"/>
+                            <a:ext cx="144145" cy="493395"/>
                             <a:chOff x="4444" y="2685"/>
                             <a:chExt cx="255" cy="720"/>
                           </a:xfrm>
@@ -1393,8 +1528,8 @@
                         </wps:cNvSpPr>
                         <wps:spPr bwMode="auto">
                           <a:xfrm>
-                            <a:off x="3740" y="5025"/>
-                            <a:ext cx="1264" cy="776"/>
+                            <a:off x="2009775" y="28575"/>
+                            <a:ext cx="802640" cy="492760"/>
                           </a:xfrm>
                           <a:prstGeom prst="rect">
                             <a:avLst/>
@@ -1445,8 +1580,8 @@
                         </wps:cNvSpPr>
                         <wps:spPr bwMode="auto">
                           <a:xfrm>
-                            <a:off x="3699" y="6326"/>
-                            <a:ext cx="1361" cy="2608"/>
+                            <a:off x="1981200" y="781050"/>
+                            <a:ext cx="864235" cy="1089660"/>
                           </a:xfrm>
                           <a:prstGeom prst="rect">
                             <a:avLst/>
@@ -1497,8 +1632,8 @@
                         </wps:cNvSpPr>
                         <wps:spPr bwMode="auto">
                           <a:xfrm>
-                            <a:off x="3763" y="4982"/>
-                            <a:ext cx="408" cy="406"/>
+                            <a:off x="2019300" y="0"/>
+                            <a:ext cx="259080" cy="257810"/>
                           </a:xfrm>
                           <a:prstGeom prst="ellipse">
                             <a:avLst/>
@@ -1548,8 +1683,8 @@
                         </wps:cNvSpPr>
                         <wps:spPr bwMode="auto">
                           <a:xfrm>
-                            <a:off x="3732" y="6902"/>
-                            <a:ext cx="408" cy="406"/>
+                            <a:off x="1857375" y="638175"/>
+                            <a:ext cx="259080" cy="257810"/>
                           </a:xfrm>
                           <a:prstGeom prst="ellipse">
                             <a:avLst/>
@@ -1599,8 +1734,8 @@
                         </wps:cNvSpPr>
                         <wps:spPr bwMode="auto">
                           <a:xfrm>
-                            <a:off x="3644" y="9344"/>
-                            <a:ext cx="408" cy="406"/>
+                            <a:off x="2657475" y="2133600"/>
+                            <a:ext cx="259080" cy="257810"/>
                           </a:xfrm>
                           <a:prstGeom prst="ellipse">
                             <a:avLst/>
@@ -1643,27 +1778,883 @@
                           <a:noAutofit/>
                         </wps:bodyPr>
                       </wps:wsp>
+                      <wps:wsp>
+                        <wps:cNvPr id="2" name="Straight Arrow Connector 2"/>
+                        <wps:cNvCnPr/>
+                        <wps:spPr>
+                          <a:xfrm flipH="1">
+                            <a:off x="2847975" y="200025"/>
+                            <a:ext cx="3169285" cy="0"/>
+                          </a:xfrm>
+                          <a:prstGeom prst="straightConnector1">
+                            <a:avLst/>
+                          </a:prstGeom>
+                          <a:ln>
+                            <a:tailEnd type="triangle" w="med" len="lg"/>
+                          </a:ln>
+                        </wps:spPr>
+                        <wps:style>
+                          <a:lnRef idx="1">
+                            <a:schemeClr val="dk1"/>
+                          </a:lnRef>
+                          <a:fillRef idx="0">
+                            <a:schemeClr val="dk1"/>
+                          </a:fillRef>
+                          <a:effectRef idx="0">
+                            <a:schemeClr val="dk1"/>
+                          </a:effectRef>
+                          <a:fontRef idx="minor">
+                            <a:schemeClr val="tx1"/>
+                          </a:fontRef>
+                        </wps:style>
+                        <wps:bodyPr/>
+                      </wps:wsp>
+                      <wps:wsp>
+                        <wps:cNvPr id="3" name="AutoShape 7067"/>
+                        <wps:cNvCnPr>
+                          <a:cxnSpLocks noChangeShapeType="1"/>
+                        </wps:cNvCnPr>
+                        <wps:spPr bwMode="auto">
+                          <a:xfrm>
+                            <a:off x="971550" y="1971675"/>
+                            <a:ext cx="2219325" cy="0"/>
+                          </a:xfrm>
+                          <a:prstGeom prst="straightConnector1">
+                            <a:avLst/>
+                          </a:prstGeom>
+                          <a:noFill/>
+                          <a:ln w="9525">
+                            <a:solidFill>
+                              <a:srgbClr val="000000"/>
+                            </a:solidFill>
+                            <a:round/>
+                            <a:headEnd/>
+                            <a:tailEnd/>
+                          </a:ln>
+                          <a:extLst>
+                            <a:ext uri="{909E8E84-426E-40DD-AFC4-6F175D3DCCD1}">
+                              <a14:hiddenFill xmlns:a14="http://schemas.microsoft.com/office/drawing/2010/main">
+                                <a:noFill/>
+                              </a14:hiddenFill>
+                            </a:ext>
+                          </a:extLst>
+                        </wps:spPr>
+                        <wps:bodyPr/>
+                      </wps:wsp>
+                      <wps:wsp>
+                        <wps:cNvPr id="4" name="AutoShape 7075"/>
+                        <wps:cNvCnPr>
+                          <a:cxnSpLocks noChangeAspect="1" noChangeShapeType="1"/>
+                        </wps:cNvCnPr>
+                        <wps:spPr bwMode="auto">
+                          <a:xfrm>
+                            <a:off x="3190875" y="1971675"/>
+                            <a:ext cx="0" cy="245110"/>
+                          </a:xfrm>
+                          <a:prstGeom prst="straightConnector1">
+                            <a:avLst/>
+                          </a:prstGeom>
+                          <a:noFill/>
+                          <a:ln w="9525">
+                            <a:solidFill>
+                              <a:srgbClr val="000000"/>
+                            </a:solidFill>
+                            <a:round/>
+                            <a:headEnd/>
+                            <a:tailEnd/>
+                          </a:ln>
+                          <a:extLst>
+                            <a:ext uri="{909E8E84-426E-40DD-AFC4-6F175D3DCCD1}">
+                              <a14:hiddenFill xmlns:a14="http://schemas.microsoft.com/office/drawing/2010/main">
+                                <a:noFill/>
+                              </a14:hiddenFill>
+                            </a:ext>
+                          </a:extLst>
+                        </wps:spPr>
+                        <wps:bodyPr/>
+                      </wps:wsp>
+                      <wps:wsp>
+                        <wps:cNvPr id="5" name="AutoShape 7076"/>
+                        <wps:cNvCnPr>
+                          <a:cxnSpLocks noChangeAspect="1" noChangeShapeType="1"/>
+                        </wps:cNvCnPr>
+                        <wps:spPr bwMode="auto">
+                          <a:xfrm>
+                            <a:off x="904875" y="2085975"/>
+                            <a:ext cx="133985" cy="0"/>
+                          </a:xfrm>
+                          <a:prstGeom prst="straightConnector1">
+                            <a:avLst/>
+                          </a:prstGeom>
+                          <a:noFill/>
+                          <a:ln w="9525">
+                            <a:solidFill>
+                              <a:srgbClr val="000000"/>
+                            </a:solidFill>
+                            <a:round/>
+                            <a:headEnd/>
+                            <a:tailEnd/>
+                          </a:ln>
+                          <a:extLst>
+                            <a:ext uri="{909E8E84-426E-40DD-AFC4-6F175D3DCCD1}">
+                              <a14:hiddenFill xmlns:a14="http://schemas.microsoft.com/office/drawing/2010/main">
+                                <a:noFill/>
+                              </a14:hiddenFill>
+                            </a:ext>
+                          </a:extLst>
+                        </wps:spPr>
+                        <wps:bodyPr/>
+                      </wps:wsp>
+                      <wps:wsp>
+                        <wps:cNvPr id="6" name="AutoShape 7075"/>
+                        <wps:cNvCnPr>
+                          <a:cxnSpLocks noChangeAspect="1" noChangeShapeType="1"/>
+                        </wps:cNvCnPr>
+                        <wps:spPr bwMode="auto">
+                          <a:xfrm>
+                            <a:off x="971550" y="1971675"/>
+                            <a:ext cx="0" cy="1924050"/>
+                          </a:xfrm>
+                          <a:prstGeom prst="straightConnector1">
+                            <a:avLst/>
+                          </a:prstGeom>
+                          <a:noFill/>
+                          <a:ln w="9525">
+                            <a:solidFill>
+                              <a:srgbClr val="000000"/>
+                            </a:solidFill>
+                            <a:round/>
+                            <a:headEnd/>
+                            <a:tailEnd/>
+                          </a:ln>
+                          <a:extLst>
+                            <a:ext uri="{909E8E84-426E-40DD-AFC4-6F175D3DCCD1}">
+                              <a14:hiddenFill xmlns:a14="http://schemas.microsoft.com/office/drawing/2010/main">
+                                <a:noFill/>
+                              </a14:hiddenFill>
+                            </a:ext>
+                          </a:extLst>
+                        </wps:spPr>
+                        <wps:bodyPr/>
+                      </wps:wsp>
+                      <wps:wsp>
+                        <wps:cNvPr id="8" name="Rectangle 10112"/>
+                        <wps:cNvSpPr>
+                          <a:spLocks noChangeArrowheads="1"/>
+                        </wps:cNvSpPr>
+                        <wps:spPr bwMode="auto">
+                          <a:xfrm>
+                            <a:off x="542925" y="2209800"/>
+                            <a:ext cx="864235" cy="547370"/>
+                          </a:xfrm>
+                          <a:prstGeom prst="rect">
+                            <a:avLst/>
+                          </a:prstGeom>
+                          <a:solidFill>
+                            <a:srgbClr val="FFFFFF"/>
+                          </a:solidFill>
+                          <a:ln w="9525">
+                            <a:solidFill>
+                              <a:srgbClr val="000000"/>
+                            </a:solidFill>
+                            <a:miter lim="800000"/>
+                            <a:headEnd/>
+                            <a:tailEnd/>
+                          </a:ln>
+                        </wps:spPr>
+                        <wps:txbx>
+                          <w:txbxContent>
+                            <w:p>
+                              <w:pPr>
+                                <w:spacing w:before="120"/>
+                                <w:jc w:val="center"/>
+                                <w:rPr>
+                                  <w:rFonts w:asciiTheme="majorHAnsi" w:hAnsiTheme="majorHAnsi"/>
+                                  <w:sz w:val="18"/>
+                                  <w:szCs w:val="18"/>
+                                </w:rPr>
+                              </w:pPr>
+                              <w:r>
+                                <w:rPr>
+                                  <w:rFonts w:asciiTheme="majorHAnsi" w:hAnsiTheme="majorHAnsi"/>
+                                  <w:sz w:val="18"/>
+                                  <w:szCs w:val="18"/>
+                                </w:rPr>
+                                <w:t xml:space="preserve">Stop </w:t>
+                              </w:r>
+                              <w:r>
+                                <w:rPr>
+                                  <w:rFonts w:asciiTheme="majorHAnsi" w:hAnsiTheme="majorHAnsi"/>
+                                  <w:sz w:val="18"/>
+                                  <w:szCs w:val="18"/>
+                                </w:rPr>
+                                <w:t>Filling</w:t>
+                              </w:r>
+                            </w:p>
+                          </w:txbxContent>
+                        </wps:txbx>
+                        <wps:bodyPr rot="0" vert="horz" wrap="square" lIns="91440" tIns="45720" rIns="91440" bIns="45720" anchor="t" anchorCtr="0" upright="1">
+                          <a:noAutofit/>
+                        </wps:bodyPr>
+                      </wps:wsp>
+                      <wps:wsp>
+                        <wps:cNvPr id="9" name="Text Box 10113"/>
+                        <wps:cNvSpPr txBox="1">
+                          <a:spLocks noChangeArrowheads="1"/>
+                        </wps:cNvSpPr>
+                        <wps:spPr bwMode="auto">
+                          <a:xfrm>
+                            <a:off x="1381125" y="2209800"/>
+                            <a:ext cx="1209675" cy="547370"/>
+                          </a:xfrm>
+                          <a:prstGeom prst="rect">
+                            <a:avLst/>
+                          </a:prstGeom>
+                          <a:solidFill>
+                            <a:srgbClr val="FFFFFF"/>
+                          </a:solidFill>
+                          <a:ln w="9525">
+                            <a:solidFill>
+                              <a:srgbClr val="000000"/>
+                            </a:solidFill>
+                            <a:miter lim="800000"/>
+                            <a:headEnd/>
+                            <a:tailEnd/>
+                          </a:ln>
+                        </wps:spPr>
+                        <wps:txbx>
+                          <w:txbxContent>
+                            <w:p>
+                              <w:pPr>
+                                <w:rPr>
+                                  <w:rFonts w:asciiTheme="majorHAnsi" w:hAnsiTheme="majorHAnsi" w:cstheme="majorHAnsi"/>
+                                  <w:sz w:val="18"/>
+                                  <w:szCs w:val="18"/>
+                                </w:rPr>
+                              </w:pPr>
+                              <w:r>
+                                <w:rPr>
+                                  <w:rFonts w:asciiTheme="majorHAnsi" w:hAnsiTheme="majorHAnsi" w:cstheme="majorHAnsi"/>
+                                  <w:sz w:val="18"/>
+                                  <w:szCs w:val="18"/>
+                                </w:rPr>
+                                <w:t>Close FV642</w:t>
+                              </w:r>
+                            </w:p>
+                            <w:p>
+                              <w:pPr>
+                                <w:rPr>
+                                  <w:rFonts w:asciiTheme="majorHAnsi" w:hAnsiTheme="majorHAnsi" w:cstheme="majorHAnsi"/>
+                                  <w:sz w:val="18"/>
+                                  <w:szCs w:val="18"/>
+                                </w:rPr>
+                              </w:pPr>
+                              <w:r>
+                                <w:rPr>
+                                  <w:rFonts w:asciiTheme="majorHAnsi" w:hAnsiTheme="majorHAnsi" w:cstheme="majorHAnsi"/>
+                                  <w:sz w:val="18"/>
+                                  <w:szCs w:val="18"/>
+                                </w:rPr>
+                                <w:t>Close FV</w:t>
+                              </w:r>
+                              <w:r>
+                                <w:rPr>
+                                  <w:rFonts w:asciiTheme="majorHAnsi" w:hAnsiTheme="majorHAnsi" w:cstheme="majorHAnsi"/>
+                                  <w:sz w:val="18"/>
+                                  <w:szCs w:val="18"/>
+                                </w:rPr>
+                                <w:t>587</w:t>
+                              </w:r>
+                            </w:p>
+                            <w:p>
+                              <w:pPr>
+                                <w:rPr>
+                                  <w:rFonts w:asciiTheme="majorHAnsi" w:hAnsiTheme="majorHAnsi" w:cstheme="majorHAnsi"/>
+                                  <w:sz w:val="18"/>
+                                  <w:szCs w:val="18"/>
+                                </w:rPr>
+                              </w:pPr>
+                              <w:r>
+                                <w:rPr>
+                                  <w:rFonts w:asciiTheme="majorHAnsi" w:hAnsiTheme="majorHAnsi" w:cstheme="majorHAnsi"/>
+                                  <w:sz w:val="18"/>
+                                  <w:szCs w:val="18"/>
+                                </w:rPr>
+                                <w:t>Open CV583 to 100%</w:t>
+                              </w:r>
+                            </w:p>
+                          </w:txbxContent>
+                        </wps:txbx>
+                        <wps:bodyPr rot="0" vert="horz" wrap="square" lIns="91440" tIns="45720" rIns="91440" bIns="45720" anchor="t" anchorCtr="0" upright="1">
+                          <a:noAutofit/>
+                        </wps:bodyPr>
+                      </wps:wsp>
+                      <wps:wsp>
+                        <wps:cNvPr id="10" name="Oval 4749"/>
+                        <wps:cNvSpPr>
+                          <a:spLocks noChangeArrowheads="1"/>
+                        </wps:cNvSpPr>
+                        <wps:spPr bwMode="auto">
+                          <a:xfrm>
+                            <a:off x="447675" y="2114550"/>
+                            <a:ext cx="259080" cy="257810"/>
+                          </a:xfrm>
+                          <a:prstGeom prst="ellipse">
+                            <a:avLst/>
+                          </a:prstGeom>
+                          <a:solidFill>
+                            <a:srgbClr val="FFFFFF"/>
+                          </a:solidFill>
+                          <a:ln w="44450">
+                            <a:solidFill>
+                              <a:srgbClr val="4A7EBB"/>
+                            </a:solidFill>
+                            <a:round/>
+                            <a:headEnd/>
+                            <a:tailEnd/>
+                          </a:ln>
+                        </wps:spPr>
+                        <wps:txbx>
+                          <w:txbxContent>
+                            <w:p>
+                              <w:pPr>
+                                <w:jc w:val="center"/>
+                                <w:rPr>
+                                  <w:rFonts w:ascii="Times New Roman" w:hAnsi="Times New Roman" w:cs="Times New Roman"/>
+                                  <w:b/>
+                                  <w:szCs w:val="20"/>
+                                  <w:lang w:val="sv-SE"/>
+                                </w:rPr>
+                              </w:pPr>
+                              <w:r>
+                                <w:rPr>
+                                  <w:rFonts w:ascii="Times New Roman" w:hAnsi="Times New Roman" w:cs="Times New Roman"/>
+                                  <w:b/>
+                                  <w:szCs w:val="20"/>
+                                  <w:lang w:val="sv-SE"/>
+                                </w:rPr>
+                                <w:t>8</w:t>
+                              </w:r>
+                            </w:p>
+                          </w:txbxContent>
+                        </wps:txbx>
+                        <wps:bodyPr rot="0" vert="horz" wrap="square" lIns="0" tIns="0" rIns="0" bIns="0" anchor="t" anchorCtr="0" upright="1">
+                          <a:noAutofit/>
+                        </wps:bodyPr>
+                      </wps:wsp>
+                      <wps:wsp>
+                        <wps:cNvPr id="11" name="Rectangle 10112"/>
+                        <wps:cNvSpPr>
+                          <a:spLocks noChangeArrowheads="1"/>
+                        </wps:cNvSpPr>
+                        <wps:spPr bwMode="auto">
+                          <a:xfrm>
+                            <a:off x="190500" y="2990850"/>
+                            <a:ext cx="1197610" cy="695325"/>
+                          </a:xfrm>
+                          <a:prstGeom prst="rect">
+                            <a:avLst/>
+                          </a:prstGeom>
+                          <a:solidFill>
+                            <a:srgbClr val="FFFFFF"/>
+                          </a:solidFill>
+                          <a:ln w="9525">
+                            <a:solidFill>
+                              <a:srgbClr val="000000"/>
+                            </a:solidFill>
+                            <a:miter lim="800000"/>
+                            <a:headEnd/>
+                            <a:tailEnd/>
+                          </a:ln>
+                        </wps:spPr>
+                        <wps:txbx>
+                          <w:txbxContent>
+                            <w:p>
+                              <w:pPr>
+                                <w:spacing w:before="120"/>
+                                <w:jc w:val="center"/>
+                                <w:rPr>
+                                  <w:rFonts w:asciiTheme="majorHAnsi" w:hAnsiTheme="majorHAnsi"/>
+                                  <w:sz w:val="18"/>
+                                  <w:szCs w:val="18"/>
+                                  <w:lang w:val="sv-SE"/>
+                                </w:rPr>
+                              </w:pPr>
+                              <w:r>
+                                <w:rPr>
+                                  <w:rFonts w:asciiTheme="majorHAnsi" w:hAnsiTheme="majorHAnsi"/>
+                                  <w:sz w:val="18"/>
+                                  <w:szCs w:val="18"/>
+                                  <w:lang w:val="sv-SE"/>
+                                </w:rPr>
+                                <w:t>Waiting for resuming normal ope</w:t>
+                              </w:r>
+                              <w:r>
+                                <w:rPr>
+                                  <w:rFonts w:asciiTheme="majorHAnsi" w:hAnsiTheme="majorHAnsi"/>
+                                  <w:sz w:val="18"/>
+                                  <w:szCs w:val="18"/>
+                                  <w:lang w:val="sv-SE"/>
+                                </w:rPr>
+                                <w:t>r</w:t>
+                              </w:r>
+                              <w:r>
+                                <w:rPr>
+                                  <w:rFonts w:asciiTheme="majorHAnsi" w:hAnsiTheme="majorHAnsi"/>
+                                  <w:sz w:val="18"/>
+                                  <w:szCs w:val="18"/>
+                                  <w:lang w:val="sv-SE"/>
+                                </w:rPr>
+                                <w:t>ation</w:t>
+                              </w:r>
+                            </w:p>
+                          </w:txbxContent>
+                        </wps:txbx>
+                        <wps:bodyPr rot="0" vert="horz" wrap="square" lIns="91440" tIns="45720" rIns="91440" bIns="45720" anchor="t" anchorCtr="0" upright="1">
+                          <a:noAutofit/>
+                        </wps:bodyPr>
+                      </wps:wsp>
+                      <wps:wsp>
+                        <wps:cNvPr id="12" name="Text Box 10113"/>
+                        <wps:cNvSpPr txBox="1">
+                          <a:spLocks noChangeArrowheads="1"/>
+                        </wps:cNvSpPr>
+                        <wps:spPr bwMode="auto">
+                          <a:xfrm>
+                            <a:off x="1362075" y="2990850"/>
+                            <a:ext cx="1293495" cy="695325"/>
+                          </a:xfrm>
+                          <a:prstGeom prst="rect">
+                            <a:avLst/>
+                          </a:prstGeom>
+                          <a:solidFill>
+                            <a:srgbClr val="FFFFFF"/>
+                          </a:solidFill>
+                          <a:ln w="9525">
+                            <a:solidFill>
+                              <a:srgbClr val="000000"/>
+                            </a:solidFill>
+                            <a:miter lim="800000"/>
+                            <a:headEnd/>
+                            <a:tailEnd/>
+                          </a:ln>
+                        </wps:spPr>
+                        <wps:txbx>
+                          <w:txbxContent>
+                            <w:p>
+                              <w:pPr>
+                                <w:rPr>
+                                  <w:rFonts w:asciiTheme="majorHAnsi" w:hAnsiTheme="majorHAnsi" w:cstheme="majorHAnsi"/>
+                                  <w:sz w:val="18"/>
+                                  <w:szCs w:val="18"/>
+                                </w:rPr>
+                              </w:pPr>
+                              <w:r>
+                                <w:rPr>
+                                  <w:rFonts w:asciiTheme="majorHAnsi" w:hAnsiTheme="majorHAnsi" w:cstheme="majorHAnsi"/>
+                                  <w:sz w:val="18"/>
+                                  <w:szCs w:val="18"/>
+                                </w:rPr>
+                                <w:t>Close FV642</w:t>
+                              </w:r>
+                            </w:p>
+                            <w:p>
+                              <w:pPr>
+                                <w:rPr>
+                                  <w:rFonts w:asciiTheme="majorHAnsi" w:hAnsiTheme="majorHAnsi" w:cstheme="majorHAnsi"/>
+                                  <w:sz w:val="18"/>
+                                  <w:szCs w:val="18"/>
+                                </w:rPr>
+                              </w:pPr>
+                              <w:r>
+                                <w:rPr>
+                                  <w:rFonts w:asciiTheme="majorHAnsi" w:hAnsiTheme="majorHAnsi" w:cstheme="majorHAnsi"/>
+                                  <w:sz w:val="18"/>
+                                  <w:szCs w:val="18"/>
+                                </w:rPr>
+                                <w:t>Open FV587</w:t>
+                              </w:r>
+                            </w:p>
+                            <w:p>
+                              <w:pPr>
+                                <w:spacing w:before="80"/>
+                                <w:rPr>
+                                  <w:rFonts w:asciiTheme="majorHAnsi" w:hAnsiTheme="majorHAnsi" w:cstheme="majorHAnsi"/>
+                                  <w:sz w:val="18"/>
+                                  <w:szCs w:val="18"/>
+                                </w:rPr>
+                              </w:pPr>
+                              <w:r>
+                                <w:rPr>
+                                  <w:rFonts w:asciiTheme="majorHAnsi" w:hAnsiTheme="majorHAnsi" w:cstheme="majorHAnsi"/>
+                                  <w:sz w:val="18"/>
+                                  <w:szCs w:val="18"/>
+                                </w:rPr>
+                                <w:t>CV583 regulated</w:t>
+                              </w:r>
+                              <w:r>
+                                <w:rPr>
+                                  <w:rFonts w:asciiTheme="majorHAnsi" w:hAnsiTheme="majorHAnsi" w:cstheme="majorHAnsi"/>
+                                  <w:sz w:val="18"/>
+                                  <w:szCs w:val="18"/>
+                                </w:rPr>
+                                <w:t xml:space="preserve"> PT681=PT681</w:t>
+                              </w:r>
+                              <w:r>
+                                <w:rPr>
+                                  <w:rFonts w:asciiTheme="majorHAnsi" w:hAnsiTheme="majorHAnsi" w:cstheme="majorHAnsi"/>
+                                  <w:sz w:val="18"/>
+                                  <w:szCs w:val="18"/>
+                                </w:rPr>
+                                <w:t>setpoint</w:t>
+                              </w:r>
+                            </w:p>
+                            <w:p>
+                              <w:pPr>
+                                <w:rPr>
+                                  <w:rFonts w:asciiTheme="majorHAnsi" w:hAnsiTheme="majorHAnsi" w:cstheme="majorHAnsi"/>
+                                  <w:sz w:val="18"/>
+                                  <w:szCs w:val="18"/>
+                                </w:rPr>
+                              </w:pPr>
+                            </w:p>
+                          </w:txbxContent>
+                        </wps:txbx>
+                        <wps:bodyPr rot="0" vert="horz" wrap="square" lIns="91440" tIns="45720" rIns="91440" bIns="45720" anchor="t" anchorCtr="0" upright="1">
+                          <a:noAutofit/>
+                        </wps:bodyPr>
+                      </wps:wsp>
+                      <wps:wsp>
+                        <wps:cNvPr id="13" name="Oval 4749"/>
+                        <wps:cNvSpPr>
+                          <a:spLocks noChangeArrowheads="1"/>
+                        </wps:cNvSpPr>
+                        <wps:spPr bwMode="auto">
+                          <a:xfrm>
+                            <a:off x="57150" y="2838450"/>
+                            <a:ext cx="259080" cy="257810"/>
+                          </a:xfrm>
+                          <a:prstGeom prst="ellipse">
+                            <a:avLst/>
+                          </a:prstGeom>
+                          <a:solidFill>
+                            <a:srgbClr val="FFFFFF"/>
+                          </a:solidFill>
+                          <a:ln w="44450">
+                            <a:solidFill>
+                              <a:srgbClr val="4A7EBB"/>
+                            </a:solidFill>
+                            <a:round/>
+                            <a:headEnd/>
+                            <a:tailEnd/>
+                          </a:ln>
+                        </wps:spPr>
+                        <wps:txbx>
+                          <w:txbxContent>
+                            <w:p>
+                              <w:pPr>
+                                <w:jc w:val="center"/>
+                                <w:rPr>
+                                  <w:rFonts w:ascii="Times New Roman" w:hAnsi="Times New Roman" w:cs="Times New Roman"/>
+                                  <w:b/>
+                                  <w:szCs w:val="20"/>
+                                  <w:lang w:val="sv-SE"/>
+                                </w:rPr>
+                              </w:pPr>
+                              <w:r>
+                                <w:rPr>
+                                  <w:rFonts w:ascii="Times New Roman" w:hAnsi="Times New Roman" w:cs="Times New Roman"/>
+                                  <w:b/>
+                                  <w:szCs w:val="20"/>
+                                  <w:lang w:val="sv-SE"/>
+                                </w:rPr>
+                                <w:t>10</w:t>
+                              </w:r>
+                            </w:p>
+                          </w:txbxContent>
+                        </wps:txbx>
+                        <wps:bodyPr rot="0" vert="horz" wrap="square" lIns="0" tIns="0" rIns="0" bIns="0" anchor="t" anchorCtr="0" upright="1">
+                          <a:noAutofit/>
+                        </wps:bodyPr>
+                      </wps:wsp>
+                      <wps:wsp>
+                        <wps:cNvPr id="18" name="AutoShape 7076"/>
+                        <wps:cNvCnPr>
+                          <a:cxnSpLocks noChangeAspect="1" noChangeShapeType="1"/>
+                        </wps:cNvCnPr>
+                        <wps:spPr bwMode="auto">
+                          <a:xfrm>
+                            <a:off x="904875" y="2886075"/>
+                            <a:ext cx="133985" cy="0"/>
+                          </a:xfrm>
+                          <a:prstGeom prst="straightConnector1">
+                            <a:avLst/>
+                          </a:prstGeom>
+                          <a:noFill/>
+                          <a:ln w="9525">
+                            <a:solidFill>
+                              <a:srgbClr val="000000"/>
+                            </a:solidFill>
+                            <a:round/>
+                            <a:headEnd/>
+                            <a:tailEnd/>
+                          </a:ln>
+                          <a:extLst>
+                            <a:ext uri="{909E8E84-426E-40DD-AFC4-6F175D3DCCD1}">
+                              <a14:hiddenFill xmlns:a14="http://schemas.microsoft.com/office/drawing/2010/main">
+                                <a:noFill/>
+                              </a14:hiddenFill>
+                            </a:ext>
+                          </a:extLst>
+                        </wps:spPr>
+                        <wps:bodyPr/>
+                      </wps:wsp>
+                      <wps:wsp>
+                        <wps:cNvPr id="20" name="AutoShape 7076"/>
+                        <wps:cNvCnPr>
+                          <a:cxnSpLocks noChangeAspect="1" noChangeShapeType="1"/>
+                        </wps:cNvCnPr>
+                        <wps:spPr bwMode="auto">
+                          <a:xfrm>
+                            <a:off x="904875" y="3781425"/>
+                            <a:ext cx="133985" cy="0"/>
+                          </a:xfrm>
+                          <a:prstGeom prst="straightConnector1">
+                            <a:avLst/>
+                          </a:prstGeom>
+                          <a:noFill/>
+                          <a:ln w="9525">
+                            <a:solidFill>
+                              <a:srgbClr val="000000"/>
+                            </a:solidFill>
+                            <a:round/>
+                            <a:headEnd/>
+                            <a:tailEnd/>
+                          </a:ln>
+                          <a:extLst>
+                            <a:ext uri="{909E8E84-426E-40DD-AFC4-6F175D3DCCD1}">
+                              <a14:hiddenFill xmlns:a14="http://schemas.microsoft.com/office/drawing/2010/main">
+                                <a:noFill/>
+                              </a14:hiddenFill>
+                            </a:ext>
+                          </a:extLst>
+                        </wps:spPr>
+                        <wps:bodyPr/>
+                      </wps:wsp>
+                      <wps:wsp>
+                        <wps:cNvPr id="21" name="AutoShape 7067"/>
+                        <wps:cNvCnPr>
+                          <a:cxnSpLocks noChangeShapeType="1"/>
+                        </wps:cNvCnPr>
+                        <wps:spPr bwMode="auto">
+                          <a:xfrm>
+                            <a:off x="0" y="3895725"/>
+                            <a:ext cx="976312" cy="0"/>
+                          </a:xfrm>
+                          <a:prstGeom prst="straightConnector1">
+                            <a:avLst/>
+                          </a:prstGeom>
+                          <a:noFill/>
+                          <a:ln w="9525">
+                            <a:solidFill>
+                              <a:srgbClr val="000000"/>
+                            </a:solidFill>
+                            <a:round/>
+                            <a:headEnd/>
+                            <a:tailEnd/>
+                          </a:ln>
+                          <a:extLst>
+                            <a:ext uri="{909E8E84-426E-40DD-AFC4-6F175D3DCCD1}">
+                              <a14:hiddenFill xmlns:a14="http://schemas.microsoft.com/office/drawing/2010/main">
+                                <a:noFill/>
+                              </a14:hiddenFill>
+                            </a:ext>
+                          </a:extLst>
+                        </wps:spPr>
+                        <wps:bodyPr/>
+                      </wps:wsp>
+                      <wps:wsp>
+                        <wps:cNvPr id="22" name="AutoShape 7077"/>
+                        <wps:cNvCnPr>
+                          <a:cxnSpLocks noChangeShapeType="1"/>
+                        </wps:cNvCnPr>
+                        <wps:spPr bwMode="auto">
+                          <a:xfrm>
+                            <a:off x="0" y="1295400"/>
+                            <a:ext cx="0" cy="2600008"/>
+                          </a:xfrm>
+                          <a:prstGeom prst="straightConnector1">
+                            <a:avLst/>
+                          </a:prstGeom>
+                          <a:noFill/>
+                          <a:ln w="9525">
+                            <a:solidFill>
+                              <a:srgbClr val="000000"/>
+                            </a:solidFill>
+                            <a:round/>
+                            <a:headEnd/>
+                            <a:tailEnd/>
+                          </a:ln>
+                          <a:extLst>
+                            <a:ext uri="{909E8E84-426E-40DD-AFC4-6F175D3DCCD1}">
+                              <a14:hiddenFill xmlns:a14="http://schemas.microsoft.com/office/drawing/2010/main">
+                                <a:noFill/>
+                              </a14:hiddenFill>
+                            </a:ext>
+                          </a:extLst>
+                        </wps:spPr>
+                        <wps:bodyPr/>
+                      </wps:wsp>
+                      <wps:wsp>
+                        <wps:cNvPr id="23" name="Straight Arrow Connector 23"/>
+                        <wps:cNvCnPr/>
+                        <wps:spPr>
+                          <a:xfrm>
+                            <a:off x="0" y="1295400"/>
+                            <a:ext cx="1952625" cy="0"/>
+                          </a:xfrm>
+                          <a:prstGeom prst="straightConnector1">
+                            <a:avLst/>
+                          </a:prstGeom>
+                          <a:ln>
+                            <a:tailEnd type="triangle" w="med" len="lg"/>
+                          </a:ln>
+                        </wps:spPr>
+                        <wps:style>
+                          <a:lnRef idx="1">
+                            <a:schemeClr val="dk1"/>
+                          </a:lnRef>
+                          <a:fillRef idx="0">
+                            <a:schemeClr val="dk1"/>
+                          </a:fillRef>
+                          <a:effectRef idx="0">
+                            <a:schemeClr val="dk1"/>
+                          </a:effectRef>
+                          <a:fontRef idx="minor">
+                            <a:schemeClr val="tx1"/>
+                          </a:fontRef>
+                        </wps:style>
+                        <wps:bodyPr/>
+                      </wps:wsp>
                     </wpg:wgp>
                   </a:graphicData>
                 </a:graphic>
-                <wp14:sizeRelH relativeFrom="page">
-                  <wp14:pctWidth>0</wp14:pctWidth>
-                </wp14:sizeRelH>
-                <wp14:sizeRelV relativeFrom="page">
-                  <wp14:pctHeight>0</wp14:pctHeight>
-                </wp14:sizeRelV>
               </wp:anchor>
             </w:drawing>
           </mc:Choice>
           <mc:Fallback>
             <w:pict>
-              <v:group id="Group 4750" o:spid="_x0000_s3985" style="position:absolute;left:0;text-align:left;margin-left:51.1pt;margin-top:9.5pt;width:355.3pt;height:300.65pt;z-index:274178560" coordorigin="2441,4982" coordsize="7106,6013" o:gfxdata="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">
-                <v:shape id="AutoShape 7067" o:spid="_x0000_s3986" type="#_x0000_t32" style="position:absolute;left:2449;top:10956;width:1757;height:0;visibility:visible;mso-wrap-style:square" o:connectortype="straight" o:gfxdata="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"/>
-                <v:shape id="AutoShape 7068" o:spid="_x0000_s3987" type="#_x0000_t32" style="position:absolute;left:2441;top:5375;width:1191;height:0;visibility:visible;mso-wrap-style:square" o:connectortype="straight" o:gfxdata="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" strokeweight=".5pt">
+              <v:group id="Group 24" o:spid="_x0000_s1026" style="position:absolute;left:0;text-align:left;margin-left:-6.4pt;margin-top:14.85pt;width:473.8pt;height:310.65pt;z-index:274208256" coordsize="60172,39452" o:gfxdata="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">
+                <v:shapetype id="_x0000_t202" coordsize="21600,21600" o:spt="202" path="m,l,21600r21600,l21600,xe">
+                  <v:stroke joinstyle="miter"/>
+                  <v:path gradientshapeok="t" o:connecttype="rect"/>
+                </v:shapetype>
+                <v:shape id="Text Box 7073" o:spid="_x0000_s1027" type="#_x0000_t202" style="position:absolute;left:9810;top:36576;width:11887;height:2876;visibility:visible;mso-wrap-style:square;v-text-anchor:top" o:gfxdata="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" stroked="f">
+                  <o:lock v:ext="edit" aspectratio="t"/>
+                  <v:textbox>
+                    <w:txbxContent>
+                      <w:p>
+                        <w:pPr>
+                          <w:rPr>
+                            <w:rFonts w:asciiTheme="majorHAnsi" w:hAnsiTheme="majorHAnsi" w:cstheme="majorHAnsi"/>
+                            <w:sz w:val="18"/>
+                            <w:szCs w:val="18"/>
+                          </w:rPr>
+                        </w:pPr>
+                        <w:r>
+                          <w:rPr>
+                            <w:rFonts w:asciiTheme="majorHAnsi" w:hAnsiTheme="majorHAnsi" w:cstheme="majorHAnsi"/>
+                            <w:sz w:val="18"/>
+                            <w:szCs w:val="18"/>
+                          </w:rPr>
+                          <w:t>Operator’s “Yes”</w:t>
+                        </w:r>
+                        <w:r>
+                          <w:rPr>
+                            <w:rFonts w:asciiTheme="majorHAnsi" w:hAnsiTheme="majorHAnsi" w:cstheme="majorHAnsi"/>
+                            <w:sz w:val="18"/>
+                            <w:szCs w:val="18"/>
+                          </w:rPr>
+                          <w:t xml:space="preserve"> </w:t>
+                        </w:r>
+                      </w:p>
+                    </w:txbxContent>
+                  </v:textbox>
+                </v:shape>
+                <v:shape id="Text Box 7073" o:spid="_x0000_s1028" type="#_x0000_t202" style="position:absolute;left:9810;top:27527;width:11887;height:2876;visibility:visible;mso-wrap-style:square;v-text-anchor:top" o:gfxdata="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" stroked="f">
+                  <o:lock v:ext="edit" aspectratio="t"/>
+                  <v:textbox>
+                    <w:txbxContent>
+                      <w:p>
+                        <w:pPr>
+                          <w:rPr>
+                            <w:rFonts w:asciiTheme="majorHAnsi" w:hAnsiTheme="majorHAnsi" w:cstheme="majorHAnsi"/>
+                            <w:sz w:val="18"/>
+                            <w:szCs w:val="18"/>
+                          </w:rPr>
+                        </w:pPr>
+                        <w:r>
+                          <w:rPr>
+                            <w:rFonts w:asciiTheme="majorHAnsi" w:hAnsiTheme="majorHAnsi" w:cstheme="majorHAnsi"/>
+                            <w:sz w:val="18"/>
+                            <w:szCs w:val="18"/>
+                          </w:rPr>
+                          <w:t>PT681 &lt; SP PT681</w:t>
+                        </w:r>
+                        <w:r>
+                          <w:rPr>
+                            <w:rFonts w:asciiTheme="majorHAnsi" w:hAnsiTheme="majorHAnsi" w:cstheme="majorHAnsi"/>
+                            <w:sz w:val="18"/>
+                            <w:szCs w:val="18"/>
+                          </w:rPr>
+                          <w:t xml:space="preserve"> </w:t>
+                        </w:r>
+                      </w:p>
+                    </w:txbxContent>
+                  </v:textbox>
+                </v:shape>
+                <v:shape id="Text Box 7073" o:spid="_x0000_s1029" type="#_x0000_t202" style="position:absolute;left:9810;top:19621;width:11891;height:2877;visibility:visible;mso-wrap-style:square;v-text-anchor:top" o:gfxdata="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" stroked="f">
+                  <o:lock v:ext="edit" aspectratio="t"/>
+                  <v:textbox>
+                    <w:txbxContent>
+                      <w:p>
+                        <w:pPr>
+                          <w:rPr>
+                            <w:rFonts w:asciiTheme="majorHAnsi" w:hAnsiTheme="majorHAnsi" w:cstheme="majorHAnsi"/>
+                            <w:sz w:val="18"/>
+                            <w:szCs w:val="18"/>
+                          </w:rPr>
+                        </w:pPr>
+                        <w:r>
+                          <w:rPr>
+                            <w:rFonts w:asciiTheme="majorHAnsi" w:hAnsiTheme="majorHAnsi" w:cstheme="majorHAnsi"/>
+                            <w:sz w:val="18"/>
+                            <w:szCs w:val="18"/>
+                          </w:rPr>
+                          <w:t>Quench detected</w:t>
+                        </w:r>
+                        <w:r>
+                          <w:rPr>
+                            <w:rFonts w:asciiTheme="majorHAnsi" w:hAnsiTheme="majorHAnsi" w:cstheme="majorHAnsi"/>
+                            <w:sz w:val="18"/>
+                            <w:szCs w:val="18"/>
+                          </w:rPr>
+                          <w:t xml:space="preserve"> </w:t>
+                        </w:r>
+                      </w:p>
+                    </w:txbxContent>
+                  </v:textbox>
+                </v:shape>
+                <v:shapetype id="_x0000_t32" coordsize="21600,21600" o:spt="32" o:oned="t" path="m,l21600,21600e" filled="f">
+                  <v:path arrowok="t" fillok="f" o:connecttype="none"/>
+                  <o:lock v:ext="edit" shapetype="t"/>
+                </v:shapetype>
+                <v:shape id="AutoShape 7067" o:spid="_x0000_s1030" type="#_x0000_t32" style="position:absolute;left:33147;top:34956;width:26936;height:0;visibility:visible;mso-wrap-style:square" o:connectortype="straight" o:gfxdata="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"/>
+                <v:shape id="AutoShape 7068" o:spid="_x0000_s1031" type="#_x0000_t32" style="position:absolute;left:28098;top:2000;width:0;height:0;visibility:visible;mso-wrap-style:square" o:connectortype="straight" o:gfxdata="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" strokeweight=".5pt">
                   <v:stroke endarrow="block"/>
                 </v:shape>
-                <v:shape id="AutoShape 7077" o:spid="_x0000_s3988" type="#_x0000_t32" style="position:absolute;left:2446;top:5360;width:0;height:5613;flip:x;visibility:visible;mso-wrap-style:square" o:connectortype="straight" o:gfxdata="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"/>
-                <v:shape id="Text Box 7073" o:spid="_x0000_s3989" type="#_x0000_t202" style="position:absolute;left:4317;top:8958;width:3358;height:453;visibility:visible;mso-wrap-style:square;v-text-anchor:top" o:gfxdata="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" stroked="f">
+                <v:shape id="AutoShape 7077" o:spid="_x0000_s1032" type="#_x0000_t32" style="position:absolute;left:60102;top:2000;width:0;height:33001;visibility:visible;mso-wrap-style:square" o:connectortype="straight" o:gfxdata="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"/>
+                <v:shape id="Text Box 7073" o:spid="_x0000_s1033" type="#_x0000_t202" style="position:absolute;left:32004;top:19716;width:6648;height:2877;visibility:visible;mso-wrap-style:square;v-text-anchor:top" o:gfxdata="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" stroked="f">
                   <o:lock v:ext="edit" aspectratio="t"/>
                   <v:textbox>
                     <w:txbxContent>
@@ -1687,25 +2678,25 @@
                     </w:txbxContent>
                   </v:textbox>
                 </v:shape>
-                <v:group id="Group 7074" o:spid="_x0000_s3990" style="position:absolute;left:4052;top:8859;width:207;height:487" coordorigin="4444,2685" coordsize="255,720" o:gfxdata="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">
+                <v:group id="Group 7074" o:spid="_x0000_s1034" style="position:absolute;left:23241;top:18669;width:9385;height:2222" coordorigin="4575,1477" coordsize="1780,513" o:gfxdata="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">
                   <o:lock v:ext="edit" aspectratio="t"/>
-                  <v:shape id="AutoShape 7075" o:spid="_x0000_s3991" type="#_x0000_t32" style="position:absolute;left:4575;top:2685;width:0;height:720;visibility:visible;mso-wrap-style:square" o:connectortype="straight" o:gfxdata="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">
+                  <v:shape id="AutoShape 7075" o:spid="_x0000_s1035" type="#_x0000_t32" style="position:absolute;left:4575;top:1477;width:0;height:244;visibility:visible;mso-wrap-style:square" o:connectortype="straight" o:gfxdata="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">
                     <o:lock v:ext="edit" aspectratio="t"/>
                   </v:shape>
-                  <v:shape id="AutoShape 7076" o:spid="_x0000_s3992" type="#_x0000_t32" style="position:absolute;left:4444;top:3090;width:255;height:0;visibility:visible;mso-wrap-style:square" o:connectortype="straight" o:gfxdata="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">
+                  <v:shape id="AutoShape 7076" o:spid="_x0000_s1036" type="#_x0000_t32" style="position:absolute;left:6100;top:1990;width:255;height:0;visibility:visible;mso-wrap-style:square" o:connectortype="straight" o:gfxdata="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">
                     <o:lock v:ext="edit" aspectratio="t"/>
                   </v:shape>
                 </v:group>
-                <v:group id="Group 10109" o:spid="_x0000_s3993" style="position:absolute;left:4097;top:10464;width:207;height:487" coordorigin="4444,2685" coordsize="255,720" o:gfxdata="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">
+                <v:group id="Group 10109" o:spid="_x0000_s1037" style="position:absolute;left:32766;top:31908;width:1314;height:3093" coordorigin="6469,2187" coordsize="255,720" o:gfxdata="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">
                   <o:lock v:ext="edit" aspectratio="t"/>
-                  <v:shape id="AutoShape 10110" o:spid="_x0000_s3994" type="#_x0000_t32" style="position:absolute;left:4575;top:2685;width:0;height:720;visibility:visible;mso-wrap-style:square" o:connectortype="straight" o:gfxdata="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">
+                  <v:shape id="AutoShape 10110" o:spid="_x0000_s1038" type="#_x0000_t32" style="position:absolute;left:6571;top:2187;width:0;height:720;visibility:visible;mso-wrap-style:square" o:connectortype="straight" o:gfxdata="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">
                     <o:lock v:ext="edit" aspectratio="t"/>
                   </v:shape>
-                  <v:shape id="AutoShape 10111" o:spid="_x0000_s3995" type="#_x0000_t32" style="position:absolute;left:4444;top:3090;width:255;height:0;visibility:visible;mso-wrap-style:square" o:connectortype="straight" o:gfxdata="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">
+                  <v:shape id="AutoShape 10111" o:spid="_x0000_s1039" type="#_x0000_t32" style="position:absolute;left:6469;top:2579;width:255;height:0;visibility:visible;mso-wrap-style:square" o:connectortype="straight" o:gfxdata="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">
                     <o:lock v:ext="edit" aspectratio="t"/>
                   </v:shape>
                 </v:group>
-                <v:rect id="Rectangle 10112" o:spid="_x0000_s3996" style="position:absolute;left:3695;top:9342;width:1361;height:1134;visibility:visible;mso-wrap-style:square;v-text-anchor:top" o:gfxdata="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">
+                <v:rect id="Rectangle 10112" o:spid="_x0000_s1040" style="position:absolute;left:27432;top:22193;width:8642;height:9690;visibility:visible;mso-wrap-style:square;v-text-anchor:top" o:gfxdata="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">
                   <v:textbox>
                     <w:txbxContent>
                       <w:p>
@@ -1748,7 +2739,7 @@
                     </w:txbxContent>
                   </v:textbox>
                 </v:rect>
-                <v:shape id="Text Box 10113" o:spid="_x0000_s3997" type="#_x0000_t202" style="position:absolute;left:5040;top:9342;width:2268;height:1134;visibility:visible;mso-wrap-style:square;v-text-anchor:top" o:gfxdata="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">
+                <v:shape id="Text Box 10113" o:spid="_x0000_s1041" type="#_x0000_t202" style="position:absolute;left:36099;top:22193;width:22073;height:9690;visibility:visible;mso-wrap-style:square;v-text-anchor:top" o:gfxdata="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">
                   <v:textbox>
                     <w:txbxContent>
                       <w:p>
@@ -1802,10 +2793,95 @@
                           <w:t>Close CV602, CV680</w:t>
                         </w:r>
                       </w:p>
+                      <w:p>
+                        <w:pPr>
+                          <w:rPr>
+                            <w:rFonts w:asciiTheme="majorHAnsi" w:hAnsiTheme="majorHAnsi" w:cstheme="majorHAnsi"/>
+                            <w:sz w:val="18"/>
+                            <w:szCs w:val="18"/>
+                          </w:rPr>
+                        </w:pPr>
+                      </w:p>
+                      <w:p>
+                        <w:pPr>
+                          <w:rPr>
+                            <w:rFonts w:asciiTheme="majorHAnsi" w:hAnsiTheme="majorHAnsi" w:cstheme="majorHAnsi"/>
+                            <w:sz w:val="18"/>
+                            <w:szCs w:val="18"/>
+                          </w:rPr>
+                        </w:pPr>
+                        <w:r>
+                          <w:rPr>
+                            <w:rFonts w:asciiTheme="majorHAnsi" w:hAnsiTheme="majorHAnsi" w:cstheme="majorHAnsi"/>
+                            <w:sz w:val="18"/>
+                            <w:szCs w:val="18"/>
+                          </w:rPr>
+                          <w:t>CV581 regulated</w:t>
+                        </w:r>
+                        <w:r>
+                          <w:rPr>
+                            <w:rFonts w:asciiTheme="majorHAnsi" w:hAnsiTheme="majorHAnsi" w:cstheme="majorHAnsi"/>
+                            <w:sz w:val="18"/>
+                            <w:szCs w:val="18"/>
+                          </w:rPr>
+                          <w:t xml:space="preserve"> </w:t>
+                        </w:r>
+                        <w:r>
+                          <w:rPr>
+                            <w:rFonts w:asciiTheme="majorHAnsi" w:hAnsiTheme="majorHAnsi" w:cstheme="majorHAnsi"/>
+                            <w:sz w:val="18"/>
+                            <w:szCs w:val="18"/>
+                          </w:rPr>
+                          <w:t>PT660=PT660setpoint</w:t>
+                        </w:r>
+                      </w:p>
+                      <w:p>
+                        <w:pPr>
+                          <w:spacing w:before="80"/>
+                          <w:rPr>
+                            <w:rFonts w:asciiTheme="majorHAnsi" w:hAnsiTheme="majorHAnsi" w:cstheme="majorHAnsi"/>
+                            <w:sz w:val="18"/>
+                            <w:szCs w:val="18"/>
+                          </w:rPr>
+                        </w:pPr>
+                        <w:r>
+                          <w:rPr>
+                            <w:rFonts w:asciiTheme="majorHAnsi" w:hAnsiTheme="majorHAnsi" w:cstheme="majorHAnsi"/>
+                            <w:sz w:val="18"/>
+                            <w:szCs w:val="18"/>
+                          </w:rPr>
+                          <w:t>CV583 regulated</w:t>
+                        </w:r>
+                        <w:r>
+                          <w:rPr>
+                            <w:rFonts w:asciiTheme="majorHAnsi" w:hAnsiTheme="majorHAnsi" w:cstheme="majorHAnsi"/>
+                            <w:sz w:val="18"/>
+                            <w:szCs w:val="18"/>
+                          </w:rPr>
+                          <w:t xml:space="preserve"> PT681=PT681</w:t>
+                        </w:r>
+                        <w:r>
+                          <w:rPr>
+                            <w:rFonts w:asciiTheme="majorHAnsi" w:hAnsiTheme="majorHAnsi" w:cstheme="majorHAnsi"/>
+                            <w:sz w:val="18"/>
+                            <w:szCs w:val="18"/>
+                          </w:rPr>
+                          <w:t>setpoint</w:t>
+                        </w:r>
+                      </w:p>
+                      <w:p>
+                        <w:pPr>
+                          <w:rPr>
+                            <w:rFonts w:asciiTheme="majorHAnsi" w:hAnsiTheme="majorHAnsi" w:cstheme="majorHAnsi"/>
+                            <w:sz w:val="18"/>
+                            <w:szCs w:val="18"/>
+                          </w:rPr>
+                        </w:pPr>
+                      </w:p>
                     </w:txbxContent>
                   </v:textbox>
                 </v:shape>
-                <v:shape id="Text Box 10114" o:spid="_x0000_s3998" type="#_x0000_t202" style="position:absolute;left:4213;top:10542;width:3358;height:453;visibility:visible;mso-wrap-style:square;v-text-anchor:top" o:gfxdata="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" filled="f" stroked="f">
+                <v:shape id="Text Box 10114" o:spid="_x0000_s1042" type="#_x0000_t202" style="position:absolute;left:35052;top:32575;width:13061;height:2877;visibility:visible;mso-wrap-style:square;v-text-anchor:top" o:gfxdata="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" filled="f" stroked="f">
                   <o:lock v:ext="edit" aspectratio="t"/>
                   <v:textbox>
                     <w:txbxContent>
@@ -1837,7 +2913,7 @@
                     </w:txbxContent>
                   </v:textbox>
                 </v:shape>
-                <v:shape id="Text Box 7080" o:spid="_x0000_s3999" type="#_x0000_t202" style="position:absolute;left:5056;top:6326;width:2619;height:2608;visibility:visible;mso-wrap-style:square;v-text-anchor:top" o:gfxdata="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">
+                <v:shape id="Text Box 7080" o:spid="_x0000_s1043" type="#_x0000_t202" style="position:absolute;left:28384;top:7810;width:29782;height:10897;visibility:visible;mso-wrap-style:square;v-text-anchor:top" o:gfxdata="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">
                   <v:textbox>
                     <w:txbxContent>
                       <w:p>
@@ -1875,16 +2951,14 @@
                           </w:rPr>
                           <w:t>CV602 regulated</w:t>
                         </w:r>
-                      </w:p>
-                      <w:p>
-                        <w:pPr>
-                          <w:spacing w:line="264" w:lineRule="auto"/>
-                          <w:rPr>
-                            <w:rFonts w:asciiTheme="majorHAnsi" w:hAnsiTheme="majorHAnsi" w:cstheme="majorHAnsi"/>
-                            <w:sz w:val="18"/>
-                            <w:szCs w:val="18"/>
-                          </w:rPr>
-                        </w:pPr>
+                        <w:r>
+                          <w:rPr>
+                            <w:rFonts w:asciiTheme="majorHAnsi" w:hAnsiTheme="majorHAnsi" w:cstheme="majorHAnsi"/>
+                            <w:sz w:val="18"/>
+                            <w:szCs w:val="18"/>
+                          </w:rPr>
+                          <w:t xml:space="preserve"> </w:t>
+                        </w:r>
                         <w:r>
                           <w:rPr>
                             <w:rFonts w:asciiTheme="majorHAnsi" w:hAnsiTheme="majorHAnsi" w:cstheme="majorHAnsi"/>
@@ -1911,15 +2985,14 @@
                           </w:rPr>
                           <w:t>CV583 regulated</w:t>
                         </w:r>
-                      </w:p>
-                      <w:p>
-                        <w:pPr>
-                          <w:rPr>
-                            <w:rFonts w:asciiTheme="majorHAnsi" w:hAnsiTheme="majorHAnsi" w:cstheme="majorHAnsi"/>
-                            <w:sz w:val="18"/>
-                            <w:szCs w:val="18"/>
-                          </w:rPr>
-                        </w:pPr>
+                        <w:r>
+                          <w:rPr>
+                            <w:rFonts w:asciiTheme="majorHAnsi" w:hAnsiTheme="majorHAnsi" w:cstheme="majorHAnsi"/>
+                            <w:sz w:val="18"/>
+                            <w:szCs w:val="18"/>
+                          </w:rPr>
+                          <w:t xml:space="preserve"> </w:t>
+                        </w:r>
                         <w:r>
                           <w:rPr>
                             <w:rFonts w:asciiTheme="majorHAnsi" w:hAnsiTheme="majorHAnsi" w:cstheme="majorHAnsi"/>
@@ -1954,15 +3027,14 @@
                           </w:rPr>
                           <w:t>CV680 regulated</w:t>
                         </w:r>
-                      </w:p>
-                      <w:p>
-                        <w:pPr>
-                          <w:rPr>
-                            <w:rFonts w:asciiTheme="majorHAnsi" w:hAnsiTheme="majorHAnsi" w:cstheme="majorHAnsi"/>
-                            <w:sz w:val="18"/>
-                            <w:szCs w:val="18"/>
-                          </w:rPr>
-                        </w:pPr>
+                        <w:r>
+                          <w:rPr>
+                            <w:rFonts w:asciiTheme="majorHAnsi" w:hAnsiTheme="majorHAnsi" w:cstheme="majorHAnsi"/>
+                            <w:sz w:val="18"/>
+                            <w:szCs w:val="18"/>
+                          </w:rPr>
+                          <w:t xml:space="preserve"> </w:t>
+                        </w:r>
                         <w:r>
                           <w:rPr>
                             <w:rFonts w:asciiTheme="majorHAnsi" w:hAnsiTheme="majorHAnsi" w:cstheme="majorHAnsi"/>
@@ -1989,15 +3061,14 @@
                           </w:rPr>
                           <w:t>CV581 regulated</w:t>
                         </w:r>
-                      </w:p>
-                      <w:p>
-                        <w:pPr>
-                          <w:rPr>
-                            <w:rFonts w:asciiTheme="majorHAnsi" w:hAnsiTheme="majorHAnsi" w:cstheme="majorHAnsi"/>
-                            <w:sz w:val="18"/>
-                            <w:szCs w:val="18"/>
-                          </w:rPr>
-                        </w:pPr>
+                        <w:r>
+                          <w:rPr>
+                            <w:rFonts w:asciiTheme="majorHAnsi" w:hAnsiTheme="majorHAnsi" w:cstheme="majorHAnsi"/>
+                            <w:sz w:val="18"/>
+                            <w:szCs w:val="18"/>
+                          </w:rPr>
+                          <w:t xml:space="preserve"> </w:t>
+                        </w:r>
                         <w:r>
                           <w:rPr>
                             <w:rFonts w:asciiTheme="majorHAnsi" w:hAnsiTheme="majorHAnsi" w:cstheme="majorHAnsi"/>
@@ -2020,97 +3091,7 @@
                     </w:txbxContent>
                   </v:textbox>
                 </v:shape>
-                <v:shape id="Text Box 12978" o:spid="_x0000_s4000" type="#_x0000_t202" style="position:absolute;left:7279;top:9342;width:2268;height:1134;visibility:visible;mso-wrap-style:square;v-text-anchor:top" o:gfxdata="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">
-                  <v:textbox>
-                    <w:txbxContent>
-                      <w:p>
-                        <w:pPr>
-                          <w:rPr>
-                            <w:rFonts w:asciiTheme="majorHAnsi" w:hAnsiTheme="majorHAnsi" w:cstheme="majorHAnsi"/>
-                            <w:sz w:val="18"/>
-                            <w:szCs w:val="18"/>
-                          </w:rPr>
-                        </w:pPr>
-                        <w:r>
-                          <w:rPr>
-                            <w:rFonts w:asciiTheme="majorHAnsi" w:hAnsiTheme="majorHAnsi" w:cstheme="majorHAnsi"/>
-                            <w:sz w:val="18"/>
-                            <w:szCs w:val="18"/>
-                          </w:rPr>
-                          <w:t>CV581 regulated</w:t>
-                        </w:r>
-                      </w:p>
-                      <w:p>
-                        <w:pPr>
-                          <w:rPr>
-                            <w:rFonts w:asciiTheme="majorHAnsi" w:hAnsiTheme="majorHAnsi" w:cstheme="majorHAnsi"/>
-                            <w:sz w:val="18"/>
-                            <w:szCs w:val="18"/>
-                          </w:rPr>
-                        </w:pPr>
-                        <w:r>
-                          <w:rPr>
-                            <w:rFonts w:asciiTheme="majorHAnsi" w:hAnsiTheme="majorHAnsi" w:cstheme="majorHAnsi"/>
-                            <w:sz w:val="18"/>
-                            <w:szCs w:val="18"/>
-                          </w:rPr>
-                          <w:t>PT660=PT660setpoint</w:t>
-                        </w:r>
-                      </w:p>
-                      <w:p>
-                        <w:pPr>
-                          <w:spacing w:before="80"/>
-                          <w:rPr>
-                            <w:rFonts w:asciiTheme="majorHAnsi" w:hAnsiTheme="majorHAnsi" w:cstheme="majorHAnsi"/>
-                            <w:sz w:val="18"/>
-                            <w:szCs w:val="18"/>
-                          </w:rPr>
-                        </w:pPr>
-                        <w:r>
-                          <w:rPr>
-                            <w:rFonts w:asciiTheme="majorHAnsi" w:hAnsiTheme="majorHAnsi" w:cstheme="majorHAnsi"/>
-                            <w:sz w:val="18"/>
-                            <w:szCs w:val="18"/>
-                          </w:rPr>
-                          <w:t>CV583 regulated</w:t>
-                        </w:r>
-                      </w:p>
-                      <w:p>
-                        <w:pPr>
-                          <w:rPr>
-                            <w:rFonts w:asciiTheme="majorHAnsi" w:hAnsiTheme="majorHAnsi" w:cstheme="majorHAnsi"/>
-                            <w:sz w:val="18"/>
-                            <w:szCs w:val="18"/>
-                          </w:rPr>
-                        </w:pPr>
-                        <w:r>
-                          <w:rPr>
-                            <w:rFonts w:asciiTheme="majorHAnsi" w:hAnsiTheme="majorHAnsi" w:cstheme="majorHAnsi"/>
-                            <w:sz w:val="18"/>
-                            <w:szCs w:val="18"/>
-                          </w:rPr>
-                          <w:t>PT681=PT681</w:t>
-                        </w:r>
-                        <w:r>
-                          <w:rPr>
-                            <w:rFonts w:asciiTheme="majorHAnsi" w:hAnsiTheme="majorHAnsi" w:cstheme="majorHAnsi"/>
-                            <w:sz w:val="18"/>
-                            <w:szCs w:val="18"/>
-                          </w:rPr>
-                          <w:t>setpoint</w:t>
-                        </w:r>
-                      </w:p>
-                      <w:p>
-                        <w:pPr>
-                          <w:rPr>
-                            <w:szCs w:val="18"/>
-                          </w:rPr>
-                        </w:pPr>
-                      </w:p>
-                    </w:txbxContent>
-                  </v:textbox>
-                </v:shape>
-                <v:shape id="Text Box 7063" o:spid="_x0000_s4001" type="#_x0000_t202" style="position:absolute;left:4174;top:5845;width:1925;height:385;visibility:visible;mso-wrap-style:square;v-text-anchor:top" o:gfxdata="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" filled="f" stroked="f">
+                <v:shape id="Text Box 7063" o:spid="_x0000_s1044" type="#_x0000_t202" style="position:absolute;left:23145;top:4953;width:12224;height:2444;visibility:visible;mso-wrap-style:square;v-text-anchor:top" o:gfxdata="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" filled="f" stroked="f">
                   <o:lock v:ext="edit" aspectratio="t"/>
                   <v:textbox>
                     <w:txbxContent>
@@ -2134,11 +3115,11 @@
                     </w:txbxContent>
                   </v:textbox>
                 </v:shape>
-                <v:group id="Group 7064" o:spid="_x0000_s4002" style="position:absolute;left:4079;top:5624;width:227;height:777" coordorigin="4444,2685" coordsize="255,720" o:gfxdata="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">
-                  <v:shape id="AutoShape 7065" o:spid="_x0000_s4003" type="#_x0000_t32" style="position:absolute;left:4575;top:2685;width:0;height:720;visibility:visible;mso-wrap-style:square" o:connectortype="straight" o:gfxdata="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"/>
-                  <v:shape id="AutoShape 7066" o:spid="_x0000_s4004" type="#_x0000_t32" style="position:absolute;left:4444;top:3090;width:255;height:0;visibility:visible;mso-wrap-style:square" o:connectortype="straight" o:gfxdata="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"/>
+                <v:group id="Group 7064" o:spid="_x0000_s1045" style="position:absolute;left:22193;top:3333;width:1441;height:4934" coordorigin="4444,2685" coordsize="255,720" o:gfxdata="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">
+                  <v:shape id="AutoShape 7065" o:spid="_x0000_s1046" type="#_x0000_t32" style="position:absolute;left:4575;top:2685;width:0;height:720;visibility:visible;mso-wrap-style:square" o:connectortype="straight" o:gfxdata="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"/>
+                  <v:shape id="AutoShape 7066" o:spid="_x0000_s1047" type="#_x0000_t32" style="position:absolute;left:4444;top:3090;width:255;height:0;visibility:visible;mso-wrap-style:square" o:connectortype="straight" o:gfxdata="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"/>
                 </v:group>
-                <v:rect id="Rectangle 12979" o:spid="_x0000_s4005" style="position:absolute;left:3740;top:5025;width:1264;height:776;visibility:visible;mso-wrap-style:square;v-text-anchor:top" o:gfxdata="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">
+                <v:rect id="Rectangle 12979" o:spid="_x0000_s1048" style="position:absolute;left:20097;top:285;width:8027;height:4928;visibility:visible;mso-wrap-style:square;v-text-anchor:top" o:gfxdata="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">
                   <v:textbox>
                     <w:txbxContent>
                       <w:p>
@@ -2163,7 +3144,7 @@
                     </w:txbxContent>
                   </v:textbox>
                 </v:rect>
-                <v:rect id="Rectangle 12980" o:spid="_x0000_s4006" style="position:absolute;left:3699;top:6326;width:1361;height:2608;visibility:visible;mso-wrap-style:square;v-text-anchor:top" o:gfxdata="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">
+                <v:rect id="Rectangle 12980" o:spid="_x0000_s1049" style="position:absolute;left:19812;top:7810;width:8642;height:10897;visibility:visible;mso-wrap-style:square;v-text-anchor:top" o:gfxdata="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">
                   <v:textbox>
                     <w:txbxContent>
                       <w:p>
@@ -2188,7 +3169,7 @@
                     </w:txbxContent>
                   </v:textbox>
                 </v:rect>
-                <v:oval id="Oval 4747" o:spid="_x0000_s4007" style="position:absolute;left:3763;top:4982;width:408;height:406;visibility:visible;mso-wrap-style:square;v-text-anchor:top" o:gfxdata="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" strokecolor="#4a7ebb" strokeweight="3.5pt">
+                <v:oval id="Oval 4747" o:spid="_x0000_s1050" style="position:absolute;left:20193;width:2590;height:2578;visibility:visible;mso-wrap-style:square;v-text-anchor:top" o:gfxdata="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" strokecolor="#4a7ebb" strokeweight="3.5pt">
                   <v:textbox inset="0,0,0,0">
                     <w:txbxContent>
                       <w:p>
@@ -2212,7 +3193,7 @@
                     </w:txbxContent>
                   </v:textbox>
                 </v:oval>
-                <v:oval id="Oval 4748" o:spid="_x0000_s4008" style="position:absolute;left:3732;top:6902;width:408;height:406;visibility:visible;mso-wrap-style:square;v-text-anchor:top" o:gfxdata="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" strokecolor="#4a7ebb" strokeweight="3.5pt">
+                <v:oval id="Oval 4748" o:spid="_x0000_s1051" style="position:absolute;left:18573;top:6381;width:2591;height:2578;visibility:visible;mso-wrap-style:square;v-text-anchor:top" o:gfxdata="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" strokecolor="#4a7ebb" strokeweight="3.5pt">
                   <v:textbox inset="0,0,0,0">
                     <w:txbxContent>
                       <w:p>
@@ -2236,7 +3217,7 @@
                     </w:txbxContent>
                   </v:textbox>
                 </v:oval>
-                <v:oval id="Oval 4749" o:spid="_x0000_s4009" style="position:absolute;left:3644;top:9344;width:408;height:406;visibility:visible;mso-wrap-style:square;v-text-anchor:top" o:gfxdata="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" strokecolor="#4a7ebb" strokeweight="3.5pt">
+                <v:oval id="Oval 4749" o:spid="_x0000_s1052" style="position:absolute;left:26574;top:21336;width:2591;height:2578;visibility:visible;mso-wrap-style:square;v-text-anchor:top" o:gfxdata="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" strokecolor="#4a7ebb" strokeweight="3.5pt">
                   <v:textbox inset="0,0,0,0">
                     <w:txbxContent>
                       <w:p>
@@ -2260,11 +3241,331 @@
                     </w:txbxContent>
                   </v:textbox>
                 </v:oval>
+                <v:shape id="Straight Arrow Connector 2" o:spid="_x0000_s1053" type="#_x0000_t32" style="position:absolute;left:28479;top:2000;width:31693;height:0;flip:x;visibility:visible;mso-wrap-style:square" o:connectortype="straight" o:gfxdata="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" strokecolor="black [3040]">
+                  <v:stroke endarrow="block" endarrowlength="long"/>
+                </v:shape>
+                <v:shape id="AutoShape 7067" o:spid="_x0000_s1054" type="#_x0000_t32" style="position:absolute;left:9715;top:19716;width:22193;height:0;visibility:visible;mso-wrap-style:square" o:connectortype="straight" o:gfxdata="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"/>
+                <v:shape id="AutoShape 7075" o:spid="_x0000_s1055" type="#_x0000_t32" style="position:absolute;left:31908;top:19716;width:0;height:2451;visibility:visible;mso-wrap-style:square" o:connectortype="straight" o:gfxdata="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">
+                  <o:lock v:ext="edit" aspectratio="t"/>
+                </v:shape>
+                <v:shape id="AutoShape 7076" o:spid="_x0000_s1056" type="#_x0000_t32" style="position:absolute;left:9048;top:20859;width:1340;height:0;visibility:visible;mso-wrap-style:square" o:connectortype="straight" o:gfxdata="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">
+                  <o:lock v:ext="edit" aspectratio="t"/>
+                </v:shape>
+                <v:shape id="AutoShape 7075" o:spid="_x0000_s1057" type="#_x0000_t32" style="position:absolute;left:9715;top:19716;width:0;height:19241;visibility:visible;mso-wrap-style:square" o:connectortype="straight" o:gfxdata="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">
+                  <o:lock v:ext="edit" aspectratio="t"/>
+                </v:shape>
+                <v:rect id="Rectangle 10112" o:spid="_x0000_s1058" style="position:absolute;left:5429;top:22098;width:8642;height:5473;visibility:visible;mso-wrap-style:square;v-text-anchor:top" o:gfxdata="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">
+                  <v:textbox>
+                    <w:txbxContent>
+                      <w:p>
+                        <w:pPr>
+                          <w:spacing w:before="120"/>
+                          <w:jc w:val="center"/>
+                          <w:rPr>
+                            <w:rFonts w:asciiTheme="majorHAnsi" w:hAnsiTheme="majorHAnsi"/>
+                            <w:sz w:val="18"/>
+                            <w:szCs w:val="18"/>
+                          </w:rPr>
+                        </w:pPr>
+                        <w:r>
+                          <w:rPr>
+                            <w:rFonts w:asciiTheme="majorHAnsi" w:hAnsiTheme="majorHAnsi"/>
+                            <w:sz w:val="18"/>
+                            <w:szCs w:val="18"/>
+                          </w:rPr>
+                          <w:t xml:space="preserve">Stop </w:t>
+                        </w:r>
+                        <w:r>
+                          <w:rPr>
+                            <w:rFonts w:asciiTheme="majorHAnsi" w:hAnsiTheme="majorHAnsi"/>
+                            <w:sz w:val="18"/>
+                            <w:szCs w:val="18"/>
+                          </w:rPr>
+                          <w:t>Filling</w:t>
+                        </w:r>
+                      </w:p>
+                    </w:txbxContent>
+                  </v:textbox>
+                </v:rect>
+                <v:shape id="Text Box 10113" o:spid="_x0000_s1059" type="#_x0000_t202" style="position:absolute;left:13811;top:22098;width:12097;height:5473;visibility:visible;mso-wrap-style:square;v-text-anchor:top" o:gfxdata="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">
+                  <v:textbox>
+                    <w:txbxContent>
+                      <w:p>
+                        <w:pPr>
+                          <w:rPr>
+                            <w:rFonts w:asciiTheme="majorHAnsi" w:hAnsiTheme="majorHAnsi" w:cstheme="majorHAnsi"/>
+                            <w:sz w:val="18"/>
+                            <w:szCs w:val="18"/>
+                          </w:rPr>
+                        </w:pPr>
+                        <w:r>
+                          <w:rPr>
+                            <w:rFonts w:asciiTheme="majorHAnsi" w:hAnsiTheme="majorHAnsi" w:cstheme="majorHAnsi"/>
+                            <w:sz w:val="18"/>
+                            <w:szCs w:val="18"/>
+                          </w:rPr>
+                          <w:t>Close FV642</w:t>
+                        </w:r>
+                      </w:p>
+                      <w:p>
+                        <w:pPr>
+                          <w:rPr>
+                            <w:rFonts w:asciiTheme="majorHAnsi" w:hAnsiTheme="majorHAnsi" w:cstheme="majorHAnsi"/>
+                            <w:sz w:val="18"/>
+                            <w:szCs w:val="18"/>
+                          </w:rPr>
+                        </w:pPr>
+                        <w:r>
+                          <w:rPr>
+                            <w:rFonts w:asciiTheme="majorHAnsi" w:hAnsiTheme="majorHAnsi" w:cstheme="majorHAnsi"/>
+                            <w:sz w:val="18"/>
+                            <w:szCs w:val="18"/>
+                          </w:rPr>
+                          <w:t>Close FV</w:t>
+                        </w:r>
+                        <w:r>
+                          <w:rPr>
+                            <w:rFonts w:asciiTheme="majorHAnsi" w:hAnsiTheme="majorHAnsi" w:cstheme="majorHAnsi"/>
+                            <w:sz w:val="18"/>
+                            <w:szCs w:val="18"/>
+                          </w:rPr>
+                          <w:t>587</w:t>
+                        </w:r>
+                      </w:p>
+                      <w:p>
+                        <w:pPr>
+                          <w:rPr>
+                            <w:rFonts w:asciiTheme="majorHAnsi" w:hAnsiTheme="majorHAnsi" w:cstheme="majorHAnsi"/>
+                            <w:sz w:val="18"/>
+                            <w:szCs w:val="18"/>
+                          </w:rPr>
+                        </w:pPr>
+                        <w:r>
+                          <w:rPr>
+                            <w:rFonts w:asciiTheme="majorHAnsi" w:hAnsiTheme="majorHAnsi" w:cstheme="majorHAnsi"/>
+                            <w:sz w:val="18"/>
+                            <w:szCs w:val="18"/>
+                          </w:rPr>
+                          <w:t>Open CV583 to 100%</w:t>
+                        </w:r>
+                      </w:p>
+                    </w:txbxContent>
+                  </v:textbox>
+                </v:shape>
+                <v:oval id="Oval 4749" o:spid="_x0000_s1060" style="position:absolute;left:4476;top:21145;width:2591;height:2578;visibility:visible;mso-wrap-style:square;v-text-anchor:top" o:gfxdata="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" strokecolor="#4a7ebb" strokeweight="3.5pt">
+                  <v:textbox inset="0,0,0,0">
+                    <w:txbxContent>
+                      <w:p>
+                        <w:pPr>
+                          <w:jc w:val="center"/>
+                          <w:rPr>
+                            <w:rFonts w:ascii="Times New Roman" w:hAnsi="Times New Roman" w:cs="Times New Roman"/>
+                            <w:b/>
+                            <w:szCs w:val="20"/>
+                            <w:lang w:val="sv-SE"/>
+                          </w:rPr>
+                        </w:pPr>
+                        <w:r>
+                          <w:rPr>
+                            <w:rFonts w:ascii="Times New Roman" w:hAnsi="Times New Roman" w:cs="Times New Roman"/>
+                            <w:b/>
+                            <w:szCs w:val="20"/>
+                            <w:lang w:val="sv-SE"/>
+                          </w:rPr>
+                          <w:t>8</w:t>
+                        </w:r>
+                      </w:p>
+                    </w:txbxContent>
+                  </v:textbox>
+                </v:oval>
+                <v:rect id="Rectangle 10112" o:spid="_x0000_s1061" style="position:absolute;left:1905;top:29908;width:11976;height:6953;visibility:visible;mso-wrap-style:square;v-text-anchor:top" o:gfxdata="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">
+                  <v:textbox>
+                    <w:txbxContent>
+                      <w:p>
+                        <w:pPr>
+                          <w:spacing w:before="120"/>
+                          <w:jc w:val="center"/>
+                          <w:rPr>
+                            <w:rFonts w:asciiTheme="majorHAnsi" w:hAnsiTheme="majorHAnsi"/>
+                            <w:sz w:val="18"/>
+                            <w:szCs w:val="18"/>
+                            <w:lang w:val="sv-SE"/>
+                          </w:rPr>
+                        </w:pPr>
+                        <w:r>
+                          <w:rPr>
+                            <w:rFonts w:asciiTheme="majorHAnsi" w:hAnsiTheme="majorHAnsi"/>
+                            <w:sz w:val="18"/>
+                            <w:szCs w:val="18"/>
+                            <w:lang w:val="sv-SE"/>
+                          </w:rPr>
+                          <w:t>Waiting for resuming normal ope</w:t>
+                        </w:r>
+                        <w:r>
+                          <w:rPr>
+                            <w:rFonts w:asciiTheme="majorHAnsi" w:hAnsiTheme="majorHAnsi"/>
+                            <w:sz w:val="18"/>
+                            <w:szCs w:val="18"/>
+                            <w:lang w:val="sv-SE"/>
+                          </w:rPr>
+                          <w:t>r</w:t>
+                        </w:r>
+                        <w:r>
+                          <w:rPr>
+                            <w:rFonts w:asciiTheme="majorHAnsi" w:hAnsiTheme="majorHAnsi"/>
+                            <w:sz w:val="18"/>
+                            <w:szCs w:val="18"/>
+                            <w:lang w:val="sv-SE"/>
+                          </w:rPr>
+                          <w:t>ation</w:t>
+                        </w:r>
+                      </w:p>
+                    </w:txbxContent>
+                  </v:textbox>
+                </v:rect>
+                <v:shape id="Text Box 10113" o:spid="_x0000_s1062" type="#_x0000_t202" style="position:absolute;left:13620;top:29908;width:12935;height:6953;visibility:visible;mso-wrap-style:square;v-text-anchor:top" o:gfxdata="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">
+                  <v:textbox>
+                    <w:txbxContent>
+                      <w:p>
+                        <w:pPr>
+                          <w:rPr>
+                            <w:rFonts w:asciiTheme="majorHAnsi" w:hAnsiTheme="majorHAnsi" w:cstheme="majorHAnsi"/>
+                            <w:sz w:val="18"/>
+                            <w:szCs w:val="18"/>
+                          </w:rPr>
+                        </w:pPr>
+                        <w:r>
+                          <w:rPr>
+                            <w:rFonts w:asciiTheme="majorHAnsi" w:hAnsiTheme="majorHAnsi" w:cstheme="majorHAnsi"/>
+                            <w:sz w:val="18"/>
+                            <w:szCs w:val="18"/>
+                          </w:rPr>
+                          <w:t>Close FV642</w:t>
+                        </w:r>
+                      </w:p>
+                      <w:p>
+                        <w:pPr>
+                          <w:rPr>
+                            <w:rFonts w:asciiTheme="majorHAnsi" w:hAnsiTheme="majorHAnsi" w:cstheme="majorHAnsi"/>
+                            <w:sz w:val="18"/>
+                            <w:szCs w:val="18"/>
+                          </w:rPr>
+                        </w:pPr>
+                        <w:r>
+                          <w:rPr>
+                            <w:rFonts w:asciiTheme="majorHAnsi" w:hAnsiTheme="majorHAnsi" w:cstheme="majorHAnsi"/>
+                            <w:sz w:val="18"/>
+                            <w:szCs w:val="18"/>
+                          </w:rPr>
+                          <w:t>Open FV587</w:t>
+                        </w:r>
+                      </w:p>
+                      <w:p>
+                        <w:pPr>
+                          <w:spacing w:before="80"/>
+                          <w:rPr>
+                            <w:rFonts w:asciiTheme="majorHAnsi" w:hAnsiTheme="majorHAnsi" w:cstheme="majorHAnsi"/>
+                            <w:sz w:val="18"/>
+                            <w:szCs w:val="18"/>
+                          </w:rPr>
+                        </w:pPr>
+                        <w:r>
+                          <w:rPr>
+                            <w:rFonts w:asciiTheme="majorHAnsi" w:hAnsiTheme="majorHAnsi" w:cstheme="majorHAnsi"/>
+                            <w:sz w:val="18"/>
+                            <w:szCs w:val="18"/>
+                          </w:rPr>
+                          <w:t>CV583 regulated</w:t>
+                        </w:r>
+                        <w:r>
+                          <w:rPr>
+                            <w:rFonts w:asciiTheme="majorHAnsi" w:hAnsiTheme="majorHAnsi" w:cstheme="majorHAnsi"/>
+                            <w:sz w:val="18"/>
+                            <w:szCs w:val="18"/>
+                          </w:rPr>
+                          <w:t xml:space="preserve"> PT681=PT681</w:t>
+                        </w:r>
+                        <w:r>
+                          <w:rPr>
+                            <w:rFonts w:asciiTheme="majorHAnsi" w:hAnsiTheme="majorHAnsi" w:cstheme="majorHAnsi"/>
+                            <w:sz w:val="18"/>
+                            <w:szCs w:val="18"/>
+                          </w:rPr>
+                          <w:t>setpoint</w:t>
+                        </w:r>
+                      </w:p>
+                      <w:p>
+                        <w:pPr>
+                          <w:rPr>
+                            <w:rFonts w:asciiTheme="majorHAnsi" w:hAnsiTheme="majorHAnsi" w:cstheme="majorHAnsi"/>
+                            <w:sz w:val="18"/>
+                            <w:szCs w:val="18"/>
+                          </w:rPr>
+                        </w:pPr>
+                      </w:p>
+                    </w:txbxContent>
+                  </v:textbox>
+                </v:shape>
+                <v:oval id="Oval 4749" o:spid="_x0000_s1063" style="position:absolute;left:571;top:28384;width:2591;height:2578;visibility:visible;mso-wrap-style:square;v-text-anchor:top" o:gfxdata="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" strokecolor="#4a7ebb" strokeweight="3.5pt">
+                  <v:textbox inset="0,0,0,0">
+                    <w:txbxContent>
+                      <w:p>
+                        <w:pPr>
+                          <w:jc w:val="center"/>
+                          <w:rPr>
+                            <w:rFonts w:ascii="Times New Roman" w:hAnsi="Times New Roman" w:cs="Times New Roman"/>
+                            <w:b/>
+                            <w:szCs w:val="20"/>
+                            <w:lang w:val="sv-SE"/>
+                          </w:rPr>
+                        </w:pPr>
+                        <w:r>
+                          <w:rPr>
+                            <w:rFonts w:ascii="Times New Roman" w:hAnsi="Times New Roman" w:cs="Times New Roman"/>
+                            <w:b/>
+                            <w:szCs w:val="20"/>
+                            <w:lang w:val="sv-SE"/>
+                          </w:rPr>
+                          <w:t>10</w:t>
+                        </w:r>
+                      </w:p>
+                    </w:txbxContent>
+                  </v:textbox>
+                </v:oval>
+                <v:shape id="AutoShape 7076" o:spid="_x0000_s1064" type="#_x0000_t32" style="position:absolute;left:9048;top:28860;width:1340;height:0;visibility:visible;mso-wrap-style:square" o:connectortype="straight" o:gfxdata="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">
+                  <o:lock v:ext="edit" aspectratio="t"/>
+                </v:shape>
+                <v:shape id="AutoShape 7076" o:spid="_x0000_s1065" type="#_x0000_t32" style="position:absolute;left:9048;top:37814;width:1340;height:0;visibility:visible;mso-wrap-style:square" o:connectortype="straight" o:gfxdata="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">
+                  <o:lock v:ext="edit" aspectratio="t"/>
+                </v:shape>
+                <v:shape id="AutoShape 7067" o:spid="_x0000_s1066" type="#_x0000_t32" style="position:absolute;top:38957;width:9763;height:0;visibility:visible;mso-wrap-style:square" o:connectortype="straight" o:gfxdata="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"/>
+                <v:shape id="AutoShape 7077" o:spid="_x0000_s1067" type="#_x0000_t32" style="position:absolute;top:12954;width:0;height:26000;visibility:visible;mso-wrap-style:square" o:connectortype="straight" o:gfxdata="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"/>
+                <v:shape id="Straight Arrow Connector 23" o:spid="_x0000_s1068" type="#_x0000_t32" style="position:absolute;top:12954;width:19526;height:0;visibility:visible;mso-wrap-style:square" o:connectortype="straight" o:gfxdata="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" strokecolor="black [3040]">
+                  <v:stroke endarrow="block" endarrowlength="long"/>
+                </v:shape>
               </v:group>
             </w:pict>
           </mc:Fallback>
         </mc:AlternateContent>
       </w:r>
+    </w:p>
+    <w:p>
+      <w:pPr>
+        <w:rPr>
+          <w:sz w:val="22"/>
+          <w:szCs w:val="22"/>
+        </w:rPr>
+      </w:pPr>
+    </w:p>
+    <w:p>
+      <w:pPr>
+        <w:rPr>
+          <w:sz w:val="22"/>
+          <w:szCs w:val="22"/>
+        </w:rPr>
+      </w:pPr>
+      <w:bookmarkStart w:id="0" w:name="_GoBack"/>
+      <w:bookmarkEnd w:id="0"/>
     </w:p>
     <w:sectPr>
       <w:footerReference w:type="default" r:id="rId9"/>
@@ -2442,7 +3743,7 @@
       <w:pStyle w:val="Footer"/>
     </w:pPr>
     <w:r>
-      <w:t>2020-03-04</w:t>
+      <w:t>2021-10-01</w:t>
     </w:r>
   </w:p>
 </w:ftr>
@@ -2490,56 +3791,56 @@
         <v:path o:extrusionok="f" gradientshapeok="t" o:connecttype="rect"/>
         <o:lock v:ext="edit" aspectratio="t"/>
       </v:shapetype>
-      <v:shape id="_x0000_i1034" type="#_x0000_t75" style="width:.75pt;height:13.5pt;visibility:visible" o:bullet="t">
+      <v:shape id="_x0000_i1243" type="#_x0000_t75" style="width:.75pt;height:13.5pt;visibility:visible" o:bullet="t">
         <v:imagedata r:id="rId1" o:title=""/>
       </v:shape>
     </w:pict>
   </w:numPicBullet>
   <w:numPicBullet w:numPicBulletId="1">
     <w:pict>
-      <v:shape id="_x0000_i1035" type="#_x0000_t75" style="width:39pt;height:27pt;visibility:visible;mso-wrap-style:square" o:bullet="t">
+      <v:shape id="_x0000_i1244" type="#_x0000_t75" style="width:39pt;height:27pt;visibility:visible;mso-wrap-style:square" o:bullet="t">
         <v:imagedata r:id="rId2" o:title=""/>
       </v:shape>
     </w:pict>
   </w:numPicBullet>
   <w:numPicBullet w:numPicBulletId="2">
     <w:pict>
-      <v:shape id="_x0000_i1036" type="#_x0000_t75" style="width:39pt;height:27pt;visibility:visible;mso-wrap-style:square" o:bullet="t">
+      <v:shape id="_x0000_i1245" type="#_x0000_t75" style="width:39pt;height:27pt;visibility:visible;mso-wrap-style:square" o:bullet="t">
         <v:imagedata r:id="rId3" o:title=""/>
       </v:shape>
     </w:pict>
   </w:numPicBullet>
   <w:numPicBullet w:numPicBulletId="3">
     <w:pict>
-      <v:shape id="_x0000_i1037" type="#_x0000_t75" style="width:39pt;height:27pt;visibility:visible;mso-wrap-style:square" o:bullet="t">
+      <v:shape id="_x0000_i1246" type="#_x0000_t75" style="width:39pt;height:27pt;visibility:visible;mso-wrap-style:square" o:bullet="t">
         <v:imagedata r:id="rId4" o:title=""/>
       </v:shape>
     </w:pict>
   </w:numPicBullet>
   <w:numPicBullet w:numPicBulletId="4">
     <w:pict>
-      <v:shape id="_x0000_i1038" type="#_x0000_t75" style="width:39pt;height:27pt;visibility:visible;mso-wrap-style:square" o:bullet="t">
+      <v:shape id="_x0000_i1247" type="#_x0000_t75" style="width:39pt;height:27pt;visibility:visible;mso-wrap-style:square" o:bullet="t">
         <v:imagedata r:id="rId5" o:title=""/>
       </v:shape>
     </w:pict>
   </w:numPicBullet>
   <w:numPicBullet w:numPicBulletId="5">
     <w:pict>
-      <v:shape id="_x0000_i1039" type="#_x0000_t75" style="width:39pt;height:27pt;visibility:visible;mso-wrap-style:square" o:bullet="t">
+      <v:shape id="_x0000_i1248" type="#_x0000_t75" style="width:39pt;height:27pt;visibility:visible;mso-wrap-style:square" o:bullet="t">
         <v:imagedata r:id="rId6" o:title=""/>
       </v:shape>
     </w:pict>
   </w:numPicBullet>
   <w:numPicBullet w:numPicBulletId="6">
     <w:pict>
-      <v:shape id="_x0000_i1040" type="#_x0000_t75" style="width:39pt;height:24pt;visibility:visible;mso-wrap-style:square" o:bullet="t">
+      <v:shape id="_x0000_i1249" type="#_x0000_t75" style="width:39pt;height:24pt;visibility:visible;mso-wrap-style:square" o:bullet="t">
         <v:imagedata r:id="rId7" o:title=""/>
       </v:shape>
     </w:pict>
   </w:numPicBullet>
   <w:numPicBullet w:numPicBulletId="7">
     <w:pict>
-      <v:shape id="_x0000_i1041" type="#_x0000_t75" style="width:39pt;height:24pt;visibility:visible;mso-wrap-style:square" o:bullet="t">
+      <v:shape id="_x0000_i1250" type="#_x0000_t75" style="width:39pt;height:24pt;visibility:visible;mso-wrap-style:square" o:bullet="t">
         <v:imagedata r:id="rId8" o:title=""/>
       </v:shape>
     </w:pict>
@@ -5562,7 +6863,7 @@
 </file>
 
 <file path=customXml/itemProps1.xml><?xml version="1.0" encoding="utf-8"?>
-<ds:datastoreItem xmlns:ds="http://schemas.openxmlformats.org/officeDocument/2006/customXml" ds:itemID="{B735E103-64F1-4767-969C-92058E1F6ED0}">
+<ds:datastoreItem xmlns:ds="http://schemas.openxmlformats.org/officeDocument/2006/customXml" ds:itemID="{5D765C12-1D70-4BA9-AF02-4E0E3034135A}">
   <ds:schemaRefs>
     <ds:schemaRef ds:uri="http://schemas.openxmlformats.org/officeDocument/2006/bibliography"/>
   </ds:schemaRefs>

</xml_diff>

<commit_message>
Modified the PLC program (SQ16).
</commit_message>
<xml_diff>
--- a/doc/Sequences-help/G7_SQ16.docx
+++ b/doc/Sequences-help/G7_SQ16.docx
@@ -1,6 +1,6 @@
 
 <file path=word/document.xml><?xml version="1.0" encoding="utf-8"?>
-<w:document xmlns:wpc="http://schemas.microsoft.com/office/word/2010/wordprocessingCanvas" xmlns:mc="http://schemas.openxmlformats.org/markup-compatibility/2006" xmlns:o="urn:schemas-microsoft-com:office:office" xmlns:r="http://schemas.openxmlformats.org/officeDocument/2006/relationships" xmlns:m="http://schemas.openxmlformats.org/officeDocument/2006/math" xmlns:v="urn:schemas-microsoft-com:vml" xmlns:wp14="http://schemas.microsoft.com/office/word/2010/wordprocessingDrawing" xmlns:wp="http://schemas.openxmlformats.org/drawingml/2006/wordprocessingDrawing" xmlns:w10="urn:schemas-microsoft-com:office:word" xmlns:w="http://schemas.openxmlformats.org/wordprocessingml/2006/main" xmlns:w14="http://schemas.microsoft.com/office/word/2010/wordml" xmlns:wpg="http://schemas.microsoft.com/office/word/2010/wordprocessingGroup" xmlns:wpi="http://schemas.microsoft.com/office/word/2010/wordprocessingInk" xmlns:wne="http://schemas.microsoft.com/office/word/2006/wordml" xmlns:wps="http://schemas.microsoft.com/office/word/2010/wordprocessingShape" mc:Ignorable="w14 wp14">
+<w:document xmlns:wpc="http://schemas.microsoft.com/office/word/2010/wordprocessingCanvas" xmlns:cx="http://schemas.microsoft.com/office/drawing/2014/chartex" xmlns:cx1="http://schemas.microsoft.com/office/drawing/2015/9/8/chartex" xmlns:mc="http://schemas.openxmlformats.org/markup-compatibility/2006" xmlns:o="urn:schemas-microsoft-com:office:office" xmlns:r="http://schemas.openxmlformats.org/officeDocument/2006/relationships" xmlns:m="http://schemas.openxmlformats.org/officeDocument/2006/math" xmlns:v="urn:schemas-microsoft-com:vml" xmlns:wp14="http://schemas.microsoft.com/office/word/2010/wordprocessingDrawing" xmlns:wp="http://schemas.openxmlformats.org/drawingml/2006/wordprocessingDrawing" xmlns:w10="urn:schemas-microsoft-com:office:word" xmlns:w="http://schemas.openxmlformats.org/wordprocessingml/2006/main" xmlns:w14="http://schemas.microsoft.com/office/word/2010/wordml" xmlns:w15="http://schemas.microsoft.com/office/word/2012/wordml" xmlns:w16se="http://schemas.microsoft.com/office/word/2015/wordml/symex" xmlns:wpg="http://schemas.microsoft.com/office/word/2010/wordprocessingGroup" xmlns:wpi="http://schemas.microsoft.com/office/word/2010/wordprocessingInk" xmlns:wne="http://schemas.microsoft.com/office/word/2006/wordml" xmlns:wps="http://schemas.microsoft.com/office/word/2010/wordprocessingShape" mc:Ignorable="w14 w15 w16se wp14">
   <w:body>
     <w:p>
       <w:pPr>
@@ -91,16 +91,8 @@
         <w:rPr>
           <w:szCs w:val="20"/>
         </w:rPr>
-        <w:t xml:space="preserve">- Control valve: CV602, CV581, CV583, </w:t>
+        <w:t>- Control valve: CV602, CV581, CV583, CV680</w:t>
       </w:r>
-      <w:proofErr w:type="gramStart"/>
-      <w:r>
-        <w:rPr>
-          <w:szCs w:val="20"/>
-        </w:rPr>
-        <w:t>CV680</w:t>
-      </w:r>
-      <w:proofErr w:type="gramEnd"/>
     </w:p>
     <w:p>
       <w:pPr>
@@ -346,8 +338,8 @@
                 <wp:positionV relativeFrom="paragraph">
                   <wp:posOffset>188595</wp:posOffset>
                 </wp:positionV>
-                <wp:extent cx="6017260" cy="3945255"/>
-                <wp:effectExtent l="0" t="19050" r="21590" b="0"/>
+                <wp:extent cx="6017260" cy="4581525"/>
+                <wp:effectExtent l="0" t="19050" r="21590" b="28575"/>
                 <wp:wrapNone/>
                 <wp:docPr id="24" name="Group 24"/>
                 <wp:cNvGraphicFramePr/>
@@ -358,9 +350,9 @@
                       <wpg:grpSpPr>
                         <a:xfrm>
                           <a:off x="0" y="0"/>
-                          <a:ext cx="6017260" cy="3945255"/>
+                          <a:ext cx="6017260" cy="4581525"/>
                           <a:chOff x="0" y="0"/>
-                          <a:chExt cx="6017260" cy="3945255"/>
+                          <a:chExt cx="6017260" cy="4392748"/>
                         </a:xfrm>
                       </wpg:grpSpPr>
                       <wps:wsp>
@@ -370,7 +362,7 @@
                         </wps:cNvSpPr>
                         <wps:spPr bwMode="auto">
                           <a:xfrm>
-                            <a:off x="981075" y="3657600"/>
+                            <a:off x="981075" y="4086829"/>
                             <a:ext cx="1188720" cy="287655"/>
                           </a:xfrm>
                           <a:prstGeom prst="rect">
@@ -435,8 +427,8 @@
                         </wps:cNvSpPr>
                         <wps:spPr bwMode="auto">
                           <a:xfrm>
-                            <a:off x="981075" y="2752725"/>
-                            <a:ext cx="1188720" cy="287655"/>
+                            <a:off x="981074" y="2853178"/>
+                            <a:ext cx="1438275" cy="361473"/>
                           </a:xfrm>
                           <a:prstGeom prst="rect">
                             <a:avLst/>
@@ -470,6 +462,14 @@
                                   <w:szCs w:val="18"/>
                                 </w:rPr>
                               </w:pPr>
+                              <w:r>
+                                <w:rPr>
+                                  <w:rFonts w:asciiTheme="majorHAnsi" w:hAnsiTheme="majorHAnsi" w:cstheme="majorHAnsi"/>
+                                  <w:sz w:val="18"/>
+                                  <w:szCs w:val="18"/>
+                                </w:rPr>
+                                <w:t xml:space="preserve">More than 5 s in state 8 &amp; </w:t>
+                              </w:r>
                               <w:r>
                                 <w:rPr>
                                   <w:rFonts w:asciiTheme="majorHAnsi" w:hAnsiTheme="majorHAnsi" w:cstheme="majorHAnsi"/>
@@ -565,8 +565,8 @@
                         </wps:cNvCnPr>
                         <wps:spPr bwMode="auto">
                           <a:xfrm>
-                            <a:off x="3314700" y="3495675"/>
-                            <a:ext cx="2693670" cy="0"/>
+                            <a:off x="3329178" y="3495675"/>
+                            <a:ext cx="2679192" cy="0"/>
                           </a:xfrm>
                           <a:prstGeom prst="straightConnector1">
                             <a:avLst/>
@@ -1912,8 +1912,8 @@
                         </wps:cNvCnPr>
                         <wps:spPr bwMode="auto">
                           <a:xfrm>
-                            <a:off x="971550" y="1971675"/>
-                            <a:ext cx="0" cy="1924050"/>
+                            <a:off x="971550" y="1968974"/>
+                            <a:ext cx="0" cy="2423774"/>
                           </a:xfrm>
                           <a:prstGeom prst="straightConnector1">
                             <a:avLst/>
@@ -2149,7 +2149,7 @@
                         </wps:cNvSpPr>
                         <wps:spPr bwMode="auto">
                           <a:xfrm>
-                            <a:off x="190500" y="2990850"/>
+                            <a:off x="190500" y="3328754"/>
                             <a:ext cx="1197610" cy="695325"/>
                           </a:xfrm>
                           <a:prstGeom prst="rect">
@@ -2221,7 +2221,7 @@
                         </wps:cNvSpPr>
                         <wps:spPr bwMode="auto">
                           <a:xfrm>
-                            <a:off x="1362075" y="2990850"/>
+                            <a:off x="1362075" y="3328754"/>
                             <a:ext cx="1293495" cy="695325"/>
                           </a:xfrm>
                           <a:prstGeom prst="rect">
@@ -2331,7 +2331,7 @@
                         </wps:cNvSpPr>
                         <wps:spPr bwMode="auto">
                           <a:xfrm>
-                            <a:off x="57150" y="2838450"/>
+                            <a:off x="57150" y="3176352"/>
                             <a:ext cx="259080" cy="257810"/>
                           </a:xfrm>
                           <a:prstGeom prst="ellipse">
@@ -2384,7 +2384,7 @@
                         </wps:cNvCnPr>
                         <wps:spPr bwMode="auto">
                           <a:xfrm>
-                            <a:off x="904875" y="2886075"/>
+                            <a:off x="904875" y="3032196"/>
                             <a:ext cx="133985" cy="0"/>
                           </a:xfrm>
                           <a:prstGeom prst="straightConnector1">
@@ -2416,7 +2416,7 @@
                         </wps:cNvCnPr>
                         <wps:spPr bwMode="auto">
                           <a:xfrm>
-                            <a:off x="904875" y="3781425"/>
+                            <a:off x="904875" y="4201522"/>
                             <a:ext cx="133985" cy="0"/>
                           </a:xfrm>
                           <a:prstGeom prst="straightConnector1">
@@ -2448,8 +2448,8 @@
                         </wps:cNvCnPr>
                         <wps:spPr bwMode="auto">
                           <a:xfrm>
-                            <a:off x="0" y="3895725"/>
-                            <a:ext cx="976312" cy="0"/>
+                            <a:off x="0" y="4392746"/>
+                            <a:ext cx="971550" cy="0"/>
                           </a:xfrm>
                           <a:prstGeom prst="straightConnector1">
                             <a:avLst/>
@@ -2481,7 +2481,7 @@
                         <wps:spPr bwMode="auto">
                           <a:xfrm>
                             <a:off x="0" y="1295400"/>
-                            <a:ext cx="0" cy="2600008"/>
+                            <a:ext cx="0" cy="3088217"/>
                           </a:xfrm>
                           <a:prstGeom prst="straightConnector1">
                             <a:avLst/>
@@ -2539,17 +2539,20 @@
                     </wpg:wgp>
                   </a:graphicData>
                 </a:graphic>
+                <wp14:sizeRelV relativeFrom="margin">
+                  <wp14:pctHeight>0</wp14:pctHeight>
+                </wp14:sizeRelV>
               </wp:anchor>
             </w:drawing>
           </mc:Choice>
           <mc:Fallback>
             <w:pict>
-              <v:group id="Group 24" o:spid="_x0000_s1026" style="position:absolute;left:0;text-align:left;margin-left:-6.4pt;margin-top:14.85pt;width:473.8pt;height:310.65pt;z-index:274208256" coordsize="60172,39452" o:gfxdata="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">
+              <v:group id="Group 24" o:spid="_x0000_s1026" style="position:absolute;left:0;text-align:left;margin-left:-6.4pt;margin-top:14.85pt;width:473.8pt;height:360.75pt;z-index:274208256;mso-height-relative:margin" coordsize="60172,43927" o:gfxdata="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">
                 <v:shapetype id="_x0000_t202" coordsize="21600,21600" o:spt="202" path="m,l,21600r21600,l21600,xe">
                   <v:stroke joinstyle="miter"/>
                   <v:path gradientshapeok="t" o:connecttype="rect"/>
                 </v:shapetype>
-                <v:shape id="Text Box 7073" o:spid="_x0000_s1027" type="#_x0000_t202" style="position:absolute;left:9810;top:36576;width:11887;height:2876;visibility:visible;mso-wrap-style:square;v-text-anchor:top" o:gfxdata="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" stroked="f">
+                <v:shape id="Text Box 7073" o:spid="_x0000_s1027" type="#_x0000_t202" style="position:absolute;left:9810;top:40868;width:11887;height:2876;visibility:visible;mso-wrap-style:square;v-text-anchor:top" o:gfxdata="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" stroked="f">
                   <o:lock v:ext="edit" aspectratio="t"/>
                   <v:textbox>
                     <w:txbxContent>
@@ -2581,7 +2584,7 @@
                     </w:txbxContent>
                   </v:textbox>
                 </v:shape>
-                <v:shape id="Text Box 7073" o:spid="_x0000_s1028" type="#_x0000_t202" style="position:absolute;left:9810;top:27527;width:11887;height:2876;visibility:visible;mso-wrap-style:square;v-text-anchor:top" o:gfxdata="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" stroked="f">
+                <v:shape id="Text Box 7073" o:spid="_x0000_s1028" type="#_x0000_t202" style="position:absolute;left:9810;top:28531;width:14383;height:3615;visibility:visible;mso-wrap-style:square;v-text-anchor:top" o:gfxdata="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" stroked="f">
                   <o:lock v:ext="edit" aspectratio="t"/>
                   <v:textbox>
                     <w:txbxContent>
@@ -2593,6 +2596,14 @@
                             <w:szCs w:val="18"/>
                           </w:rPr>
                         </w:pPr>
+                        <w:r>
+                          <w:rPr>
+                            <w:rFonts w:asciiTheme="majorHAnsi" w:hAnsiTheme="majorHAnsi" w:cstheme="majorHAnsi"/>
+                            <w:sz w:val="18"/>
+                            <w:szCs w:val="18"/>
+                          </w:rPr>
+                          <w:t xml:space="preserve">More than 5 s in state 8 &amp; </w:t>
+                        </w:r>
                         <w:r>
                           <w:rPr>
                             <w:rFonts w:asciiTheme="majorHAnsi" w:hAnsiTheme="majorHAnsi" w:cstheme="majorHAnsi"/>
@@ -2613,7 +2624,7 @@
                     </w:txbxContent>
                   </v:textbox>
                 </v:shape>
-                <v:shape id="Text Box 7073" o:spid="_x0000_s1029" type="#_x0000_t202" style="position:absolute;left:9810;top:19621;width:11891;height:2877;visibility:visible;mso-wrap-style:square;v-text-anchor:top" o:gfxdata="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" stroked="f">
+                <v:shape id="Text Box 7073" o:spid="_x0000_s1029" type="#_x0000_t202" style="position:absolute;left:9810;top:19621;width:11891;height:2877;visibility:visible;mso-wrap-style:square;v-text-anchor:top" o:gfxdata="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" stroked="f">
                   <o:lock v:ext="edit" aspectratio="t"/>
                   <v:textbox>
                     <w:txbxContent>
@@ -2649,12 +2660,12 @@
                   <v:path arrowok="t" fillok="f" o:connecttype="none"/>
                   <o:lock v:ext="edit" shapetype="t"/>
                 </v:shapetype>
-                <v:shape id="AutoShape 7067" o:spid="_x0000_s1030" type="#_x0000_t32" style="position:absolute;left:33147;top:34956;width:26936;height:0;visibility:visible;mso-wrap-style:square" o:connectortype="straight" o:gfxdata="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"/>
-                <v:shape id="AutoShape 7068" o:spid="_x0000_s1031" type="#_x0000_t32" style="position:absolute;left:28098;top:2000;width:0;height:0;visibility:visible;mso-wrap-style:square" o:connectortype="straight" o:gfxdata="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" strokeweight=".5pt">
+                <v:shape id="AutoShape 7067" o:spid="_x0000_s1030" type="#_x0000_t32" style="position:absolute;left:33291;top:34956;width:26792;height:0;visibility:visible;mso-wrap-style:square" o:connectortype="straight" o:gfxdata="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"/>
+                <v:shape id="AutoShape 7068" o:spid="_x0000_s1031" type="#_x0000_t32" style="position:absolute;left:28098;top:2000;width:0;height:0;visibility:visible;mso-wrap-style:square" o:connectortype="straight" o:gfxdata="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" strokeweight=".5pt">
                   <v:stroke endarrow="block"/>
                 </v:shape>
-                <v:shape id="AutoShape 7077" o:spid="_x0000_s1032" type="#_x0000_t32" style="position:absolute;left:60102;top:2000;width:0;height:33001;visibility:visible;mso-wrap-style:square" o:connectortype="straight" o:gfxdata="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"/>
-                <v:shape id="Text Box 7073" o:spid="_x0000_s1033" type="#_x0000_t202" style="position:absolute;left:32004;top:19716;width:6648;height:2877;visibility:visible;mso-wrap-style:square;v-text-anchor:top" o:gfxdata="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" stroked="f">
+                <v:shape id="AutoShape 7077" o:spid="_x0000_s1032" type="#_x0000_t32" style="position:absolute;left:60102;top:2000;width:0;height:33001;visibility:visible;mso-wrap-style:square" o:connectortype="straight" o:gfxdata="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"/>
+                <v:shape id="Text Box 7073" o:spid="_x0000_s1033" type="#_x0000_t202" style="position:absolute;left:32004;top:19716;width:6648;height:2877;visibility:visible;mso-wrap-style:square;v-text-anchor:top" o:gfxdata="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" stroked="f">
                   <o:lock v:ext="edit" aspectratio="t"/>
                   <v:textbox>
                     <w:txbxContent>
@@ -2678,25 +2689,25 @@
                     </w:txbxContent>
                   </v:textbox>
                 </v:shape>
-                <v:group id="Group 7074" o:spid="_x0000_s1034" style="position:absolute;left:23241;top:18669;width:9385;height:2222" coordorigin="4575,1477" coordsize="1780,513" o:gfxdata="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">
+                <v:group id="Group 7074" o:spid="_x0000_s1034" style="position:absolute;left:23241;top:18669;width:9385;height:2222" coordorigin="4575,1477" coordsize="1780,513" o:gfxdata="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">
                   <o:lock v:ext="edit" aspectratio="t"/>
-                  <v:shape id="AutoShape 7075" o:spid="_x0000_s1035" type="#_x0000_t32" style="position:absolute;left:4575;top:1477;width:0;height:244;visibility:visible;mso-wrap-style:square" o:connectortype="straight" o:gfxdata="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">
+                  <v:shape id="AutoShape 7075" o:spid="_x0000_s1035" type="#_x0000_t32" style="position:absolute;left:4575;top:1477;width:0;height:244;visibility:visible;mso-wrap-style:square" o:connectortype="straight" o:gfxdata="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">
                     <o:lock v:ext="edit" aspectratio="t"/>
                   </v:shape>
-                  <v:shape id="AutoShape 7076" o:spid="_x0000_s1036" type="#_x0000_t32" style="position:absolute;left:6100;top:1990;width:255;height:0;visibility:visible;mso-wrap-style:square" o:connectortype="straight" o:gfxdata="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">
+                  <v:shape id="AutoShape 7076" o:spid="_x0000_s1036" type="#_x0000_t32" style="position:absolute;left:6100;top:1990;width:255;height:0;visibility:visible;mso-wrap-style:square" o:connectortype="straight" o:gfxdata="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">
                     <o:lock v:ext="edit" aspectratio="t"/>
                   </v:shape>
                 </v:group>
-                <v:group id="Group 10109" o:spid="_x0000_s1037" style="position:absolute;left:32766;top:31908;width:1314;height:3093" coordorigin="6469,2187" coordsize="255,720" o:gfxdata="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">
+                <v:group id="Group 10109" o:spid="_x0000_s1037" style="position:absolute;left:32766;top:31908;width:1314;height:3093" coordorigin="6469,2187" coordsize="255,720" o:gfxdata="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">
                   <o:lock v:ext="edit" aspectratio="t"/>
-                  <v:shape id="AutoShape 10110" o:spid="_x0000_s1038" type="#_x0000_t32" style="position:absolute;left:6571;top:2187;width:0;height:720;visibility:visible;mso-wrap-style:square" o:connectortype="straight" o:gfxdata="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">
+                  <v:shape id="AutoShape 10110" o:spid="_x0000_s1038" type="#_x0000_t32" style="position:absolute;left:6571;top:2187;width:0;height:720;visibility:visible;mso-wrap-style:square" o:connectortype="straight" o:gfxdata="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">
                     <o:lock v:ext="edit" aspectratio="t"/>
                   </v:shape>
-                  <v:shape id="AutoShape 10111" o:spid="_x0000_s1039" type="#_x0000_t32" style="position:absolute;left:6469;top:2579;width:255;height:0;visibility:visible;mso-wrap-style:square" o:connectortype="straight" o:gfxdata="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">
+                  <v:shape id="AutoShape 10111" o:spid="_x0000_s1039" type="#_x0000_t32" style="position:absolute;left:6469;top:2579;width:255;height:0;visibility:visible;mso-wrap-style:square" o:connectortype="straight" o:gfxdata="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">
                     <o:lock v:ext="edit" aspectratio="t"/>
                   </v:shape>
                 </v:group>
-                <v:rect id="Rectangle 10112" o:spid="_x0000_s1040" style="position:absolute;left:27432;top:22193;width:8642;height:9690;visibility:visible;mso-wrap-style:square;v-text-anchor:top" o:gfxdata="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">
+                <v:rect id="Rectangle 10112" o:spid="_x0000_s1040" style="position:absolute;left:27432;top:22193;width:8642;height:9690;visibility:visible;mso-wrap-style:square;v-text-anchor:top" o:gfxdata="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">
                   <v:textbox>
                     <w:txbxContent>
                       <w:p>
@@ -2739,7 +2750,7 @@
                     </w:txbxContent>
                   </v:textbox>
                 </v:rect>
-                <v:shape id="Text Box 10113" o:spid="_x0000_s1041" type="#_x0000_t202" style="position:absolute;left:36099;top:22193;width:22073;height:9690;visibility:visible;mso-wrap-style:square;v-text-anchor:top" o:gfxdata="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">
+                <v:shape id="Text Box 10113" o:spid="_x0000_s1041" type="#_x0000_t202" style="position:absolute;left:36099;top:22193;width:22073;height:9690;visibility:visible;mso-wrap-style:square;v-text-anchor:top" o:gfxdata="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">
                   <v:textbox>
                     <w:txbxContent>
                       <w:p>
@@ -2881,7 +2892,7 @@
                     </w:txbxContent>
                   </v:textbox>
                 </v:shape>
-                <v:shape id="Text Box 10114" o:spid="_x0000_s1042" type="#_x0000_t202" style="position:absolute;left:35052;top:32575;width:13061;height:2877;visibility:visible;mso-wrap-style:square;v-text-anchor:top" o:gfxdata="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" filled="f" stroked="f">
+                <v:shape id="Text Box 10114" o:spid="_x0000_s1042" type="#_x0000_t202" style="position:absolute;left:35052;top:32575;width:13061;height:2877;visibility:visible;mso-wrap-style:square;v-text-anchor:top" o:gfxdata="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" filled="f" stroked="f">
                   <o:lock v:ext="edit" aspectratio="t"/>
                   <v:textbox>
                     <w:txbxContent>
@@ -2913,7 +2924,7 @@
                     </w:txbxContent>
                   </v:textbox>
                 </v:shape>
-                <v:shape id="Text Box 7080" o:spid="_x0000_s1043" type="#_x0000_t202" style="position:absolute;left:28384;top:7810;width:29782;height:10897;visibility:visible;mso-wrap-style:square;v-text-anchor:top" o:gfxdata="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">
+                <v:shape id="Text Box 7080" o:spid="_x0000_s1043" type="#_x0000_t202" style="position:absolute;left:28384;top:7810;width:29782;height:10897;visibility:visible;mso-wrap-style:square;v-text-anchor:top" o:gfxdata="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">
                   <v:textbox>
                     <w:txbxContent>
                       <w:p>
@@ -3091,7 +3102,7 @@
                     </w:txbxContent>
                   </v:textbox>
                 </v:shape>
-                <v:shape id="Text Box 7063" o:spid="_x0000_s1044" type="#_x0000_t202" style="position:absolute;left:23145;top:4953;width:12224;height:2444;visibility:visible;mso-wrap-style:square;v-text-anchor:top" o:gfxdata="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" filled="f" stroked="f">
+                <v:shape id="Text Box 7063" o:spid="_x0000_s1044" type="#_x0000_t202" style="position:absolute;left:23145;top:4953;width:12224;height:2444;visibility:visible;mso-wrap-style:square;v-text-anchor:top" o:gfxdata="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" filled="f" stroked="f">
                   <o:lock v:ext="edit" aspectratio="t"/>
                   <v:textbox>
                     <w:txbxContent>
@@ -3115,11 +3126,11 @@
                     </w:txbxContent>
                   </v:textbox>
                 </v:shape>
-                <v:group id="Group 7064" o:spid="_x0000_s1045" style="position:absolute;left:22193;top:3333;width:1441;height:4934" coordorigin="4444,2685" coordsize="255,720" o:gfxdata="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">
-                  <v:shape id="AutoShape 7065" o:spid="_x0000_s1046" type="#_x0000_t32" style="position:absolute;left:4575;top:2685;width:0;height:720;visibility:visible;mso-wrap-style:square" o:connectortype="straight" o:gfxdata="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"/>
-                  <v:shape id="AutoShape 7066" o:spid="_x0000_s1047" type="#_x0000_t32" style="position:absolute;left:4444;top:3090;width:255;height:0;visibility:visible;mso-wrap-style:square" o:connectortype="straight" o:gfxdata="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"/>
+                <v:group id="Group 7064" o:spid="_x0000_s1045" style="position:absolute;left:22193;top:3333;width:1441;height:4934" coordorigin="4444,2685" coordsize="255,720" o:gfxdata="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">
+                  <v:shape id="AutoShape 7065" o:spid="_x0000_s1046" type="#_x0000_t32" style="position:absolute;left:4575;top:2685;width:0;height:720;visibility:visible;mso-wrap-style:square" o:connectortype="straight" o:gfxdata="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"/>
+                  <v:shape id="AutoShape 7066" o:spid="_x0000_s1047" type="#_x0000_t32" style="position:absolute;left:4444;top:3090;width:255;height:0;visibility:visible;mso-wrap-style:square" o:connectortype="straight" o:gfxdata="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"/>
                 </v:group>
-                <v:rect id="Rectangle 12979" o:spid="_x0000_s1048" style="position:absolute;left:20097;top:285;width:8027;height:4928;visibility:visible;mso-wrap-style:square;v-text-anchor:top" o:gfxdata="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">
+                <v:rect id="Rectangle 12979" o:spid="_x0000_s1048" style="position:absolute;left:20097;top:285;width:8027;height:4928;visibility:visible;mso-wrap-style:square;v-text-anchor:top" o:gfxdata="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">
                   <v:textbox>
                     <w:txbxContent>
                       <w:p>
@@ -3144,7 +3155,7 @@
                     </w:txbxContent>
                   </v:textbox>
                 </v:rect>
-                <v:rect id="Rectangle 12980" o:spid="_x0000_s1049" style="position:absolute;left:19812;top:7810;width:8642;height:10897;visibility:visible;mso-wrap-style:square;v-text-anchor:top" o:gfxdata="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">
+                <v:rect id="Rectangle 12980" o:spid="_x0000_s1049" style="position:absolute;left:19812;top:7810;width:8642;height:10897;visibility:visible;mso-wrap-style:square;v-text-anchor:top" o:gfxdata="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">
                   <v:textbox>
                     <w:txbxContent>
                       <w:p>
@@ -3169,7 +3180,7 @@
                     </w:txbxContent>
                   </v:textbox>
                 </v:rect>
-                <v:oval id="Oval 4747" o:spid="_x0000_s1050" style="position:absolute;left:20193;width:2590;height:2578;visibility:visible;mso-wrap-style:square;v-text-anchor:top" o:gfxdata="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" strokecolor="#4a7ebb" strokeweight="3.5pt">
+                <v:oval id="Oval 4747" o:spid="_x0000_s1050" style="position:absolute;left:20193;width:2590;height:2578;visibility:visible;mso-wrap-style:square;v-text-anchor:top" o:gfxdata="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" strokecolor="#4a7ebb" strokeweight="3.5pt">
                   <v:textbox inset="0,0,0,0">
                     <w:txbxContent>
                       <w:p>
@@ -3193,7 +3204,7 @@
                     </w:txbxContent>
                   </v:textbox>
                 </v:oval>
-                <v:oval id="Oval 4748" o:spid="_x0000_s1051" style="position:absolute;left:18573;top:6381;width:2591;height:2578;visibility:visible;mso-wrap-style:square;v-text-anchor:top" o:gfxdata="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" strokecolor="#4a7ebb" strokeweight="3.5pt">
+                <v:oval id="Oval 4748" o:spid="_x0000_s1051" style="position:absolute;left:18573;top:6381;width:2591;height:2578;visibility:visible;mso-wrap-style:square;v-text-anchor:top" o:gfxdata="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" strokecolor="#4a7ebb" strokeweight="3.5pt">
                   <v:textbox inset="0,0,0,0">
                     <w:txbxContent>
                       <w:p>
@@ -3217,7 +3228,7 @@
                     </w:txbxContent>
                   </v:textbox>
                 </v:oval>
-                <v:oval id="Oval 4749" o:spid="_x0000_s1052" style="position:absolute;left:26574;top:21336;width:2591;height:2578;visibility:visible;mso-wrap-style:square;v-text-anchor:top" o:gfxdata="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" strokecolor="#4a7ebb" strokeweight="3.5pt">
+                <v:oval id="Oval 4749" o:spid="_x0000_s1052" style="position:absolute;left:26574;top:21336;width:2591;height:2578;visibility:visible;mso-wrap-style:square;v-text-anchor:top" o:gfxdata="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" strokecolor="#4a7ebb" strokeweight="3.5pt">
                   <v:textbox inset="0,0,0,0">
                     <w:txbxContent>
                       <w:p>
@@ -3241,20 +3252,20 @@
                     </w:txbxContent>
                   </v:textbox>
                 </v:oval>
-                <v:shape id="Straight Arrow Connector 2" o:spid="_x0000_s1053" type="#_x0000_t32" style="position:absolute;left:28479;top:2000;width:31693;height:0;flip:x;visibility:visible;mso-wrap-style:square" o:connectortype="straight" o:gfxdata="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" strokecolor="black [3040]">
+                <v:shape id="Straight Arrow Connector 2" o:spid="_x0000_s1053" type="#_x0000_t32" style="position:absolute;left:28479;top:2000;width:31693;height:0;flip:x;visibility:visible;mso-wrap-style:square" o:connectortype="straight" o:gfxdata="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" strokecolor="black [3040]">
                   <v:stroke endarrow="block" endarrowlength="long"/>
                 </v:shape>
-                <v:shape id="AutoShape 7067" o:spid="_x0000_s1054" type="#_x0000_t32" style="position:absolute;left:9715;top:19716;width:22193;height:0;visibility:visible;mso-wrap-style:square" o:connectortype="straight" o:gfxdata="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"/>
-                <v:shape id="AutoShape 7075" o:spid="_x0000_s1055" type="#_x0000_t32" style="position:absolute;left:31908;top:19716;width:0;height:2451;visibility:visible;mso-wrap-style:square" o:connectortype="straight" o:gfxdata="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">
+                <v:shape id="AutoShape 7067" o:spid="_x0000_s1054" type="#_x0000_t32" style="position:absolute;left:9715;top:19716;width:22193;height:0;visibility:visible;mso-wrap-style:square" o:connectortype="straight" o:gfxdata="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"/>
+                <v:shape id="AutoShape 7075" o:spid="_x0000_s1055" type="#_x0000_t32" style="position:absolute;left:31908;top:19716;width:0;height:2451;visibility:visible;mso-wrap-style:square" o:connectortype="straight" o:gfxdata="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">
                   <o:lock v:ext="edit" aspectratio="t"/>
                 </v:shape>
-                <v:shape id="AutoShape 7076" o:spid="_x0000_s1056" type="#_x0000_t32" style="position:absolute;left:9048;top:20859;width:1340;height:0;visibility:visible;mso-wrap-style:square" o:connectortype="straight" o:gfxdata="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">
+                <v:shape id="AutoShape 7076" o:spid="_x0000_s1056" type="#_x0000_t32" style="position:absolute;left:9048;top:20859;width:1340;height:0;visibility:visible;mso-wrap-style:square" o:connectortype="straight" o:gfxdata="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">
                   <o:lock v:ext="edit" aspectratio="t"/>
                 </v:shape>
-                <v:shape id="AutoShape 7075" o:spid="_x0000_s1057" type="#_x0000_t32" style="position:absolute;left:9715;top:19716;width:0;height:19241;visibility:visible;mso-wrap-style:square" o:connectortype="straight" o:gfxdata="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">
+                <v:shape id="AutoShape 7075" o:spid="_x0000_s1057" type="#_x0000_t32" style="position:absolute;left:9715;top:19689;width:0;height:24238;visibility:visible;mso-wrap-style:square" o:connectortype="straight" o:gfxdata="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">
                   <o:lock v:ext="edit" aspectratio="t"/>
                 </v:shape>
-                <v:rect id="Rectangle 10112" o:spid="_x0000_s1058" style="position:absolute;left:5429;top:22098;width:8642;height:5473;visibility:visible;mso-wrap-style:square;v-text-anchor:top" o:gfxdata="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">
+                <v:rect id="Rectangle 10112" o:spid="_x0000_s1058" style="position:absolute;left:5429;top:22098;width:8642;height:5473;visibility:visible;mso-wrap-style:square;v-text-anchor:top" o:gfxdata="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">
                   <v:textbox>
                     <w:txbxContent>
                       <w:p>
@@ -3287,7 +3298,7 @@
                     </w:txbxContent>
                   </v:textbox>
                 </v:rect>
-                <v:shape id="Text Box 10113" o:spid="_x0000_s1059" type="#_x0000_t202" style="position:absolute;left:13811;top:22098;width:12097;height:5473;visibility:visible;mso-wrap-style:square;v-text-anchor:top" o:gfxdata="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">
+                <v:shape id="Text Box 10113" o:spid="_x0000_s1059" type="#_x0000_t202" style="position:absolute;left:13811;top:22098;width:12097;height:5473;visibility:visible;mso-wrap-style:square;v-text-anchor:top" o:gfxdata="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">
                   <v:textbox>
                     <w:txbxContent>
                       <w:p>
@@ -3352,7 +3363,7 @@
                     </w:txbxContent>
                   </v:textbox>
                 </v:shape>
-                <v:oval id="Oval 4749" o:spid="_x0000_s1060" style="position:absolute;left:4476;top:21145;width:2591;height:2578;visibility:visible;mso-wrap-style:square;v-text-anchor:top" o:gfxdata="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" strokecolor="#4a7ebb" strokeweight="3.5pt">
+                <v:oval id="Oval 4749" o:spid="_x0000_s1060" style="position:absolute;left:4476;top:21145;width:2591;height:2578;visibility:visible;mso-wrap-style:square;v-text-anchor:top" o:gfxdata="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" strokecolor="#4a7ebb" strokeweight="3.5pt">
                   <v:textbox inset="0,0,0,0">
                     <w:txbxContent>
                       <w:p>
@@ -3378,7 +3389,7 @@
                     </w:txbxContent>
                   </v:textbox>
                 </v:oval>
-                <v:rect id="Rectangle 10112" o:spid="_x0000_s1061" style="position:absolute;left:1905;top:29908;width:11976;height:6953;visibility:visible;mso-wrap-style:square;v-text-anchor:top" o:gfxdata="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">
+                <v:rect id="Rectangle 10112" o:spid="_x0000_s1061" style="position:absolute;left:1905;top:33287;width:11976;height:6953;visibility:visible;mso-wrap-style:square;v-text-anchor:top" o:gfxdata="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">
                   <v:textbox>
                     <w:txbxContent>
                       <w:p>
@@ -3423,7 +3434,7 @@
                     </w:txbxContent>
                   </v:textbox>
                 </v:rect>
-                <v:shape id="Text Box 10113" o:spid="_x0000_s1062" type="#_x0000_t202" style="position:absolute;left:13620;top:29908;width:12935;height:6953;visibility:visible;mso-wrap-style:square;v-text-anchor:top" o:gfxdata="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">
+                <v:shape id="Text Box 10113" o:spid="_x0000_s1062" type="#_x0000_t202" style="position:absolute;left:13620;top:33287;width:12935;height:6953;visibility:visible;mso-wrap-style:square;v-text-anchor:top" o:gfxdata="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">
                   <v:textbox>
                     <w:txbxContent>
                       <w:p>
@@ -3506,7 +3517,7 @@
                     </w:txbxContent>
                   </v:textbox>
                 </v:shape>
-                <v:oval id="Oval 4749" o:spid="_x0000_s1063" style="position:absolute;left:571;top:28384;width:2591;height:2578;visibility:visible;mso-wrap-style:square;v-text-anchor:top" o:gfxdata="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" strokecolor="#4a7ebb" strokeweight="3.5pt">
+                <v:oval id="Oval 4749" o:spid="_x0000_s1063" style="position:absolute;left:571;top:31763;width:2591;height:2578;visibility:visible;mso-wrap-style:square;v-text-anchor:top" o:gfxdata="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" strokecolor="#4a7ebb" strokeweight="3.5pt">
                   <v:textbox inset="0,0,0,0">
                     <w:txbxContent>
                       <w:p>
@@ -3532,15 +3543,15 @@
                     </w:txbxContent>
                   </v:textbox>
                 </v:oval>
-                <v:shape id="AutoShape 7076" o:spid="_x0000_s1064" type="#_x0000_t32" style="position:absolute;left:9048;top:28860;width:1340;height:0;visibility:visible;mso-wrap-style:square" o:connectortype="straight" o:gfxdata="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">
+                <v:shape id="AutoShape 7076" o:spid="_x0000_s1064" type="#_x0000_t32" style="position:absolute;left:9048;top:30321;width:1340;height:0;visibility:visible;mso-wrap-style:square" o:connectortype="straight" o:gfxdata="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">
                   <o:lock v:ext="edit" aspectratio="t"/>
                 </v:shape>
-                <v:shape id="AutoShape 7076" o:spid="_x0000_s1065" type="#_x0000_t32" style="position:absolute;left:9048;top:37814;width:1340;height:0;visibility:visible;mso-wrap-style:square" o:connectortype="straight" o:gfxdata="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">
+                <v:shape id="AutoShape 7076" o:spid="_x0000_s1065" type="#_x0000_t32" style="position:absolute;left:9048;top:42015;width:1340;height:0;visibility:visible;mso-wrap-style:square" o:connectortype="straight" o:gfxdata="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">
                   <o:lock v:ext="edit" aspectratio="t"/>
                 </v:shape>
-                <v:shape id="AutoShape 7067" o:spid="_x0000_s1066" type="#_x0000_t32" style="position:absolute;top:38957;width:9763;height:0;visibility:visible;mso-wrap-style:square" o:connectortype="straight" o:gfxdata="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"/>
-                <v:shape id="AutoShape 7077" o:spid="_x0000_s1067" type="#_x0000_t32" style="position:absolute;top:12954;width:0;height:26000;visibility:visible;mso-wrap-style:square" o:connectortype="straight" o:gfxdata="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"/>
-                <v:shape id="Straight Arrow Connector 23" o:spid="_x0000_s1068" type="#_x0000_t32" style="position:absolute;top:12954;width:19526;height:0;visibility:visible;mso-wrap-style:square" o:connectortype="straight" o:gfxdata="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" strokecolor="black [3040]">
+                <v:shape id="AutoShape 7067" o:spid="_x0000_s1066" type="#_x0000_t32" style="position:absolute;top:43927;width:9715;height:0;visibility:visible;mso-wrap-style:square" o:connectortype="straight" o:gfxdata="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"/>
+                <v:shape id="AutoShape 7077" o:spid="_x0000_s1067" type="#_x0000_t32" style="position:absolute;top:12954;width:0;height:30882;visibility:visible;mso-wrap-style:square" o:connectortype="straight" o:gfxdata="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"/>
+                <v:shape id="Straight Arrow Connector 23" o:spid="_x0000_s1068" type="#_x0000_t32" style="position:absolute;top:12954;width:19526;height:0;visibility:visible;mso-wrap-style:square" o:connectortype="straight" o:gfxdata="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" strokecolor="black [3040]">
                   <v:stroke endarrow="block" endarrowlength="long"/>
                 </v:shape>
               </v:group>
@@ -3568,7 +3579,7 @@
       <w:bookmarkEnd w:id="0"/>
     </w:p>
     <w:sectPr>
-      <w:footerReference w:type="default" r:id="rId9"/>
+      <w:footerReference w:type="default" r:id="rId8"/>
       <w:pgSz w:w="11900" w:h="16840"/>
       <w:pgMar w:top="425" w:right="1128" w:bottom="709" w:left="1418" w:header="709" w:footer="193" w:gutter="0"/>
       <w:cols w:space="708"/>
@@ -3578,7 +3589,7 @@
 </file>
 
 <file path=word/endnotes.xml><?xml version="1.0" encoding="utf-8"?>
-<w:endnotes xmlns:wpc="http://schemas.microsoft.com/office/word/2010/wordprocessingCanvas" xmlns:mc="http://schemas.openxmlformats.org/markup-compatibility/2006" xmlns:o="urn:schemas-microsoft-com:office:office" xmlns:r="http://schemas.openxmlformats.org/officeDocument/2006/relationships" xmlns:m="http://schemas.openxmlformats.org/officeDocument/2006/math" xmlns:v="urn:schemas-microsoft-com:vml" xmlns:wp14="http://schemas.microsoft.com/office/word/2010/wordprocessingDrawing" xmlns:wp="http://schemas.openxmlformats.org/drawingml/2006/wordprocessingDrawing" xmlns:w10="urn:schemas-microsoft-com:office:word" xmlns:w="http://schemas.openxmlformats.org/wordprocessingml/2006/main" xmlns:w14="http://schemas.microsoft.com/office/word/2010/wordml" xmlns:wpg="http://schemas.microsoft.com/office/word/2010/wordprocessingGroup" xmlns:wpi="http://schemas.microsoft.com/office/word/2010/wordprocessingInk" xmlns:wne="http://schemas.microsoft.com/office/word/2006/wordml" xmlns:wps="http://schemas.microsoft.com/office/word/2010/wordprocessingShape" mc:Ignorable="w14 wp14">
+<w:endnotes xmlns:wpc="http://schemas.microsoft.com/office/word/2010/wordprocessingCanvas" xmlns:cx="http://schemas.microsoft.com/office/drawing/2014/chartex" xmlns:cx1="http://schemas.microsoft.com/office/drawing/2015/9/8/chartex" xmlns:mc="http://schemas.openxmlformats.org/markup-compatibility/2006" xmlns:o="urn:schemas-microsoft-com:office:office" xmlns:r="http://schemas.openxmlformats.org/officeDocument/2006/relationships" xmlns:m="http://schemas.openxmlformats.org/officeDocument/2006/math" xmlns:v="urn:schemas-microsoft-com:vml" xmlns:wp14="http://schemas.microsoft.com/office/word/2010/wordprocessingDrawing" xmlns:wp="http://schemas.openxmlformats.org/drawingml/2006/wordprocessingDrawing" xmlns:w10="urn:schemas-microsoft-com:office:word" xmlns:w="http://schemas.openxmlformats.org/wordprocessingml/2006/main" xmlns:w14="http://schemas.microsoft.com/office/word/2010/wordml" xmlns:w15="http://schemas.microsoft.com/office/word/2012/wordml" xmlns:w16se="http://schemas.microsoft.com/office/word/2015/wordml/symex" xmlns:wpg="http://schemas.microsoft.com/office/word/2010/wordprocessingGroup" xmlns:wpi="http://schemas.microsoft.com/office/word/2010/wordprocessingInk" xmlns:wne="http://schemas.microsoft.com/office/word/2006/wordml" xmlns:wps="http://schemas.microsoft.com/office/word/2010/wordprocessingShape" mc:Ignorable="w14 w15 w16se wp14">
   <w:endnote w:type="separator" w:id="-1">
     <w:p>
       <w:r>
@@ -3597,7 +3608,7 @@
 </file>
 
 <file path=word/footer1.xml><?xml version="1.0" encoding="utf-8"?>
-<w:ftr xmlns:wpc="http://schemas.microsoft.com/office/word/2010/wordprocessingCanvas" xmlns:mc="http://schemas.openxmlformats.org/markup-compatibility/2006" xmlns:o="urn:schemas-microsoft-com:office:office" xmlns:r="http://schemas.openxmlformats.org/officeDocument/2006/relationships" xmlns:m="http://schemas.openxmlformats.org/officeDocument/2006/math" xmlns:v="urn:schemas-microsoft-com:vml" xmlns:wp14="http://schemas.microsoft.com/office/word/2010/wordprocessingDrawing" xmlns:wp="http://schemas.openxmlformats.org/drawingml/2006/wordprocessingDrawing" xmlns:w10="urn:schemas-microsoft-com:office:word" xmlns:w="http://schemas.openxmlformats.org/wordprocessingml/2006/main" xmlns:w14="http://schemas.microsoft.com/office/word/2010/wordml" xmlns:wpg="http://schemas.microsoft.com/office/word/2010/wordprocessingGroup" xmlns:wpi="http://schemas.microsoft.com/office/word/2010/wordprocessingInk" xmlns:wne="http://schemas.microsoft.com/office/word/2006/wordml" xmlns:wps="http://schemas.microsoft.com/office/word/2010/wordprocessingShape" mc:Ignorable="w14 wp14">
+<w:ftr xmlns:wpc="http://schemas.microsoft.com/office/word/2010/wordprocessingCanvas" xmlns:cx="http://schemas.microsoft.com/office/drawing/2014/chartex" xmlns:cx1="http://schemas.microsoft.com/office/drawing/2015/9/8/chartex" xmlns:mc="http://schemas.openxmlformats.org/markup-compatibility/2006" xmlns:o="urn:schemas-microsoft-com:office:office" xmlns:r="http://schemas.openxmlformats.org/officeDocument/2006/relationships" xmlns:m="http://schemas.openxmlformats.org/officeDocument/2006/math" xmlns:v="urn:schemas-microsoft-com:vml" xmlns:wp14="http://schemas.microsoft.com/office/word/2010/wordprocessingDrawing" xmlns:wp="http://schemas.openxmlformats.org/drawingml/2006/wordprocessingDrawing" xmlns:w10="urn:schemas-microsoft-com:office:word" xmlns:w="http://schemas.openxmlformats.org/wordprocessingml/2006/main" xmlns:w14="http://schemas.microsoft.com/office/word/2010/wordml" xmlns:w15="http://schemas.microsoft.com/office/word/2012/wordml" xmlns:w16se="http://schemas.microsoft.com/office/word/2015/wordml/symex" xmlns:wpg="http://schemas.microsoft.com/office/word/2010/wordprocessingGroup" xmlns:wpi="http://schemas.microsoft.com/office/word/2010/wordprocessingInk" xmlns:wne="http://schemas.microsoft.com/office/word/2006/wordml" xmlns:wps="http://schemas.microsoft.com/office/word/2010/wordprocessingShape" mc:Ignorable="w14 w15 w16se wp14">
   <w:p>
     <w:pPr>
       <w:pStyle w:val="Footer"/>
@@ -3743,14 +3754,14 @@
       <w:pStyle w:val="Footer"/>
     </w:pPr>
     <w:r>
-      <w:t>2021-10-01</w:t>
+      <w:t>2023-03-23</w:t>
     </w:r>
   </w:p>
 </w:ftr>
 </file>
 
 <file path=word/footnotes.xml><?xml version="1.0" encoding="utf-8"?>
-<w:footnotes xmlns:wpc="http://schemas.microsoft.com/office/word/2010/wordprocessingCanvas" xmlns:mc="http://schemas.openxmlformats.org/markup-compatibility/2006" xmlns:o="urn:schemas-microsoft-com:office:office" xmlns:r="http://schemas.openxmlformats.org/officeDocument/2006/relationships" xmlns:m="http://schemas.openxmlformats.org/officeDocument/2006/math" xmlns:v="urn:schemas-microsoft-com:vml" xmlns:wp14="http://schemas.microsoft.com/office/word/2010/wordprocessingDrawing" xmlns:wp="http://schemas.openxmlformats.org/drawingml/2006/wordprocessingDrawing" xmlns:w10="urn:schemas-microsoft-com:office:word" xmlns:w="http://schemas.openxmlformats.org/wordprocessingml/2006/main" xmlns:w14="http://schemas.microsoft.com/office/word/2010/wordml" xmlns:wpg="http://schemas.microsoft.com/office/word/2010/wordprocessingGroup" xmlns:wpi="http://schemas.microsoft.com/office/word/2010/wordprocessingInk" xmlns:wne="http://schemas.microsoft.com/office/word/2006/wordml" xmlns:wps="http://schemas.microsoft.com/office/word/2010/wordprocessingShape" mc:Ignorable="w14 wp14">
+<w:footnotes xmlns:wpc="http://schemas.microsoft.com/office/word/2010/wordprocessingCanvas" xmlns:cx="http://schemas.microsoft.com/office/drawing/2014/chartex" xmlns:cx1="http://schemas.microsoft.com/office/drawing/2015/9/8/chartex" xmlns:mc="http://schemas.openxmlformats.org/markup-compatibility/2006" xmlns:o="urn:schemas-microsoft-com:office:office" xmlns:r="http://schemas.openxmlformats.org/officeDocument/2006/relationships" xmlns:m="http://schemas.openxmlformats.org/officeDocument/2006/math" xmlns:v="urn:schemas-microsoft-com:vml" xmlns:wp14="http://schemas.microsoft.com/office/word/2010/wordprocessingDrawing" xmlns:wp="http://schemas.openxmlformats.org/drawingml/2006/wordprocessingDrawing" xmlns:w10="urn:schemas-microsoft-com:office:word" xmlns:w="http://schemas.openxmlformats.org/wordprocessingml/2006/main" xmlns:w14="http://schemas.microsoft.com/office/word/2010/wordml" xmlns:w15="http://schemas.microsoft.com/office/word/2012/wordml" xmlns:w16se="http://schemas.microsoft.com/office/word/2015/wordml/symex" xmlns:wpg="http://schemas.microsoft.com/office/word/2010/wordprocessingGroup" xmlns:wpi="http://schemas.microsoft.com/office/word/2010/wordprocessingInk" xmlns:wne="http://schemas.microsoft.com/office/word/2006/wordml" xmlns:wps="http://schemas.microsoft.com/office/word/2010/wordprocessingShape" mc:Ignorable="w14 w15 w16se wp14">
   <w:footnote w:type="separator" w:id="-1">
     <w:p>
       <w:r>
@@ -3769,7 +3780,7 @@
 </file>
 
 <file path=word/numbering.xml><?xml version="1.0" encoding="utf-8"?>
-<w:numbering xmlns:wpc="http://schemas.microsoft.com/office/word/2010/wordprocessingCanvas" xmlns:mc="http://schemas.openxmlformats.org/markup-compatibility/2006" xmlns:o="urn:schemas-microsoft-com:office:office" xmlns:r="http://schemas.openxmlformats.org/officeDocument/2006/relationships" xmlns:m="http://schemas.openxmlformats.org/officeDocument/2006/math" xmlns:v="urn:schemas-microsoft-com:vml" xmlns:wp14="http://schemas.microsoft.com/office/word/2010/wordprocessingDrawing" xmlns:wp="http://schemas.openxmlformats.org/drawingml/2006/wordprocessingDrawing" xmlns:w10="urn:schemas-microsoft-com:office:word" xmlns:w="http://schemas.openxmlformats.org/wordprocessingml/2006/main" xmlns:w14="http://schemas.microsoft.com/office/word/2010/wordml" xmlns:wpg="http://schemas.microsoft.com/office/word/2010/wordprocessingGroup" xmlns:wpi="http://schemas.microsoft.com/office/word/2010/wordprocessingInk" xmlns:wne="http://schemas.microsoft.com/office/word/2006/wordml" xmlns:wps="http://schemas.microsoft.com/office/word/2010/wordprocessingShape" mc:Ignorable="w14 wp14">
+<w:numbering xmlns:wpc="http://schemas.microsoft.com/office/word/2010/wordprocessingCanvas" xmlns:cx="http://schemas.microsoft.com/office/drawing/2014/chartex" xmlns:cx1="http://schemas.microsoft.com/office/drawing/2015/9/8/chartex" xmlns:mc="http://schemas.openxmlformats.org/markup-compatibility/2006" xmlns:o="urn:schemas-microsoft-com:office:office" xmlns:r="http://schemas.openxmlformats.org/officeDocument/2006/relationships" xmlns:m="http://schemas.openxmlformats.org/officeDocument/2006/math" xmlns:v="urn:schemas-microsoft-com:vml" xmlns:wp14="http://schemas.microsoft.com/office/word/2010/wordprocessingDrawing" xmlns:wp="http://schemas.openxmlformats.org/drawingml/2006/wordprocessingDrawing" xmlns:w10="urn:schemas-microsoft-com:office:word" xmlns:w="http://schemas.openxmlformats.org/wordprocessingml/2006/main" xmlns:w14="http://schemas.microsoft.com/office/word/2010/wordml" xmlns:w15="http://schemas.microsoft.com/office/word/2012/wordml" xmlns:w16se="http://schemas.microsoft.com/office/word/2015/wordml/symex" xmlns:wpg="http://schemas.microsoft.com/office/word/2010/wordprocessingGroup" xmlns:wpi="http://schemas.microsoft.com/office/word/2010/wordprocessingInk" xmlns:wne="http://schemas.microsoft.com/office/word/2006/wordml" xmlns:wps="http://schemas.microsoft.com/office/word/2010/wordprocessingShape" mc:Ignorable="w14 w15 w16se wp14">
   <w:numPicBullet w:numPicBulletId="0">
     <w:pict>
       <v:shapetype id="_x0000_t75" coordsize="21600,21600" o:spt="75" o:preferrelative="t" path="m@4@5l@4@11@9@11@9@5xe" filled="f" stroked="f">
@@ -3791,61 +3802,61 @@
         <v:path o:extrusionok="f" gradientshapeok="t" o:connecttype="rect"/>
         <o:lock v:ext="edit" aspectratio="t"/>
       </v:shapetype>
-      <v:shape id="_x0000_i1243" type="#_x0000_t75" style="width:.75pt;height:13.5pt;visibility:visible" o:bullet="t">
+      <v:shape id="_x0000_i1034" type="#_x0000_t75" style="width:.75pt;height:13.5pt;visibility:visible" o:bullet="t">
         <v:imagedata r:id="rId1" o:title=""/>
       </v:shape>
     </w:pict>
   </w:numPicBullet>
   <w:numPicBullet w:numPicBulletId="1">
     <w:pict>
-      <v:shape id="_x0000_i1244" type="#_x0000_t75" style="width:39pt;height:27pt;visibility:visible;mso-wrap-style:square" o:bullet="t">
+      <v:shape id="_x0000_i1035" type="#_x0000_t75" style="width:39pt;height:27pt;visibility:visible;mso-wrap-style:square" o:bullet="t">
         <v:imagedata r:id="rId2" o:title=""/>
       </v:shape>
     </w:pict>
   </w:numPicBullet>
   <w:numPicBullet w:numPicBulletId="2">
     <w:pict>
-      <v:shape id="_x0000_i1245" type="#_x0000_t75" style="width:39pt;height:27pt;visibility:visible;mso-wrap-style:square" o:bullet="t">
+      <v:shape id="_x0000_i1036" type="#_x0000_t75" style="width:39pt;height:27pt;visibility:visible;mso-wrap-style:square" o:bullet="t">
         <v:imagedata r:id="rId3" o:title=""/>
       </v:shape>
     </w:pict>
   </w:numPicBullet>
   <w:numPicBullet w:numPicBulletId="3">
     <w:pict>
-      <v:shape id="_x0000_i1246" type="#_x0000_t75" style="width:39pt;height:27pt;visibility:visible;mso-wrap-style:square" o:bullet="t">
+      <v:shape id="_x0000_i1037" type="#_x0000_t75" style="width:39pt;height:27pt;visibility:visible;mso-wrap-style:square" o:bullet="t">
         <v:imagedata r:id="rId4" o:title=""/>
       </v:shape>
     </w:pict>
   </w:numPicBullet>
   <w:numPicBullet w:numPicBulletId="4">
     <w:pict>
-      <v:shape id="_x0000_i1247" type="#_x0000_t75" style="width:39pt;height:27pt;visibility:visible;mso-wrap-style:square" o:bullet="t">
+      <v:shape id="_x0000_i1038" type="#_x0000_t75" style="width:39pt;height:27pt;visibility:visible;mso-wrap-style:square" o:bullet="t">
         <v:imagedata r:id="rId5" o:title=""/>
       </v:shape>
     </w:pict>
   </w:numPicBullet>
   <w:numPicBullet w:numPicBulletId="5">
     <w:pict>
-      <v:shape id="_x0000_i1248" type="#_x0000_t75" style="width:39pt;height:27pt;visibility:visible;mso-wrap-style:square" o:bullet="t">
+      <v:shape id="_x0000_i1039" type="#_x0000_t75" style="width:39pt;height:27pt;visibility:visible;mso-wrap-style:square" o:bullet="t">
         <v:imagedata r:id="rId6" o:title=""/>
       </v:shape>
     </w:pict>
   </w:numPicBullet>
   <w:numPicBullet w:numPicBulletId="6">
     <w:pict>
-      <v:shape id="_x0000_i1249" type="#_x0000_t75" style="width:39pt;height:24pt;visibility:visible;mso-wrap-style:square" o:bullet="t">
+      <v:shape id="_x0000_i1040" type="#_x0000_t75" style="width:39pt;height:24pt;visibility:visible;mso-wrap-style:square" o:bullet="t">
         <v:imagedata r:id="rId7" o:title=""/>
       </v:shape>
     </w:pict>
   </w:numPicBullet>
   <w:numPicBullet w:numPicBulletId="7">
     <w:pict>
-      <v:shape id="_x0000_i1250" type="#_x0000_t75" style="width:39pt;height:24pt;visibility:visible;mso-wrap-style:square" o:bullet="t">
+      <v:shape id="_x0000_i1041" type="#_x0000_t75" style="width:39pt;height:24pt;visibility:visible;mso-wrap-style:square" o:bullet="t">
         <v:imagedata r:id="rId8" o:title=""/>
       </v:shape>
     </w:pict>
   </w:numPicBullet>
-  <w:abstractNum w:abstractNumId="0">
+  <w:abstractNum w:abstractNumId="0" w15:restartNumberingAfterBreak="0">
     <w:nsid w:val="FFFFFF89"/>
     <w:multiLevelType w:val="singleLevel"/>
     <w:tmpl w:val="B7E07A7E"/>
@@ -3866,7 +3877,7 @@
       </w:rPr>
     </w:lvl>
   </w:abstractNum>
-  <w:abstractNum w:abstractNumId="1">
+  <w:abstractNum w:abstractNumId="1" w15:restartNumberingAfterBreak="0">
     <w:nsid w:val="099708CF"/>
     <w:multiLevelType w:val="hybridMultilevel"/>
     <w:tmpl w:val="36385DA4"/>
@@ -3979,7 +3990,7 @@
       </w:rPr>
     </w:lvl>
   </w:abstractNum>
-  <w:abstractNum w:abstractNumId="2">
+  <w:abstractNum w:abstractNumId="2" w15:restartNumberingAfterBreak="0">
     <w:nsid w:val="0DA525DE"/>
     <w:multiLevelType w:val="hybridMultilevel"/>
     <w:tmpl w:val="5D7E22EA"/>
@@ -4091,7 +4102,7 @@
       </w:rPr>
     </w:lvl>
   </w:abstractNum>
-  <w:abstractNum w:abstractNumId="3">
+  <w:abstractNum w:abstractNumId="3" w15:restartNumberingAfterBreak="0">
     <w:nsid w:val="10751741"/>
     <w:multiLevelType w:val="hybridMultilevel"/>
     <w:tmpl w:val="864A4268"/>
@@ -4182,7 +4193,7 @@
       </w:pPr>
     </w:lvl>
   </w:abstractNum>
-  <w:abstractNum w:abstractNumId="4">
+  <w:abstractNum w:abstractNumId="4" w15:restartNumberingAfterBreak="0">
     <w:nsid w:val="15BE3EFB"/>
     <w:multiLevelType w:val="hybridMultilevel"/>
     <w:tmpl w:val="FB2C5958"/>
@@ -4295,7 +4306,7 @@
       </w:rPr>
     </w:lvl>
   </w:abstractNum>
-  <w:abstractNum w:abstractNumId="5">
+  <w:abstractNum w:abstractNumId="5" w15:restartNumberingAfterBreak="0">
     <w:nsid w:val="22FC4BF7"/>
     <w:multiLevelType w:val="hybridMultilevel"/>
     <w:tmpl w:val="8A5A2A2C"/>
@@ -4407,7 +4418,7 @@
       </w:rPr>
     </w:lvl>
   </w:abstractNum>
-  <w:abstractNum w:abstractNumId="6">
+  <w:abstractNum w:abstractNumId="6" w15:restartNumberingAfterBreak="0">
     <w:nsid w:val="2522455A"/>
     <w:multiLevelType w:val="hybridMultilevel"/>
     <w:tmpl w:val="5C2C68F0"/>
@@ -4519,7 +4530,7 @@
       </w:rPr>
     </w:lvl>
   </w:abstractNum>
-  <w:abstractNum w:abstractNumId="7">
+  <w:abstractNum w:abstractNumId="7" w15:restartNumberingAfterBreak="0">
     <w:nsid w:val="278F48C0"/>
     <w:multiLevelType w:val="hybridMultilevel"/>
     <w:tmpl w:val="DDC68820"/>
@@ -4631,7 +4642,7 @@
       </w:rPr>
     </w:lvl>
   </w:abstractNum>
-  <w:abstractNum w:abstractNumId="8">
+  <w:abstractNum w:abstractNumId="8" w15:restartNumberingAfterBreak="0">
     <w:nsid w:val="280221E3"/>
     <w:multiLevelType w:val="hybridMultilevel"/>
     <w:tmpl w:val="6EC6182A"/>
@@ -4717,7 +4728,7 @@
       </w:pPr>
     </w:lvl>
   </w:abstractNum>
-  <w:abstractNum w:abstractNumId="9">
+  <w:abstractNum w:abstractNumId="9" w15:restartNumberingAfterBreak="0">
     <w:nsid w:val="2B452763"/>
     <w:multiLevelType w:val="hybridMultilevel"/>
     <w:tmpl w:val="05F0335A"/>
@@ -4829,7 +4840,7 @@
       </w:rPr>
     </w:lvl>
   </w:abstractNum>
-  <w:abstractNum w:abstractNumId="10">
+  <w:abstractNum w:abstractNumId="10" w15:restartNumberingAfterBreak="0">
     <w:nsid w:val="46991986"/>
     <w:multiLevelType w:val="hybridMultilevel"/>
     <w:tmpl w:val="FC54EB46"/>
@@ -4942,7 +4953,7 @@
       </w:rPr>
     </w:lvl>
   </w:abstractNum>
-  <w:abstractNum w:abstractNumId="11">
+  <w:abstractNum w:abstractNumId="11" w15:restartNumberingAfterBreak="0">
     <w:nsid w:val="4A1003AA"/>
     <w:multiLevelType w:val="hybridMultilevel"/>
     <w:tmpl w:val="46F23C16"/>
@@ -5054,7 +5065,7 @@
       </w:rPr>
     </w:lvl>
   </w:abstractNum>
-  <w:abstractNum w:abstractNumId="12">
+  <w:abstractNum w:abstractNumId="12" w15:restartNumberingAfterBreak="0">
     <w:nsid w:val="598642C5"/>
     <w:multiLevelType w:val="hybridMultilevel"/>
     <w:tmpl w:val="1EC24B82"/>
@@ -5167,7 +5178,7 @@
       </w:rPr>
     </w:lvl>
   </w:abstractNum>
-  <w:abstractNum w:abstractNumId="13">
+  <w:abstractNum w:abstractNumId="13" w15:restartNumberingAfterBreak="0">
     <w:nsid w:val="5BE81187"/>
     <w:multiLevelType w:val="hybridMultilevel"/>
     <w:tmpl w:val="B1D23140"/>
@@ -5279,7 +5290,7 @@
       </w:rPr>
     </w:lvl>
   </w:abstractNum>
-  <w:abstractNum w:abstractNumId="14">
+  <w:abstractNum w:abstractNumId="14" w15:restartNumberingAfterBreak="0">
     <w:nsid w:val="67E455CB"/>
     <w:multiLevelType w:val="hybridMultilevel"/>
     <w:tmpl w:val="E7042D1C"/>
@@ -5391,7 +5402,7 @@
       </w:rPr>
     </w:lvl>
   </w:abstractNum>
-  <w:abstractNum w:abstractNumId="15">
+  <w:abstractNum w:abstractNumId="15" w15:restartNumberingAfterBreak="0">
     <w:nsid w:val="6AE22313"/>
     <w:multiLevelType w:val="hybridMultilevel"/>
     <w:tmpl w:val="5A44588A"/>
@@ -5477,7 +5488,7 @@
       </w:pPr>
     </w:lvl>
   </w:abstractNum>
-  <w:abstractNum w:abstractNumId="16">
+  <w:abstractNum w:abstractNumId="16" w15:restartNumberingAfterBreak="0">
     <w:nsid w:val="6F6F4059"/>
     <w:multiLevelType w:val="hybridMultilevel"/>
     <w:tmpl w:val="81AE536E"/>
@@ -5589,7 +5600,7 @@
       </w:rPr>
     </w:lvl>
   </w:abstractNum>
-  <w:abstractNum w:abstractNumId="17">
+  <w:abstractNum w:abstractNumId="17" w15:restartNumberingAfterBreak="0">
     <w:nsid w:val="729B069C"/>
     <w:multiLevelType w:val="hybridMultilevel"/>
     <w:tmpl w:val="F1E458B2"/>
@@ -5702,7 +5713,7 @@
       </w:rPr>
     </w:lvl>
   </w:abstractNum>
-  <w:abstractNum w:abstractNumId="18">
+  <w:abstractNum w:abstractNumId="18" w15:restartNumberingAfterBreak="0">
     <w:nsid w:val="79981F43"/>
     <w:multiLevelType w:val="hybridMultilevel"/>
     <w:tmpl w:val="1638E3B8"/>
@@ -5854,7 +5865,7 @@
 </file>
 
 <file path=word/styles.xml><?xml version="1.0" encoding="utf-8"?>
-<w:styles xmlns:mc="http://schemas.openxmlformats.org/markup-compatibility/2006" xmlns:r="http://schemas.openxmlformats.org/officeDocument/2006/relationships" xmlns:w="http://schemas.openxmlformats.org/wordprocessingml/2006/main" xmlns:w14="http://schemas.microsoft.com/office/word/2010/wordml" mc:Ignorable="w14">
+<w:styles xmlns:mc="http://schemas.openxmlformats.org/markup-compatibility/2006" xmlns:r="http://schemas.openxmlformats.org/officeDocument/2006/relationships" xmlns:w="http://schemas.openxmlformats.org/wordprocessingml/2006/main" xmlns:w14="http://schemas.microsoft.com/office/word/2010/wordml" xmlns:w15="http://schemas.microsoft.com/office/word/2012/wordml" xmlns:w16se="http://schemas.microsoft.com/office/word/2015/wordml/symex" mc:Ignorable="w14 w15 w16se">
   <w:docDefaults>
     <w:rPrDefault>
       <w:rPr>
@@ -5866,478 +5877,353 @@
     </w:rPrDefault>
     <w:pPrDefault/>
   </w:docDefaults>
-  <w:latentStyles w:defLockedState="0" w:defUIPriority="0" w:defSemiHidden="1" w:defUnhideWhenUsed="1" w:defQFormat="0" w:count="267">
-    <w:lsdException w:name="Normal" w:semiHidden="0" w:unhideWhenUsed="0" w:qFormat="1"/>
-    <w:lsdException w:name="heading 1" w:semiHidden="0" w:unhideWhenUsed="0"/>
-    <w:lsdException w:name="heading 2" w:semiHidden="0" w:unhideWhenUsed="0"/>
-    <w:lsdException w:name="footer" w:uiPriority="99"/>
-    <w:lsdException w:name="macro" w:semiHidden="0" w:unhideWhenUsed="0"/>
-    <w:lsdException w:name="List Bullet" w:semiHidden="0" w:uiPriority="99" w:unhideWhenUsed="0"/>
-    <w:lsdException w:name="List Number" w:semiHidden="0" w:unhideWhenUsed="0"/>
-    <w:lsdException w:name="Title" w:semiHidden="0" w:unhideWhenUsed="0"/>
-    <w:lsdException w:name="List Continue 3" w:semiHidden="0" w:unhideWhenUsed="0"/>
-    <w:lsdException w:name="List Continue 4" w:semiHidden="0" w:unhideWhenUsed="0"/>
-    <w:lsdException w:name="List Continue 5" w:semiHidden="0" w:unhideWhenUsed="0"/>
-    <w:lsdException w:name="Message Header" w:semiHidden="0" w:unhideWhenUsed="0"/>
-    <w:lsdException w:name="Subtitle" w:semiHidden="0" w:unhideWhenUsed="0"/>
-    <w:lsdException w:name="Strong" w:semiHidden="0" w:unhideWhenUsed="0"/>
-    <w:lsdException w:name="Emphasis" w:semiHidden="0" w:unhideWhenUsed="0"/>
-    <w:lsdException w:name="Balloon Text" w:semiHidden="0" w:unhideWhenUsed="0"/>
-    <w:lsdException w:name="Table Grid" w:semiHidden="0" w:unhideWhenUsed="0"/>
-    <w:lsdException w:name="Placeholder Text" w:semiHidden="0" w:unhideWhenUsed="0"/>
-    <w:lsdException w:name="No Spacing" w:semiHidden="0" w:unhideWhenUsed="0"/>
-    <w:lsdException w:name="Light Shading" w:semiHidden="0" w:unhideWhenUsed="0"/>
-    <w:lsdException w:name="Light List" w:semiHidden="0" w:unhideWhenUsed="0"/>
-    <w:lsdException w:name="Light Grid" w:semiHidden="0" w:unhideWhenUsed="0"/>
-    <w:lsdException w:name="Medium Shading 1" w:semiHidden="0" w:unhideWhenUsed="0"/>
-    <w:lsdException w:name="Medium Shading 2" w:semiHidden="0" w:unhideWhenUsed="0"/>
-    <w:lsdException w:name="Medium List 1" w:semiHidden="0" w:unhideWhenUsed="0"/>
-    <w:lsdException w:name="Medium List 2" w:semiHidden="0" w:unhideWhenUsed="0"/>
-    <w:lsdException w:name="Medium Grid 1" w:semiHidden="0" w:unhideWhenUsed="0"/>
-    <w:lsdException w:name="Medium Grid 2" w:semiHidden="0" w:unhideWhenUsed="0"/>
-    <w:lsdException w:name="Medium Grid 3" w:semiHidden="0" w:unhideWhenUsed="0"/>
-    <w:lsdException w:name="Dark List" w:semiHidden="0" w:unhideWhenUsed="0"/>
-    <w:lsdException w:name="Colorful Shading" w:semiHidden="0" w:unhideWhenUsed="0"/>
-    <w:lsdException w:name="Colorful List" w:semiHidden="0" w:unhideWhenUsed="0"/>
-    <w:lsdException w:name="Colorful Grid" w:semiHidden="0" w:unhideWhenUsed="0"/>
-    <w:lsdException w:name="Light Shading Accent 1" w:semiHidden="0" w:unhideWhenUsed="0"/>
-    <w:lsdException w:name="Light List Accent 1" w:semiHidden="0" w:unhideWhenUsed="0"/>
-    <w:lsdException w:name="Light Grid Accent 1" w:semiHidden="0" w:unhideWhenUsed="0"/>
-    <w:lsdException w:name="Medium Shading 1 Accent 1" w:semiHidden="0" w:unhideWhenUsed="0"/>
-    <w:lsdException w:name="Medium Shading 2 Accent 1" w:semiHidden="0" w:unhideWhenUsed="0"/>
-    <w:lsdException w:name="Medium List 1 Accent 1" w:semiHidden="0" w:unhideWhenUsed="0"/>
-    <w:lsdException w:name="Revision" w:unhideWhenUsed="0"/>
-    <w:lsdException w:name="List Paragraph" w:semiHidden="0" w:uiPriority="34" w:unhideWhenUsed="0" w:qFormat="1"/>
-    <w:lsdException w:name="Quote" w:semiHidden="0" w:unhideWhenUsed="0"/>
-    <w:lsdException w:name="Intense Quote" w:semiHidden="0" w:unhideWhenUsed="0"/>
-    <w:lsdException w:name="Medium List 2 Accent 1" w:semiHidden="0" w:unhideWhenUsed="0"/>
-    <w:lsdException w:name="Medium Grid 1 Accent 1" w:semiHidden="0" w:unhideWhenUsed="0"/>
-    <w:lsdException w:name="Medium Grid 2 Accent 1" w:semiHidden="0" w:unhideWhenUsed="0"/>
-    <w:lsdException w:name="Medium Grid 3 Accent 1" w:semiHidden="0" w:unhideWhenUsed="0"/>
-    <w:lsdException w:name="Dark List Accent 1" w:semiHidden="0" w:unhideWhenUsed="0"/>
-    <w:lsdException w:name="Colorful Shading Accent 1" w:semiHidden="0" w:unhideWhenUsed="0"/>
-    <w:lsdException w:name="Colorful List Accent 1" w:semiHidden="0" w:unhideWhenUsed="0"/>
-    <w:lsdException w:name="Colorful Grid Accent 1" w:semiHidden="0" w:unhideWhenUsed="0"/>
-    <w:lsdException w:name="Light Shading Accent 2" w:semiHidden="0" w:unhideWhenUsed="0"/>
-    <w:lsdException w:name="Light List Accent 2" w:semiHidden="0" w:unhideWhenUsed="0"/>
-    <w:lsdException w:name="Light Grid Accent 2" w:semiHidden="0" w:unhideWhenUsed="0"/>
-    <w:lsdException w:name="Medium Shading 1 Accent 2" w:semiHidden="0" w:unhideWhenUsed="0"/>
-    <w:lsdException w:name="Medium Shading 2 Accent 2" w:semiHidden="0" w:unhideWhenUsed="0"/>
-    <w:lsdException w:name="Medium List 1 Accent 2" w:semiHidden="0" w:unhideWhenUsed="0"/>
-    <w:lsdException w:name="Medium List 2 Accent 2" w:semiHidden="0" w:unhideWhenUsed="0"/>
-    <w:lsdException w:name="Medium Grid 1 Accent 2" w:semiHidden="0" w:unhideWhenUsed="0"/>
-    <w:lsdException w:name="Medium Grid 2 Accent 2" w:semiHidden="0" w:unhideWhenUsed="0"/>
-    <w:lsdException w:name="Medium Grid 3 Accent 2" w:semiHidden="0" w:unhideWhenUsed="0"/>
-    <w:lsdException w:name="Dark List Accent 2" w:semiHidden="0" w:unhideWhenUsed="0"/>
-    <w:lsdException w:name="Colorful Shading Accent 2" w:semiHidden="0" w:unhideWhenUsed="0"/>
-    <w:lsdException w:name="Colorful List Accent 2" w:semiHidden="0" w:unhideWhenUsed="0"/>
-    <w:lsdException w:name="Colorful Grid Accent 2" w:semiHidden="0" w:unhideWhenUsed="0"/>
-    <w:lsdException w:name="Light Shading Accent 3" w:semiHidden="0" w:unhideWhenUsed="0"/>
-    <w:lsdException w:name="Light List Accent 3" w:semiHidden="0" w:unhideWhenUsed="0"/>
-    <w:lsdException w:name="Light Grid Accent 3" w:semiHidden="0" w:unhideWhenUsed="0"/>
-    <w:lsdException w:name="Medium Shading 1 Accent 3" w:semiHidden="0" w:unhideWhenUsed="0"/>
-    <w:lsdException w:name="Medium Shading 2 Accent 3" w:semiHidden="0" w:unhideWhenUsed="0"/>
-    <w:lsdException w:name="Medium List 1 Accent 3" w:semiHidden="0" w:unhideWhenUsed="0"/>
-    <w:lsdException w:name="Medium List 2 Accent 3" w:semiHidden="0" w:unhideWhenUsed="0"/>
-    <w:lsdException w:name="Medium Grid 1 Accent 3" w:semiHidden="0" w:unhideWhenUsed="0"/>
-    <w:lsdException w:name="Medium Grid 2 Accent 3" w:semiHidden="0" w:unhideWhenUsed="0"/>
-    <w:lsdException w:name="Medium Grid 3 Accent 3" w:semiHidden="0" w:unhideWhenUsed="0"/>
-    <w:lsdException w:name="Dark List Accent 3" w:semiHidden="0" w:unhideWhenUsed="0"/>
-    <w:lsdException w:name="Colorful Shading Accent 3" w:semiHidden="0" w:unhideWhenUsed="0"/>
-    <w:lsdException w:name="Colorful List Accent 3" w:semiHidden="0" w:unhideWhenUsed="0"/>
-    <w:lsdException w:name="Colorful Grid Accent 3" w:semiHidden="0" w:unhideWhenUsed="0"/>
-    <w:lsdException w:name="Light Shading Accent 4" w:semiHidden="0" w:unhideWhenUsed="0"/>
-    <w:lsdException w:name="Light List Accent 4" w:semiHidden="0" w:unhideWhenUsed="0"/>
-    <w:lsdException w:name="Light Grid Accent 4" w:semiHidden="0" w:unhideWhenUsed="0"/>
-    <w:lsdException w:name="Medium Shading 1 Accent 4" w:semiHidden="0" w:unhideWhenUsed="0"/>
-    <w:lsdException w:name="Medium Shading 2 Accent 4" w:semiHidden="0" w:unhideWhenUsed="0"/>
-    <w:lsdException w:name="Medium List 1 Accent 4" w:semiHidden="0" w:unhideWhenUsed="0"/>
-    <w:lsdException w:name="Medium List 2 Accent 4" w:semiHidden="0" w:unhideWhenUsed="0"/>
-    <w:lsdException w:name="Medium Grid 1 Accent 4" w:semiHidden="0" w:unhideWhenUsed="0"/>
-    <w:lsdException w:name="Medium Grid 2 Accent 4" w:semiHidden="0" w:unhideWhenUsed="0"/>
-    <w:lsdException w:name="Medium Grid 3 Accent 4" w:semiHidden="0" w:unhideWhenUsed="0"/>
-    <w:lsdException w:name="Dark List Accent 4" w:semiHidden="0" w:unhideWhenUsed="0"/>
-    <w:lsdException w:name="Colorful Shading Accent 4" w:semiHidden="0" w:unhideWhenUsed="0"/>
-    <w:lsdException w:name="Colorful List Accent 4" w:semiHidden="0" w:unhideWhenUsed="0"/>
-    <w:lsdException w:name="Colorful Grid Accent 4" w:semiHidden="0" w:unhideWhenUsed="0"/>
-    <w:lsdException w:name="Light Shading Accent 5" w:semiHidden="0" w:unhideWhenUsed="0"/>
-    <w:lsdException w:name="Light List Accent 5" w:semiHidden="0" w:unhideWhenUsed="0"/>
-    <w:lsdException w:name="Light Grid Accent 5" w:semiHidden="0" w:unhideWhenUsed="0"/>
-    <w:lsdException w:name="Medium Shading 1 Accent 5" w:semiHidden="0" w:unhideWhenUsed="0"/>
-    <w:lsdException w:name="Medium Shading 2 Accent 5" w:semiHidden="0" w:unhideWhenUsed="0"/>
-    <w:lsdException w:name="Medium List 1 Accent 5" w:semiHidden="0" w:unhideWhenUsed="0"/>
-    <w:lsdException w:name="Medium List 2 Accent 5" w:semiHidden="0" w:unhideWhenUsed="0"/>
-    <w:lsdException w:name="Medium Grid 1 Accent 5" w:semiHidden="0" w:unhideWhenUsed="0"/>
-    <w:lsdException w:name="Medium Grid 2 Accent 5" w:semiHidden="0" w:unhideWhenUsed="0"/>
-    <w:lsdException w:name="Medium Grid 3 Accent 5" w:semiHidden="0" w:unhideWhenUsed="0"/>
-    <w:lsdException w:name="Dark List Accent 5" w:semiHidden="0" w:unhideWhenUsed="0"/>
-    <w:lsdException w:name="Colorful Shading Accent 5" w:semiHidden="0" w:unhideWhenUsed="0"/>
-    <w:lsdException w:name="Colorful List Accent 5" w:semiHidden="0" w:unhideWhenUsed="0"/>
-    <w:lsdException w:name="Colorful Grid Accent 5" w:semiHidden="0" w:unhideWhenUsed="0"/>
-    <w:lsdException w:name="Light Shading Accent 6" w:semiHidden="0" w:unhideWhenUsed="0"/>
-    <w:lsdException w:name="Light List Accent 6" w:semiHidden="0" w:unhideWhenUsed="0"/>
-    <w:lsdException w:name="Light Grid Accent 6" w:semiHidden="0" w:unhideWhenUsed="0"/>
-    <w:lsdException w:name="Medium Shading 1 Accent 6" w:semiHidden="0" w:unhideWhenUsed="0"/>
-    <w:lsdException w:name="Medium Shading 2 Accent 6" w:semiHidden="0" w:unhideWhenUsed="0"/>
-    <w:lsdException w:name="Medium List 1 Accent 6" w:semiHidden="0" w:unhideWhenUsed="0"/>
-    <w:lsdException w:name="Medium List 2 Accent 6" w:semiHidden="0" w:unhideWhenUsed="0"/>
-    <w:lsdException w:name="Medium Grid 1 Accent 6" w:semiHidden="0" w:unhideWhenUsed="0"/>
-    <w:lsdException w:name="Medium Grid 2 Accent 6" w:semiHidden="0" w:unhideWhenUsed="0"/>
-    <w:lsdException w:name="Medium Grid 3 Accent 6" w:semiHidden="0" w:unhideWhenUsed="0"/>
-    <w:lsdException w:name="Dark List Accent 6" w:semiHidden="0" w:unhideWhenUsed="0"/>
-    <w:lsdException w:name="Colorful Shading Accent 6" w:semiHidden="0" w:unhideWhenUsed="0"/>
-    <w:lsdException w:name="Colorful List Accent 6" w:semiHidden="0" w:unhideWhenUsed="0"/>
-    <w:lsdException w:name="Colorful Grid Accent 6" w:semiHidden="0" w:unhideWhenUsed="0"/>
-    <w:lsdException w:name="Subtle Emphasis" w:semiHidden="0" w:unhideWhenUsed="0"/>
-    <w:lsdException w:name="Intense Emphasis" w:semiHidden="0" w:unhideWhenUsed="0"/>
-    <w:lsdException w:name="Subtle Reference" w:semiHidden="0" w:unhideWhenUsed="0"/>
-    <w:lsdException w:name="Intense Reference" w:semiHidden="0" w:unhideWhenUsed="0"/>
-    <w:lsdException w:name="Book Title" w:semiHidden="0" w:unhideWhenUsed="0"/>
-    <w:lsdException w:name="Bibliography" w:semiHidden="0" w:unhideWhenUsed="0"/>
-    <w:lsdException w:name="TOC Heading" w:semiHidden="0" w:unhideWhenUsed="0"/>
-  </w:latentStyles>
-  <w:style w:type="paragraph" w:default="1" w:styleId="Normal">
-    <w:name w:val="Normal"/>
-    <w:qFormat/>
-    <w:rsid w:val="00EB07C5"/>
-    <w:rPr>
-      <w:sz w:val="20"/>
-      <w:lang w:val="en-US"/>
-    </w:rPr>
-  </w:style>
-  <w:style w:type="paragraph" w:styleId="Heading1">
-    <w:name w:val="heading 1"/>
-    <w:basedOn w:val="Normal"/>
-    <w:next w:val="Normal"/>
-    <w:link w:val="Heading1Char"/>
-    <w:rsid w:val="00CD7AAB"/>
-    <w:pPr>
-      <w:keepNext/>
-      <w:keepLines/>
-      <w:spacing w:before="480"/>
-      <w:outlineLvl w:val="0"/>
-    </w:pPr>
-    <w:rPr>
-      <w:rFonts w:asciiTheme="majorHAnsi" w:eastAsiaTheme="majorEastAsia" w:hAnsiTheme="majorHAnsi" w:cstheme="majorBidi"/>
-      <w:b/>
-      <w:bCs/>
-      <w:color w:val="365F91" w:themeColor="accent1" w:themeShade="BF"/>
-      <w:sz w:val="28"/>
-      <w:szCs w:val="28"/>
-    </w:rPr>
-  </w:style>
-  <w:style w:type="character" w:default="1" w:styleId="DefaultParagraphFont">
-    <w:name w:val="Default Paragraph Font"/>
-    <w:uiPriority w:val="1"/>
-    <w:semiHidden/>
-    <w:unhideWhenUsed/>
-  </w:style>
-  <w:style w:type="table" w:default="1" w:styleId="TableNormal">
-    <w:name w:val="Normal Table"/>
-    <w:uiPriority w:val="99"/>
-    <w:semiHidden/>
-    <w:unhideWhenUsed/>
-    <w:tblPr>
-      <w:tblInd w:w="0" w:type="dxa"/>
-      <w:tblCellMar>
-        <w:top w:w="0" w:type="dxa"/>
-        <w:left w:w="108" w:type="dxa"/>
-        <w:bottom w:w="0" w:type="dxa"/>
-        <w:right w:w="108" w:type="dxa"/>
-      </w:tblCellMar>
-    </w:tblPr>
-  </w:style>
-  <w:style w:type="numbering" w:default="1" w:styleId="NoList">
-    <w:name w:val="No List"/>
-    <w:uiPriority w:val="99"/>
-    <w:semiHidden/>
-    <w:unhideWhenUsed/>
-  </w:style>
-  <w:style w:type="paragraph" w:styleId="ListParagraph">
-    <w:name w:val="List Paragraph"/>
-    <w:basedOn w:val="Normal"/>
-    <w:uiPriority w:val="34"/>
-    <w:qFormat/>
-    <w:rsid w:val="00146D52"/>
-    <w:pPr>
-      <w:ind w:left="720"/>
-      <w:contextualSpacing/>
-    </w:pPr>
-  </w:style>
-  <w:style w:type="table" w:styleId="TableGrid">
-    <w:name w:val="Table Grid"/>
-    <w:basedOn w:val="TableNormal"/>
-    <w:rsid w:val="00313734"/>
-    <w:rPr>
-      <w:sz w:val="22"/>
-      <w:szCs w:val="22"/>
-    </w:rPr>
-    <w:tblPr>
-      <w:tblBorders>
-        <w:top w:val="single" w:sz="4" w:space="0" w:color="auto"/>
-        <w:left w:val="single" w:sz="4" w:space="0" w:color="auto"/>
-        <w:bottom w:val="single" w:sz="4" w:space="0" w:color="auto"/>
-        <w:right w:val="single" w:sz="4" w:space="0" w:color="auto"/>
-        <w:insideH w:val="single" w:sz="4" w:space="0" w:color="auto"/>
-        <w:insideV w:val="single" w:sz="4" w:space="0" w:color="auto"/>
-      </w:tblBorders>
-    </w:tblPr>
-  </w:style>
-  <w:style w:type="paragraph" w:styleId="Header">
-    <w:name w:val="header"/>
-    <w:basedOn w:val="Normal"/>
-    <w:link w:val="HeaderChar"/>
-    <w:uiPriority w:val="99"/>
-    <w:unhideWhenUsed/>
-    <w:rsid w:val="00A424DA"/>
-    <w:pPr>
-      <w:tabs>
-        <w:tab w:val="center" w:pos="4536"/>
-        <w:tab w:val="right" w:pos="9072"/>
-      </w:tabs>
-    </w:pPr>
-  </w:style>
-  <w:style w:type="character" w:customStyle="1" w:styleId="HeaderChar">
-    <w:name w:val="Header Char"/>
-    <w:basedOn w:val="DefaultParagraphFont"/>
-    <w:link w:val="Header"/>
-    <w:uiPriority w:val="99"/>
-    <w:rsid w:val="00A424DA"/>
-    <w:rPr>
-      <w:lang w:val="en-US"/>
-    </w:rPr>
-  </w:style>
-  <w:style w:type="paragraph" w:styleId="Footer">
-    <w:name w:val="footer"/>
-    <w:basedOn w:val="Normal"/>
-    <w:link w:val="FooterChar"/>
-    <w:uiPriority w:val="99"/>
-    <w:unhideWhenUsed/>
-    <w:rsid w:val="00A424DA"/>
-    <w:pPr>
-      <w:tabs>
-        <w:tab w:val="center" w:pos="4536"/>
-        <w:tab w:val="right" w:pos="9072"/>
-      </w:tabs>
-    </w:pPr>
-  </w:style>
-  <w:style w:type="character" w:customStyle="1" w:styleId="FooterChar">
-    <w:name w:val="Footer Char"/>
-    <w:basedOn w:val="DefaultParagraphFont"/>
-    <w:link w:val="Footer"/>
-    <w:uiPriority w:val="99"/>
-    <w:rsid w:val="00A424DA"/>
-    <w:rPr>
-      <w:lang w:val="en-US"/>
-    </w:rPr>
-  </w:style>
-  <w:style w:type="paragraph" w:styleId="BalloonText">
-    <w:name w:val="Balloon Text"/>
-    <w:basedOn w:val="Normal"/>
-    <w:link w:val="BalloonTextChar"/>
-    <w:rsid w:val="00592B96"/>
-    <w:rPr>
-      <w:rFonts w:ascii="Tahoma" w:hAnsi="Tahoma" w:cs="Tahoma"/>
-      <w:sz w:val="16"/>
-      <w:szCs w:val="16"/>
-    </w:rPr>
-  </w:style>
-  <w:style w:type="character" w:customStyle="1" w:styleId="BalloonTextChar">
-    <w:name w:val="Balloon Text Char"/>
-    <w:basedOn w:val="DefaultParagraphFont"/>
-    <w:link w:val="BalloonText"/>
-    <w:rsid w:val="00592B96"/>
-    <w:rPr>
-      <w:rFonts w:ascii="Tahoma" w:hAnsi="Tahoma" w:cs="Tahoma"/>
-      <w:sz w:val="16"/>
-      <w:szCs w:val="16"/>
-      <w:lang w:val="en-US"/>
-    </w:rPr>
-  </w:style>
-  <w:style w:type="paragraph" w:styleId="ListBullet">
-    <w:name w:val="List Bullet"/>
-    <w:basedOn w:val="Normal"/>
-    <w:uiPriority w:val="99"/>
-    <w:unhideWhenUsed/>
-    <w:rsid w:val="006071A6"/>
-    <w:pPr>
-      <w:numPr>
-        <w:numId w:val="12"/>
-      </w:numPr>
-      <w:spacing w:after="200" w:line="276" w:lineRule="auto"/>
-      <w:contextualSpacing/>
-    </w:pPr>
-    <w:rPr>
-      <w:sz w:val="22"/>
-      <w:szCs w:val="22"/>
-      <w:lang w:val="fr-FR"/>
-    </w:rPr>
-  </w:style>
-  <w:style w:type="character" w:styleId="PageNumber">
-    <w:name w:val="page number"/>
-    <w:basedOn w:val="DefaultParagraphFont"/>
-    <w:rsid w:val="008E049B"/>
-  </w:style>
-  <w:style w:type="character" w:customStyle="1" w:styleId="Heading1Char">
-    <w:name w:val="Heading 1 Char"/>
-    <w:basedOn w:val="DefaultParagraphFont"/>
-    <w:link w:val="Heading1"/>
-    <w:rsid w:val="00CD7AAB"/>
-    <w:rPr>
-      <w:rFonts w:asciiTheme="majorHAnsi" w:eastAsiaTheme="majorEastAsia" w:hAnsiTheme="majorHAnsi" w:cstheme="majorBidi"/>
-      <w:b/>
-      <w:bCs/>
-      <w:color w:val="365F91" w:themeColor="accent1" w:themeShade="BF"/>
-      <w:sz w:val="28"/>
-      <w:szCs w:val="28"/>
-      <w:lang w:val="en-US"/>
-    </w:rPr>
-  </w:style>
-</w:styles>
-</file>
-
-<file path=word/stylesWithEffects.xml><?xml version="1.0" encoding="utf-8"?>
-<w:styles xmlns:wpc="http://schemas.microsoft.com/office/word/2010/wordprocessingCanvas" xmlns:mc="http://schemas.openxmlformats.org/markup-compatibility/2006" xmlns:o="urn:schemas-microsoft-com:office:office" xmlns:r="http://schemas.openxmlformats.org/officeDocument/2006/relationships" xmlns:m="http://schemas.openxmlformats.org/officeDocument/2006/math" xmlns:v="urn:schemas-microsoft-com:vml" xmlns:wp14="http://schemas.microsoft.com/office/word/2010/wordprocessingDrawing" xmlns:wp="http://schemas.openxmlformats.org/drawingml/2006/wordprocessingDrawing" xmlns:w10="urn:schemas-microsoft-com:office:word" xmlns:w="http://schemas.openxmlformats.org/wordprocessingml/2006/main" xmlns:w14="http://schemas.microsoft.com/office/word/2010/wordml" xmlns:wpg="http://schemas.microsoft.com/office/word/2010/wordprocessingGroup" xmlns:wpi="http://schemas.microsoft.com/office/word/2010/wordprocessingInk" xmlns:wne="http://schemas.microsoft.com/office/word/2006/wordml" xmlns:wps="http://schemas.microsoft.com/office/word/2010/wordprocessingShape" mc:Ignorable="w14 wp14">
-  <w:docDefaults>
-    <w:rPrDefault>
-      <w:rPr>
-        <w:rFonts w:asciiTheme="minorHAnsi" w:eastAsiaTheme="minorHAnsi" w:hAnsiTheme="minorHAnsi" w:cstheme="minorBidi"/>
-        <w:sz w:val="24"/>
-        <w:szCs w:val="24"/>
-        <w:lang w:val="fr-FR" w:eastAsia="en-US" w:bidi="ar-SA"/>
-      </w:rPr>
-    </w:rPrDefault>
-    <w:pPrDefault/>
-  </w:docDefaults>
-  <w:latentStyles w:defLockedState="0" w:defUIPriority="0" w:defSemiHidden="1" w:defUnhideWhenUsed="1" w:defQFormat="0" w:count="267">
-    <w:lsdException w:name="Normal" w:semiHidden="0" w:unhideWhenUsed="0" w:qFormat="1"/>
-    <w:lsdException w:name="heading 1" w:semiHidden="0" w:unhideWhenUsed="0"/>
-    <w:lsdException w:name="heading 2" w:semiHidden="0" w:unhideWhenUsed="0"/>
-    <w:lsdException w:name="footer" w:uiPriority="99"/>
-    <w:lsdException w:name="macro" w:semiHidden="0" w:unhideWhenUsed="0"/>
-    <w:lsdException w:name="List Bullet" w:semiHidden="0" w:uiPriority="99" w:unhideWhenUsed="0"/>
-    <w:lsdException w:name="List Number" w:semiHidden="0" w:unhideWhenUsed="0"/>
-    <w:lsdException w:name="Title" w:semiHidden="0" w:unhideWhenUsed="0"/>
-    <w:lsdException w:name="List Continue 3" w:semiHidden="0" w:unhideWhenUsed="0"/>
-    <w:lsdException w:name="List Continue 4" w:semiHidden="0" w:unhideWhenUsed="0"/>
-    <w:lsdException w:name="List Continue 5" w:semiHidden="0" w:unhideWhenUsed="0"/>
-    <w:lsdException w:name="Message Header" w:semiHidden="0" w:unhideWhenUsed="0"/>
-    <w:lsdException w:name="Subtitle" w:semiHidden="0" w:unhideWhenUsed="0"/>
-    <w:lsdException w:name="Strong" w:semiHidden="0" w:unhideWhenUsed="0"/>
-    <w:lsdException w:name="Emphasis" w:semiHidden="0" w:unhideWhenUsed="0"/>
-    <w:lsdException w:name="Balloon Text" w:semiHidden="0" w:unhideWhenUsed="0"/>
-    <w:lsdException w:name="Table Grid" w:semiHidden="0" w:unhideWhenUsed="0"/>
-    <w:lsdException w:name="Placeholder Text" w:semiHidden="0" w:unhideWhenUsed="0"/>
-    <w:lsdException w:name="No Spacing" w:semiHidden="0" w:unhideWhenUsed="0"/>
-    <w:lsdException w:name="Light Shading" w:semiHidden="0" w:unhideWhenUsed="0"/>
-    <w:lsdException w:name="Light List" w:semiHidden="0" w:unhideWhenUsed="0"/>
-    <w:lsdException w:name="Light Grid" w:semiHidden="0" w:unhideWhenUsed="0"/>
-    <w:lsdException w:name="Medium Shading 1" w:semiHidden="0" w:unhideWhenUsed="0"/>
-    <w:lsdException w:name="Medium Shading 2" w:semiHidden="0" w:unhideWhenUsed="0"/>
-    <w:lsdException w:name="Medium List 1" w:semiHidden="0" w:unhideWhenUsed="0"/>
-    <w:lsdException w:name="Medium List 2" w:semiHidden="0" w:unhideWhenUsed="0"/>
-    <w:lsdException w:name="Medium Grid 1" w:semiHidden="0" w:unhideWhenUsed="0"/>
-    <w:lsdException w:name="Medium Grid 2" w:semiHidden="0" w:unhideWhenUsed="0"/>
-    <w:lsdException w:name="Medium Grid 3" w:semiHidden="0" w:unhideWhenUsed="0"/>
-    <w:lsdException w:name="Dark List" w:semiHidden="0" w:unhideWhenUsed="0"/>
-    <w:lsdException w:name="Colorful Shading" w:semiHidden="0" w:unhideWhenUsed="0"/>
-    <w:lsdException w:name="Colorful List" w:semiHidden="0" w:unhideWhenUsed="0"/>
-    <w:lsdException w:name="Colorful Grid" w:semiHidden="0" w:unhideWhenUsed="0"/>
-    <w:lsdException w:name="Light Shading Accent 1" w:semiHidden="0" w:unhideWhenUsed="0"/>
-    <w:lsdException w:name="Light List Accent 1" w:semiHidden="0" w:unhideWhenUsed="0"/>
-    <w:lsdException w:name="Light Grid Accent 1" w:semiHidden="0" w:unhideWhenUsed="0"/>
-    <w:lsdException w:name="Medium Shading 1 Accent 1" w:semiHidden="0" w:unhideWhenUsed="0"/>
-    <w:lsdException w:name="Medium Shading 2 Accent 1" w:semiHidden="0" w:unhideWhenUsed="0"/>
-    <w:lsdException w:name="Medium List 1 Accent 1" w:semiHidden="0" w:unhideWhenUsed="0"/>
-    <w:lsdException w:name="Revision" w:unhideWhenUsed="0"/>
-    <w:lsdException w:name="List Paragraph" w:semiHidden="0" w:uiPriority="34" w:unhideWhenUsed="0" w:qFormat="1"/>
-    <w:lsdException w:name="Quote" w:semiHidden="0" w:unhideWhenUsed="0"/>
-    <w:lsdException w:name="Intense Quote" w:semiHidden="0" w:unhideWhenUsed="0"/>
-    <w:lsdException w:name="Medium List 2 Accent 1" w:semiHidden="0" w:unhideWhenUsed="0"/>
-    <w:lsdException w:name="Medium Grid 1 Accent 1" w:semiHidden="0" w:unhideWhenUsed="0"/>
-    <w:lsdException w:name="Medium Grid 2 Accent 1" w:semiHidden="0" w:unhideWhenUsed="0"/>
-    <w:lsdException w:name="Medium Grid 3 Accent 1" w:semiHidden="0" w:unhideWhenUsed="0"/>
-    <w:lsdException w:name="Dark List Accent 1" w:semiHidden="0" w:unhideWhenUsed="0"/>
-    <w:lsdException w:name="Colorful Shading Accent 1" w:semiHidden="0" w:unhideWhenUsed="0"/>
-    <w:lsdException w:name="Colorful List Accent 1" w:semiHidden="0" w:unhideWhenUsed="0"/>
-    <w:lsdException w:name="Colorful Grid Accent 1" w:semiHidden="0" w:unhideWhenUsed="0"/>
-    <w:lsdException w:name="Light Shading Accent 2" w:semiHidden="0" w:unhideWhenUsed="0"/>
-    <w:lsdException w:name="Light List Accent 2" w:semiHidden="0" w:unhideWhenUsed="0"/>
-    <w:lsdException w:name="Light Grid Accent 2" w:semiHidden="0" w:unhideWhenUsed="0"/>
-    <w:lsdException w:name="Medium Shading 1 Accent 2" w:semiHidden="0" w:unhideWhenUsed="0"/>
-    <w:lsdException w:name="Medium Shading 2 Accent 2" w:semiHidden="0" w:unhideWhenUsed="0"/>
-    <w:lsdException w:name="Medium List 1 Accent 2" w:semiHidden="0" w:unhideWhenUsed="0"/>
-    <w:lsdException w:name="Medium List 2 Accent 2" w:semiHidden="0" w:unhideWhenUsed="0"/>
-    <w:lsdException w:name="Medium Grid 1 Accent 2" w:semiHidden="0" w:unhideWhenUsed="0"/>
-    <w:lsdException w:name="Medium Grid 2 Accent 2" w:semiHidden="0" w:unhideWhenUsed="0"/>
-    <w:lsdException w:name="Medium Grid 3 Accent 2" w:semiHidden="0" w:unhideWhenUsed="0"/>
-    <w:lsdException w:name="Dark List Accent 2" w:semiHidden="0" w:unhideWhenUsed="0"/>
-    <w:lsdException w:name="Colorful Shading Accent 2" w:semiHidden="0" w:unhideWhenUsed="0"/>
-    <w:lsdException w:name="Colorful List Accent 2" w:semiHidden="0" w:unhideWhenUsed="0"/>
-    <w:lsdException w:name="Colorful Grid Accent 2" w:semiHidden="0" w:unhideWhenUsed="0"/>
-    <w:lsdException w:name="Light Shading Accent 3" w:semiHidden="0" w:unhideWhenUsed="0"/>
-    <w:lsdException w:name="Light List Accent 3" w:semiHidden="0" w:unhideWhenUsed="0"/>
-    <w:lsdException w:name="Light Grid Accent 3" w:semiHidden="0" w:unhideWhenUsed="0"/>
-    <w:lsdException w:name="Medium Shading 1 Accent 3" w:semiHidden="0" w:unhideWhenUsed="0"/>
-    <w:lsdException w:name="Medium Shading 2 Accent 3" w:semiHidden="0" w:unhideWhenUsed="0"/>
-    <w:lsdException w:name="Medium List 1 Accent 3" w:semiHidden="0" w:unhideWhenUsed="0"/>
-    <w:lsdException w:name="Medium List 2 Accent 3" w:semiHidden="0" w:unhideWhenUsed="0"/>
-    <w:lsdException w:name="Medium Grid 1 Accent 3" w:semiHidden="0" w:unhideWhenUsed="0"/>
-    <w:lsdException w:name="Medium Grid 2 Accent 3" w:semiHidden="0" w:unhideWhenUsed="0"/>
-    <w:lsdException w:name="Medium Grid 3 Accent 3" w:semiHidden="0" w:unhideWhenUsed="0"/>
-    <w:lsdException w:name="Dark List Accent 3" w:semiHidden="0" w:unhideWhenUsed="0"/>
-    <w:lsdException w:name="Colorful Shading Accent 3" w:semiHidden="0" w:unhideWhenUsed="0"/>
-    <w:lsdException w:name="Colorful List Accent 3" w:semiHidden="0" w:unhideWhenUsed="0"/>
-    <w:lsdException w:name="Colorful Grid Accent 3" w:semiHidden="0" w:unhideWhenUsed="0"/>
-    <w:lsdException w:name="Light Shading Accent 4" w:semiHidden="0" w:unhideWhenUsed="0"/>
-    <w:lsdException w:name="Light List Accent 4" w:semiHidden="0" w:unhideWhenUsed="0"/>
-    <w:lsdException w:name="Light Grid Accent 4" w:semiHidden="0" w:unhideWhenUsed="0"/>
-    <w:lsdException w:name="Medium Shading 1 Accent 4" w:semiHidden="0" w:unhideWhenUsed="0"/>
-    <w:lsdException w:name="Medium Shading 2 Accent 4" w:semiHidden="0" w:unhideWhenUsed="0"/>
-    <w:lsdException w:name="Medium List 1 Accent 4" w:semiHidden="0" w:unhideWhenUsed="0"/>
-    <w:lsdException w:name="Medium List 2 Accent 4" w:semiHidden="0" w:unhideWhenUsed="0"/>
-    <w:lsdException w:name="Medium Grid 1 Accent 4" w:semiHidden="0" w:unhideWhenUsed="0"/>
-    <w:lsdException w:name="Medium Grid 2 Accent 4" w:semiHidden="0" w:unhideWhenUsed="0"/>
-    <w:lsdException w:name="Medium Grid 3 Accent 4" w:semiHidden="0" w:unhideWhenUsed="0"/>
-    <w:lsdException w:name="Dark List Accent 4" w:semiHidden="0" w:unhideWhenUsed="0"/>
-    <w:lsdException w:name="Colorful Shading Accent 4" w:semiHidden="0" w:unhideWhenUsed="0"/>
-    <w:lsdException w:name="Colorful List Accent 4" w:semiHidden="0" w:unhideWhenUsed="0"/>
-    <w:lsdException w:name="Colorful Grid Accent 4" w:semiHidden="0" w:unhideWhenUsed="0"/>
-    <w:lsdException w:name="Light Shading Accent 5" w:semiHidden="0" w:unhideWhenUsed="0"/>
-    <w:lsdException w:name="Light List Accent 5" w:semiHidden="0" w:unhideWhenUsed="0"/>
-    <w:lsdException w:name="Light Grid Accent 5" w:semiHidden="0" w:unhideWhenUsed="0"/>
-    <w:lsdException w:name="Medium Shading 1 Accent 5" w:semiHidden="0" w:unhideWhenUsed="0"/>
-    <w:lsdException w:name="Medium Shading 2 Accent 5" w:semiHidden="0" w:unhideWhenUsed="0"/>
-    <w:lsdException w:name="Medium List 1 Accent 5" w:semiHidden="0" w:unhideWhenUsed="0"/>
-    <w:lsdException w:name="Medium List 2 Accent 5" w:semiHidden="0" w:unhideWhenUsed="0"/>
-    <w:lsdException w:name="Medium Grid 1 Accent 5" w:semiHidden="0" w:unhideWhenUsed="0"/>
-    <w:lsdException w:name="Medium Grid 2 Accent 5" w:semiHidden="0" w:unhideWhenUsed="0"/>
-    <w:lsdException w:name="Medium Grid 3 Accent 5" w:semiHidden="0" w:unhideWhenUsed="0"/>
-    <w:lsdException w:name="Dark List Accent 5" w:semiHidden="0" w:unhideWhenUsed="0"/>
-    <w:lsdException w:name="Colorful Shading Accent 5" w:semiHidden="0" w:unhideWhenUsed="0"/>
-    <w:lsdException w:name="Colorful List Accent 5" w:semiHidden="0" w:unhideWhenUsed="0"/>
-    <w:lsdException w:name="Colorful Grid Accent 5" w:semiHidden="0" w:unhideWhenUsed="0"/>
-    <w:lsdException w:name="Light Shading Accent 6" w:semiHidden="0" w:unhideWhenUsed="0"/>
-    <w:lsdException w:name="Light List Accent 6" w:semiHidden="0" w:unhideWhenUsed="0"/>
-    <w:lsdException w:name="Light Grid Accent 6" w:semiHidden="0" w:unhideWhenUsed="0"/>
-    <w:lsdException w:name="Medium Shading 1 Accent 6" w:semiHidden="0" w:unhideWhenUsed="0"/>
-    <w:lsdException w:name="Medium Shading 2 Accent 6" w:semiHidden="0" w:unhideWhenUsed="0"/>
-    <w:lsdException w:name="Medium List 1 Accent 6" w:semiHidden="0" w:unhideWhenUsed="0"/>
-    <w:lsdException w:name="Medium List 2 Accent 6" w:semiHidden="0" w:unhideWhenUsed="0"/>
-    <w:lsdException w:name="Medium Grid 1 Accent 6" w:semiHidden="0" w:unhideWhenUsed="0"/>
-    <w:lsdException w:name="Medium Grid 2 Accent 6" w:semiHidden="0" w:unhideWhenUsed="0"/>
-    <w:lsdException w:name="Medium Grid 3 Accent 6" w:semiHidden="0" w:unhideWhenUsed="0"/>
-    <w:lsdException w:name="Dark List Accent 6" w:semiHidden="0" w:unhideWhenUsed="0"/>
-    <w:lsdException w:name="Colorful Shading Accent 6" w:semiHidden="0" w:unhideWhenUsed="0"/>
-    <w:lsdException w:name="Colorful List Accent 6" w:semiHidden="0" w:unhideWhenUsed="0"/>
-    <w:lsdException w:name="Colorful Grid Accent 6" w:semiHidden="0" w:unhideWhenUsed="0"/>
-    <w:lsdException w:name="Subtle Emphasis" w:semiHidden="0" w:unhideWhenUsed="0"/>
-    <w:lsdException w:name="Intense Emphasis" w:semiHidden="0" w:unhideWhenUsed="0"/>
-    <w:lsdException w:name="Subtle Reference" w:semiHidden="0" w:unhideWhenUsed="0"/>
-    <w:lsdException w:name="Intense Reference" w:semiHidden="0" w:unhideWhenUsed="0"/>
-    <w:lsdException w:name="Book Title" w:semiHidden="0" w:unhideWhenUsed="0"/>
-    <w:lsdException w:name="Bibliography" w:semiHidden="0" w:unhideWhenUsed="0"/>
-    <w:lsdException w:name="TOC Heading" w:semiHidden="0" w:unhideWhenUsed="0"/>
+  <w:latentStyles w:defLockedState="0" w:defUIPriority="0" w:defSemiHidden="0" w:defUnhideWhenUsed="0" w:defQFormat="0" w:count="371">
+    <w:lsdException w:name="Normal" w:qFormat="1"/>
+    <w:lsdException w:name="heading 3" w:semiHidden="1" w:unhideWhenUsed="1"/>
+    <w:lsdException w:name="heading 4" w:semiHidden="1" w:unhideWhenUsed="1"/>
+    <w:lsdException w:name="heading 5" w:semiHidden="1" w:unhideWhenUsed="1"/>
+    <w:lsdException w:name="heading 6" w:semiHidden="1" w:unhideWhenUsed="1"/>
+    <w:lsdException w:name="heading 7" w:semiHidden="1" w:unhideWhenUsed="1"/>
+    <w:lsdException w:name="heading 8" w:semiHidden="1" w:unhideWhenUsed="1"/>
+    <w:lsdException w:name="heading 9" w:semiHidden="1" w:unhideWhenUsed="1"/>
+    <w:lsdException w:name="index 1" w:semiHidden="1" w:unhideWhenUsed="1"/>
+    <w:lsdException w:name="index 2" w:semiHidden="1" w:unhideWhenUsed="1"/>
+    <w:lsdException w:name="index 3" w:semiHidden="1" w:unhideWhenUsed="1"/>
+    <w:lsdException w:name="index 4" w:semiHidden="1" w:unhideWhenUsed="1"/>
+    <w:lsdException w:name="index 5" w:semiHidden="1" w:unhideWhenUsed="1"/>
+    <w:lsdException w:name="index 6" w:semiHidden="1" w:unhideWhenUsed="1"/>
+    <w:lsdException w:name="index 7" w:semiHidden="1" w:unhideWhenUsed="1"/>
+    <w:lsdException w:name="index 8" w:semiHidden="1" w:unhideWhenUsed="1"/>
+    <w:lsdException w:name="index 9" w:semiHidden="1" w:unhideWhenUsed="1"/>
+    <w:lsdException w:name="toc 1" w:semiHidden="1" w:unhideWhenUsed="1"/>
+    <w:lsdException w:name="toc 2" w:semiHidden="1" w:unhideWhenUsed="1"/>
+    <w:lsdException w:name="toc 3" w:semiHidden="1" w:unhideWhenUsed="1"/>
+    <w:lsdException w:name="toc 4" w:semiHidden="1" w:unhideWhenUsed="1"/>
+    <w:lsdException w:name="toc 5" w:semiHidden="1" w:unhideWhenUsed="1"/>
+    <w:lsdException w:name="toc 6" w:semiHidden="1" w:unhideWhenUsed="1"/>
+    <w:lsdException w:name="toc 7" w:semiHidden="1" w:unhideWhenUsed="1"/>
+    <w:lsdException w:name="toc 8" w:semiHidden="1" w:unhideWhenUsed="1"/>
+    <w:lsdException w:name="toc 9" w:semiHidden="1" w:unhideWhenUsed="1"/>
+    <w:lsdException w:name="Normal Indent" w:semiHidden="1" w:unhideWhenUsed="1"/>
+    <w:lsdException w:name="footnote text" w:semiHidden="1" w:unhideWhenUsed="1"/>
+    <w:lsdException w:name="annotation text" w:semiHidden="1" w:unhideWhenUsed="1"/>
+    <w:lsdException w:name="header" w:semiHidden="1" w:unhideWhenUsed="1"/>
+    <w:lsdException w:name="footer" w:semiHidden="1" w:uiPriority="99" w:unhideWhenUsed="1"/>
+    <w:lsdException w:name="index heading" w:semiHidden="1" w:unhideWhenUsed="1"/>
+    <w:lsdException w:name="caption" w:semiHidden="1" w:unhideWhenUsed="1"/>
+    <w:lsdException w:name="table of figures" w:semiHidden="1" w:unhideWhenUsed="1"/>
+    <w:lsdException w:name="envelope address" w:semiHidden="1" w:unhideWhenUsed="1"/>
+    <w:lsdException w:name="envelope return" w:semiHidden="1" w:unhideWhenUsed="1"/>
+    <w:lsdException w:name="footnote reference" w:semiHidden="1" w:unhideWhenUsed="1"/>
+    <w:lsdException w:name="annotation reference" w:semiHidden="1" w:unhideWhenUsed="1"/>
+    <w:lsdException w:name="line number" w:semiHidden="1" w:unhideWhenUsed="1"/>
+    <w:lsdException w:name="page number" w:semiHidden="1" w:unhideWhenUsed="1"/>
+    <w:lsdException w:name="endnote reference" w:semiHidden="1" w:unhideWhenUsed="1"/>
+    <w:lsdException w:name="endnote text" w:semiHidden="1" w:unhideWhenUsed="1"/>
+    <w:lsdException w:name="table of authorities" w:semiHidden="1" w:unhideWhenUsed="1"/>
+    <w:lsdException w:name="toa heading" w:semiHidden="1" w:unhideWhenUsed="1"/>
+    <w:lsdException w:name="List" w:semiHidden="1" w:unhideWhenUsed="1"/>
+    <w:lsdException w:name="List Bullet" w:uiPriority="99"/>
+    <w:lsdException w:name="List 2" w:semiHidden="1" w:unhideWhenUsed="1"/>
+    <w:lsdException w:name="List 3" w:semiHidden="1" w:unhideWhenUsed="1"/>
+    <w:lsdException w:name="List 4" w:semiHidden="1" w:unhideWhenUsed="1"/>
+    <w:lsdException w:name="List 5" w:semiHidden="1" w:unhideWhenUsed="1"/>
+    <w:lsdException w:name="List Bullet 2" w:semiHidden="1" w:unhideWhenUsed="1"/>
+    <w:lsdException w:name="List Bullet 3" w:semiHidden="1" w:unhideWhenUsed="1"/>
+    <w:lsdException w:name="List Bullet 4" w:semiHidden="1" w:unhideWhenUsed="1"/>
+    <w:lsdException w:name="List Bullet 5" w:semiHidden="1" w:unhideWhenUsed="1"/>
+    <w:lsdException w:name="List Number 2" w:semiHidden="1" w:unhideWhenUsed="1"/>
+    <w:lsdException w:name="List Number 3" w:semiHidden="1" w:unhideWhenUsed="1"/>
+    <w:lsdException w:name="List Number 4" w:semiHidden="1" w:unhideWhenUsed="1"/>
+    <w:lsdException w:name="List Number 5" w:semiHidden="1" w:unhideWhenUsed="1"/>
+    <w:lsdException w:name="Closing" w:semiHidden="1" w:unhideWhenUsed="1"/>
+    <w:lsdException w:name="Signature" w:semiHidden="1" w:unhideWhenUsed="1"/>
+    <w:lsdException w:name="Default Paragraph Font" w:semiHidden="1" w:unhideWhenUsed="1"/>
+    <w:lsdException w:name="Body Text" w:semiHidden="1" w:unhideWhenUsed="1"/>
+    <w:lsdException w:name="Body Text Indent" w:semiHidden="1" w:unhideWhenUsed="1"/>
+    <w:lsdException w:name="List Continue" w:semiHidden="1" w:unhideWhenUsed="1"/>
+    <w:lsdException w:name="List Continue 2" w:semiHidden="1" w:unhideWhenUsed="1"/>
+    <w:lsdException w:name="Salutation" w:semiHidden="1" w:unhideWhenUsed="1"/>
+    <w:lsdException w:name="Date" w:semiHidden="1" w:unhideWhenUsed="1"/>
+    <w:lsdException w:name="Body Text First Indent" w:semiHidden="1" w:unhideWhenUsed="1"/>
+    <w:lsdException w:name="Body Text First Indent 2" w:semiHidden="1" w:unhideWhenUsed="1"/>
+    <w:lsdException w:name="Note Heading" w:semiHidden="1" w:unhideWhenUsed="1"/>
+    <w:lsdException w:name="Body Text 2" w:semiHidden="1" w:unhideWhenUsed="1"/>
+    <w:lsdException w:name="Body Text 3" w:semiHidden="1" w:unhideWhenUsed="1"/>
+    <w:lsdException w:name="Body Text Indent 2" w:semiHidden="1" w:unhideWhenUsed="1"/>
+    <w:lsdException w:name="Body Text Indent 3" w:semiHidden="1" w:unhideWhenUsed="1"/>
+    <w:lsdException w:name="Block Text" w:semiHidden="1" w:unhideWhenUsed="1"/>
+    <w:lsdException w:name="Hyperlink" w:semiHidden="1" w:unhideWhenUsed="1"/>
+    <w:lsdException w:name="FollowedHyperlink" w:semiHidden="1" w:unhideWhenUsed="1"/>
+    <w:lsdException w:name="Document Map" w:semiHidden="1" w:unhideWhenUsed="1"/>
+    <w:lsdException w:name="Plain Text" w:semiHidden="1" w:unhideWhenUsed="1"/>
+    <w:lsdException w:name="E-mail Signature" w:semiHidden="1" w:unhideWhenUsed="1"/>
+    <w:lsdException w:name="HTML Top of Form" w:semiHidden="1" w:unhideWhenUsed="1"/>
+    <w:lsdException w:name="HTML Bottom of Form" w:semiHidden="1" w:unhideWhenUsed="1"/>
+    <w:lsdException w:name="Normal (Web)" w:semiHidden="1" w:unhideWhenUsed="1"/>
+    <w:lsdException w:name="HTML Acronym" w:semiHidden="1" w:unhideWhenUsed="1"/>
+    <w:lsdException w:name="HTML Address" w:semiHidden="1" w:unhideWhenUsed="1"/>
+    <w:lsdException w:name="HTML Cite" w:semiHidden="1" w:unhideWhenUsed="1"/>
+    <w:lsdException w:name="HTML Code" w:semiHidden="1" w:unhideWhenUsed="1"/>
+    <w:lsdException w:name="HTML Definition" w:semiHidden="1" w:unhideWhenUsed="1"/>
+    <w:lsdException w:name="HTML Keyboard" w:semiHidden="1" w:unhideWhenUsed="1"/>
+    <w:lsdException w:name="HTML Preformatted" w:semiHidden="1" w:unhideWhenUsed="1"/>
+    <w:lsdException w:name="HTML Sample" w:semiHidden="1" w:unhideWhenUsed="1"/>
+    <w:lsdException w:name="HTML Typewriter" w:semiHidden="1" w:unhideWhenUsed="1"/>
+    <w:lsdException w:name="HTML Variable" w:semiHidden="1" w:unhideWhenUsed="1"/>
+    <w:lsdException w:name="Normal Table" w:semiHidden="1" w:unhideWhenUsed="1"/>
+    <w:lsdException w:name="annotation subject" w:semiHidden="1" w:unhideWhenUsed="1"/>
+    <w:lsdException w:name="No List" w:semiHidden="1" w:unhideWhenUsed="1"/>
+    <w:lsdException w:name="Outline List 1" w:semiHidden="1" w:unhideWhenUsed="1"/>
+    <w:lsdException w:name="Outline List 2" w:semiHidden="1" w:unhideWhenUsed="1"/>
+    <w:lsdException w:name="Outline List 3" w:semiHidden="1" w:unhideWhenUsed="1"/>
+    <w:lsdException w:name="Table Simple 1" w:semiHidden="1" w:unhideWhenUsed="1"/>
+    <w:lsdException w:name="Table Simple 2" w:semiHidden="1" w:unhideWhenUsed="1"/>
+    <w:lsdException w:name="Table Simple 3" w:semiHidden="1" w:unhideWhenUsed="1"/>
+    <w:lsdException w:name="Table Classic 1" w:semiHidden="1" w:unhideWhenUsed="1"/>
+    <w:lsdException w:name="Table Classic 2" w:semiHidden="1" w:unhideWhenUsed="1"/>
+    <w:lsdException w:name="Table Classic 3" w:semiHidden="1" w:unhideWhenUsed="1"/>
+    <w:lsdException w:name="Table Classic 4" w:semiHidden="1" w:unhideWhenUsed="1"/>
+    <w:lsdException w:name="Table Colorful 1" w:semiHidden="1" w:unhideWhenUsed="1"/>
+    <w:lsdException w:name="Table Colorful 2" w:semiHidden="1" w:unhideWhenUsed="1"/>
+    <w:lsdException w:name="Table Colorful 3" w:semiHidden="1" w:unhideWhenUsed="1"/>
+    <w:lsdException w:name="Table Columns 1" w:semiHidden="1" w:unhideWhenUsed="1"/>
+    <w:lsdException w:name="Table Columns 2" w:semiHidden="1" w:unhideWhenUsed="1"/>
+    <w:lsdException w:name="Table Columns 3" w:semiHidden="1" w:unhideWhenUsed="1"/>
+    <w:lsdException w:name="Table Columns 4" w:semiHidden="1" w:unhideWhenUsed="1"/>
+    <w:lsdException w:name="Table Columns 5" w:semiHidden="1" w:unhideWhenUsed="1"/>
+    <w:lsdException w:name="Table Grid 1" w:semiHidden="1" w:unhideWhenUsed="1"/>
+    <w:lsdException w:name="Table Grid 2" w:semiHidden="1" w:unhideWhenUsed="1"/>
+    <w:lsdException w:name="Table Grid 3" w:semiHidden="1" w:unhideWhenUsed="1"/>
+    <w:lsdException w:name="Table Grid 4" w:semiHidden="1" w:unhideWhenUsed="1"/>
+    <w:lsdException w:name="Table Grid 5" w:semiHidden="1" w:unhideWhenUsed="1"/>
+    <w:lsdException w:name="Table Grid 6" w:semiHidden="1" w:unhideWhenUsed="1"/>
+    <w:lsdException w:name="Table Grid 7" w:semiHidden="1" w:unhideWhenUsed="1"/>
+    <w:lsdException w:name="Table Grid 8" w:semiHidden="1" w:unhideWhenUsed="1"/>
+    <w:lsdException w:name="Table List 1" w:semiHidden="1" w:unhideWhenUsed="1"/>
+    <w:lsdException w:name="Table List 2" w:semiHidden="1" w:unhideWhenUsed="1"/>
+    <w:lsdException w:name="Table List 3" w:semiHidden="1" w:unhideWhenUsed="1"/>
+    <w:lsdException w:name="Table List 4" w:semiHidden="1" w:unhideWhenUsed="1"/>
+    <w:lsdException w:name="Table List 5" w:semiHidden="1" w:unhideWhenUsed="1"/>
+    <w:lsdException w:name="Table List 6" w:semiHidden="1" w:unhideWhenUsed="1"/>
+    <w:lsdException w:name="Table List 7" w:semiHidden="1" w:unhideWhenUsed="1"/>
+    <w:lsdException w:name="Table List 8" w:semiHidden="1" w:unhideWhenUsed="1"/>
+    <w:lsdException w:name="Table 3D effects 1" w:semiHidden="1" w:unhideWhenUsed="1"/>
+    <w:lsdException w:name="Table 3D effects 2" w:semiHidden="1" w:unhideWhenUsed="1"/>
+    <w:lsdException w:name="Table 3D effects 3" w:semiHidden="1" w:unhideWhenUsed="1"/>
+    <w:lsdException w:name="Table Contemporary" w:semiHidden="1" w:unhideWhenUsed="1"/>
+    <w:lsdException w:name="Table Elegant" w:semiHidden="1" w:unhideWhenUsed="1"/>
+    <w:lsdException w:name="Table Professional" w:semiHidden="1" w:unhideWhenUsed="1"/>
+    <w:lsdException w:name="Table Subtle 1" w:semiHidden="1" w:unhideWhenUsed="1"/>
+    <w:lsdException w:name="Table Subtle 2" w:semiHidden="1" w:unhideWhenUsed="1"/>
+    <w:lsdException w:name="Table Web 1" w:semiHidden="1" w:unhideWhenUsed="1"/>
+    <w:lsdException w:name="Table Web 2" w:semiHidden="1" w:unhideWhenUsed="1"/>
+    <w:lsdException w:name="Table Web 3" w:semiHidden="1" w:unhideWhenUsed="1"/>
+    <w:lsdException w:name="Table Theme" w:semiHidden="1" w:unhideWhenUsed="1"/>
+    <w:lsdException w:name="Light Shading"/>
+    <w:lsdException w:name="Light List"/>
+    <w:lsdException w:name="Light Grid"/>
+    <w:lsdException w:name="Medium Shading 1"/>
+    <w:lsdException w:name="Medium Shading 2"/>
+    <w:lsdException w:name="Medium List 1"/>
+    <w:lsdException w:name="Medium List 2"/>
+    <w:lsdException w:name="Medium Grid 1"/>
+    <w:lsdException w:name="Medium Grid 2"/>
+    <w:lsdException w:name="Medium Grid 3"/>
+    <w:lsdException w:name="Dark List"/>
+    <w:lsdException w:name="Colorful Shading"/>
+    <w:lsdException w:name="Colorful List"/>
+    <w:lsdException w:name="Colorful Grid"/>
+    <w:lsdException w:name="Light Shading Accent 1"/>
+    <w:lsdException w:name="Light List Accent 1"/>
+    <w:lsdException w:name="Light Grid Accent 1"/>
+    <w:lsdException w:name="Medium Shading 1 Accent 1"/>
+    <w:lsdException w:name="Medium Shading 2 Accent 1"/>
+    <w:lsdException w:name="Medium List 1 Accent 1"/>
+    <w:lsdException w:name="Revision" w:semiHidden="1"/>
+    <w:lsdException w:name="List Paragraph" w:uiPriority="34" w:qFormat="1"/>
+    <w:lsdException w:name="Medium List 2 Accent 1"/>
+    <w:lsdException w:name="Medium Grid 1 Accent 1"/>
+    <w:lsdException w:name="Medium Grid 2 Accent 1"/>
+    <w:lsdException w:name="Medium Grid 3 Accent 1"/>
+    <w:lsdException w:name="Dark List Accent 1"/>
+    <w:lsdException w:name="Colorful Shading Accent 1"/>
+    <w:lsdException w:name="Colorful List Accent 1"/>
+    <w:lsdException w:name="Colorful Grid Accent 1"/>
+    <w:lsdException w:name="Light Shading Accent 2"/>
+    <w:lsdException w:name="Light List Accent 2"/>
+    <w:lsdException w:name="Light Grid Accent 2"/>
+    <w:lsdException w:name="Medium Shading 1 Accent 2"/>
+    <w:lsdException w:name="Medium Shading 2 Accent 2"/>
+    <w:lsdException w:name="Medium List 1 Accent 2"/>
+    <w:lsdException w:name="Medium List 2 Accent 2"/>
+    <w:lsdException w:name="Medium Grid 1 Accent 2"/>
+    <w:lsdException w:name="Medium Grid 2 Accent 2"/>
+    <w:lsdException w:name="Medium Grid 3 Accent 2"/>
+    <w:lsdException w:name="Dark List Accent 2"/>
+    <w:lsdException w:name="Colorful Shading Accent 2"/>
+    <w:lsdException w:name="Colorful List Accent 2"/>
+    <w:lsdException w:name="Colorful Grid Accent 2"/>
+    <w:lsdException w:name="Light Shading Accent 3"/>
+    <w:lsdException w:name="Light List Accent 3"/>
+    <w:lsdException w:name="Light Grid Accent 3"/>
+    <w:lsdException w:name="Medium Shading 1 Accent 3"/>
+    <w:lsdException w:name="Medium Shading 2 Accent 3"/>
+    <w:lsdException w:name="Medium List 1 Accent 3"/>
+    <w:lsdException w:name="Medium List 2 Accent 3"/>
+    <w:lsdException w:name="Medium Grid 1 Accent 3"/>
+    <w:lsdException w:name="Medium Grid 2 Accent 3"/>
+    <w:lsdException w:name="Medium Grid 3 Accent 3"/>
+    <w:lsdException w:name="Dark List Accent 3"/>
+    <w:lsdException w:name="Colorful Shading Accent 3"/>
+    <w:lsdException w:name="Colorful List Accent 3"/>
+    <w:lsdException w:name="Colorful Grid Accent 3"/>
+    <w:lsdException w:name="Light Shading Accent 4"/>
+    <w:lsdException w:name="Light List Accent 4"/>
+    <w:lsdException w:name="Light Grid Accent 4"/>
+    <w:lsdException w:name="Medium Shading 1 Accent 4"/>
+    <w:lsdException w:name="Medium Shading 2 Accent 4"/>
+    <w:lsdException w:name="Medium List 1 Accent 4"/>
+    <w:lsdException w:name="Medium List 2 Accent 4"/>
+    <w:lsdException w:name="Medium Grid 1 Accent 4"/>
+    <w:lsdException w:name="Medium Grid 2 Accent 4"/>
+    <w:lsdException w:name="Medium Grid 3 Accent 4"/>
+    <w:lsdException w:name="Dark List Accent 4"/>
+    <w:lsdException w:name="Colorful Shading Accent 4"/>
+    <w:lsdException w:name="Colorful List Accent 4"/>
+    <w:lsdException w:name="Colorful Grid Accent 4"/>
+    <w:lsdException w:name="Light Shading Accent 5"/>
+    <w:lsdException w:name="Light List Accent 5"/>
+    <w:lsdException w:name="Light Grid Accent 5"/>
+    <w:lsdException w:name="Medium Shading 1 Accent 5"/>
+    <w:lsdException w:name="Medium Shading 2 Accent 5"/>
+    <w:lsdException w:name="Medium List 1 Accent 5"/>
+    <w:lsdException w:name="Medium List 2 Accent 5"/>
+    <w:lsdException w:name="Medium Grid 1 Accent 5"/>
+    <w:lsdException w:name="Medium Grid 2 Accent 5"/>
+    <w:lsdException w:name="Medium Grid 3 Accent 5"/>
+    <w:lsdException w:name="Dark List Accent 5"/>
+    <w:lsdException w:name="Colorful Shading Accent 5"/>
+    <w:lsdException w:name="Colorful List Accent 5"/>
+    <w:lsdException w:name="Colorful Grid Accent 5"/>
+    <w:lsdException w:name="Light Shading Accent 6"/>
+    <w:lsdException w:name="Light List Accent 6"/>
+    <w:lsdException w:name="Light Grid Accent 6"/>
+    <w:lsdException w:name="Medium Shading 1 Accent 6"/>
+    <w:lsdException w:name="Medium Shading 2 Accent 6"/>
+    <w:lsdException w:name="Medium List 1 Accent 6"/>
+    <w:lsdException w:name="Medium List 2 Accent 6"/>
+    <w:lsdException w:name="Medium Grid 1 Accent 6"/>
+    <w:lsdException w:name="Medium Grid 2 Accent 6"/>
+    <w:lsdException w:name="Medium Grid 3 Accent 6"/>
+    <w:lsdException w:name="Dark List Accent 6"/>
+    <w:lsdException w:name="Colorful Shading Accent 6"/>
+    <w:lsdException w:name="Colorful List Accent 6"/>
+    <w:lsdException w:name="Colorful Grid Accent 6"/>
+    <w:lsdException w:name="Plain Table 1" w:uiPriority="41"/>
+    <w:lsdException w:name="Plain Table 2" w:uiPriority="42"/>
+    <w:lsdException w:name="Plain Table 3" w:uiPriority="43"/>
+    <w:lsdException w:name="Plain Table 4" w:uiPriority="44"/>
+    <w:lsdException w:name="Plain Table 5" w:uiPriority="45"/>
+    <w:lsdException w:name="Grid Table Light" w:uiPriority="40"/>
+    <w:lsdException w:name="Grid Table 1 Light" w:uiPriority="46"/>
+    <w:lsdException w:name="Grid Table 2" w:uiPriority="47"/>
+    <w:lsdException w:name="Grid Table 3" w:uiPriority="48"/>
+    <w:lsdException w:name="Grid Table 4" w:uiPriority="49"/>
+    <w:lsdException w:name="Grid Table 5 Dark" w:uiPriority="50"/>
+    <w:lsdException w:name="Grid Table 6 Colorful" w:uiPriority="51"/>
+    <w:lsdException w:name="Grid Table 7 Colorful" w:uiPriority="52"/>
+    <w:lsdException w:name="Grid Table 1 Light Accent 1" w:uiPriority="46"/>
+    <w:lsdException w:name="Grid Table 2 Accent 1" w:uiPriority="47"/>
+    <w:lsdException w:name="Grid Table 3 Accent 1" w:uiPriority="48"/>
+    <w:lsdException w:name="Grid Table 4 Accent 1" w:uiPriority="49"/>
+    <w:lsdException w:name="Grid Table 5 Dark Accent 1" w:uiPriority="50"/>
+    <w:lsdException w:name="Grid Table 6 Colorful Accent 1" w:uiPriority="51"/>
+    <w:lsdException w:name="Grid Table 7 Colorful Accent 1" w:uiPriority="52"/>
+    <w:lsdException w:name="Grid Table 1 Light Accent 2" w:uiPriority="46"/>
+    <w:lsdException w:name="Grid Table 2 Accent 2" w:uiPriority="47"/>
+    <w:lsdException w:name="Grid Table 3 Accent 2" w:uiPriority="48"/>
+    <w:lsdException w:name="Grid Table 4 Accent 2" w:uiPriority="49"/>
+    <w:lsdException w:name="Grid Table 5 Dark Accent 2" w:uiPriority="50"/>
+    <w:lsdException w:name="Grid Table 6 Colorful Accent 2" w:uiPriority="51"/>
+    <w:lsdException w:name="Grid Table 7 Colorful Accent 2" w:uiPriority="52"/>
+    <w:lsdException w:name="Grid Table 1 Light Accent 3" w:uiPriority="46"/>
+    <w:lsdException w:name="Grid Table 2 Accent 3" w:uiPriority="47"/>
+    <w:lsdException w:name="Grid Table 3 Accent 3" w:uiPriority="48"/>
+    <w:lsdException w:name="Grid Table 4 Accent 3" w:uiPriority="49"/>
+    <w:lsdException w:name="Grid Table 5 Dark Accent 3" w:uiPriority="50"/>
+    <w:lsdException w:name="Grid Table 6 Colorful Accent 3" w:uiPriority="51"/>
+    <w:lsdException w:name="Grid Table 7 Colorful Accent 3" w:uiPriority="52"/>
+    <w:lsdException w:name="Grid Table 1 Light Accent 4" w:uiPriority="46"/>
+    <w:lsdException w:name="Grid Table 2 Accent 4" w:uiPriority="47"/>
+    <w:lsdException w:name="Grid Table 3 Accent 4" w:uiPriority="48"/>
+    <w:lsdException w:name="Grid Table 4 Accent 4" w:uiPriority="49"/>
+    <w:lsdException w:name="Grid Table 5 Dark Accent 4" w:uiPriority="50"/>
+    <w:lsdException w:name="Grid Table 6 Colorful Accent 4" w:uiPriority="51"/>
+    <w:lsdException w:name="Grid Table 7 Colorful Accent 4" w:uiPriority="52"/>
+    <w:lsdException w:name="Grid Table 1 Light Accent 5" w:uiPriority="46"/>
+    <w:lsdException w:name="Grid Table 2 Accent 5" w:uiPriority="47"/>
+    <w:lsdException w:name="Grid Table 3 Accent 5" w:uiPriority="48"/>
+    <w:lsdException w:name="Grid Table 4 Accent 5" w:uiPriority="49"/>
+    <w:lsdException w:name="Grid Table 5 Dark Accent 5" w:uiPriority="50"/>
+    <w:lsdException w:name="Grid Table 6 Colorful Accent 5" w:uiPriority="51"/>
+    <w:lsdException w:name="Grid Table 7 Colorful Accent 5" w:uiPriority="52"/>
+    <w:lsdException w:name="Grid Table 1 Light Accent 6" w:uiPriority="46"/>
+    <w:lsdException w:name="Grid Table 2 Accent 6" w:uiPriority="47"/>
+    <w:lsdException w:name="Grid Table 3 Accent 6" w:uiPriority="48"/>
+    <w:lsdException w:name="Grid Table 4 Accent 6" w:uiPriority="49"/>
+    <w:lsdException w:name="Grid Table 5 Dark Accent 6" w:uiPriority="50"/>
+    <w:lsdException w:name="Grid Table 6 Colorful Accent 6" w:uiPriority="51"/>
+    <w:lsdException w:name="Grid Table 7 Colorful Accent 6" w:uiPriority="52"/>
+    <w:lsdException w:name="List Table 1 Light" w:uiPriority="46"/>
+    <w:lsdException w:name="List Table 2" w:uiPriority="47"/>
+    <w:lsdException w:name="List Table 3" w:uiPriority="48"/>
+    <w:lsdException w:name="List Table 4" w:uiPriority="49"/>
+    <w:lsdException w:name="List Table 5 Dark" w:uiPriority="50"/>
+    <w:lsdException w:name="List Table 6 Colorful" w:uiPriority="51"/>
+    <w:lsdException w:name="List Table 7 Colorful" w:uiPriority="52"/>
+    <w:lsdException w:name="List Table 1 Light Accent 1" w:uiPriority="46"/>
+    <w:lsdException w:name="List Table 2 Accent 1" w:uiPriority="47"/>
+    <w:lsdException w:name="List Table 3 Accent 1" w:uiPriority="48"/>
+    <w:lsdException w:name="List Table 4 Accent 1" w:uiPriority="49"/>
+    <w:lsdException w:name="List Table 5 Dark Accent 1" w:uiPriority="50"/>
+    <w:lsdException w:name="List Table 6 Colorful Accent 1" w:uiPriority="51"/>
+    <w:lsdException w:name="List Table 7 Colorful Accent 1" w:uiPriority="52"/>
+    <w:lsdException w:name="List Table 1 Light Accent 2" w:uiPriority="46"/>
+    <w:lsdException w:name="List Table 2 Accent 2" w:uiPriority="47"/>
+    <w:lsdException w:name="List Table 3 Accent 2" w:uiPriority="48"/>
+    <w:lsdException w:name="List Table 4 Accent 2" w:uiPriority="49"/>
+    <w:lsdException w:name="List Table 5 Dark Accent 2" w:uiPriority="50"/>
+    <w:lsdException w:name="List Table 6 Colorful Accent 2" w:uiPriority="51"/>
+    <w:lsdException w:name="List Table 7 Colorful Accent 2" w:uiPriority="52"/>
+    <w:lsdException w:name="List Table 1 Light Accent 3" w:uiPriority="46"/>
+    <w:lsdException w:name="List Table 2 Accent 3" w:uiPriority="47"/>
+    <w:lsdException w:name="List Table 3 Accent 3" w:uiPriority="48"/>
+    <w:lsdException w:name="List Table 4 Accent 3" w:uiPriority="49"/>
+    <w:lsdException w:name="List Table 5 Dark Accent 3" w:uiPriority="50"/>
+    <w:lsdException w:name="List Table 6 Colorful Accent 3" w:uiPriority="51"/>
+    <w:lsdException w:name="List Table 7 Colorful Accent 3" w:uiPriority="52"/>
+    <w:lsdException w:name="List Table 1 Light Accent 4" w:uiPriority="46"/>
+    <w:lsdException w:name="List Table 2 Accent 4" w:uiPriority="47"/>
+    <w:lsdException w:name="List Table 3 Accent 4" w:uiPriority="48"/>
+    <w:lsdException w:name="List Table 4 Accent 4" w:uiPriority="49"/>
+    <w:lsdException w:name="List Table 5 Dark Accent 4" w:uiPriority="50"/>
+    <w:lsdException w:name="List Table 6 Colorful Accent 4" w:uiPriority="51"/>
+    <w:lsdException w:name="List Table 7 Colorful Accent 4" w:uiPriority="52"/>
+    <w:lsdException w:name="List Table 1 Light Accent 5" w:uiPriority="46"/>
+    <w:lsdException w:name="List Table 2 Accent 5" w:uiPriority="47"/>
+    <w:lsdException w:name="List Table 3 Accent 5" w:uiPriority="48"/>
+    <w:lsdException w:name="List Table 4 Accent 5" w:uiPriority="49"/>
+    <w:lsdException w:name="List Table 5 Dark Accent 5" w:uiPriority="50"/>
+    <w:lsdException w:name="List Table 6 Colorful Accent 5" w:uiPriority="51"/>
+    <w:lsdException w:name="List Table 7 Colorful Accent 5" w:uiPriority="52"/>
+    <w:lsdException w:name="List Table 1 Light Accent 6" w:uiPriority="46"/>
+    <w:lsdException w:name="List Table 2 Accent 6" w:uiPriority="47"/>
+    <w:lsdException w:name="List Table 3 Accent 6" w:uiPriority="48"/>
+    <w:lsdException w:name="List Table 4 Accent 6" w:uiPriority="49"/>
+    <w:lsdException w:name="List Table 5 Dark Accent 6" w:uiPriority="50"/>
+    <w:lsdException w:name="List Table 6 Colorful Accent 6" w:uiPriority="51"/>
+    <w:lsdException w:name="List Table 7 Colorful Accent 6" w:uiPriority="52"/>
   </w:latentStyles>
   <w:style w:type="paragraph" w:default="1" w:styleId="Normal">
     <w:name w:val="Normal"/>
@@ -6863,7 +6749,7 @@
 </file>
 
 <file path=customXml/itemProps1.xml><?xml version="1.0" encoding="utf-8"?>
-<ds:datastoreItem xmlns:ds="http://schemas.openxmlformats.org/officeDocument/2006/customXml" ds:itemID="{5D765C12-1D70-4BA9-AF02-4E0E3034135A}">
+<ds:datastoreItem xmlns:ds="http://schemas.openxmlformats.org/officeDocument/2006/customXml" ds:itemID="{16013A6A-C93D-4CA9-8E86-51ADEB6D266C}">
   <ds:schemaRefs>
     <ds:schemaRef ds:uri="http://schemas.openxmlformats.org/officeDocument/2006/bibliography"/>
   </ds:schemaRefs>

</xml_diff>

<commit_message>
Updated the PLC program (SQ16 quench related).
</commit_message>
<xml_diff>
--- a/doc/Sequences-help/G7_SQ16.docx
+++ b/doc/Sequences-help/G7_SQ16.docx
@@ -468,7 +468,15 @@
                                   <w:sz w:val="18"/>
                                   <w:szCs w:val="18"/>
                                 </w:rPr>
-                                <w:t xml:space="preserve">More than 5 s in state 8 &amp; </w:t>
+                                <w:t>More than 2</w:t>
+                              </w:r>
+                              <w:r>
+                                <w:rPr>
+                                  <w:rFonts w:asciiTheme="majorHAnsi" w:hAnsiTheme="majorHAnsi" w:cstheme="majorHAnsi"/>
+                                  <w:sz w:val="18"/>
+                                  <w:szCs w:val="18"/>
+                                </w:rPr>
+                                <w:t xml:space="preserve"> s in state 8 &amp; </w:t>
                               </w:r>
                               <w:r>
                                 <w:rPr>
@@ -2602,7 +2610,15 @@
                             <w:sz w:val="18"/>
                             <w:szCs w:val="18"/>
                           </w:rPr>
-                          <w:t xml:space="preserve">More than 5 s in state 8 &amp; </w:t>
+                          <w:t>More than 2</w:t>
+                        </w:r>
+                        <w:r>
+                          <w:rPr>
+                            <w:rFonts w:asciiTheme="majorHAnsi" w:hAnsiTheme="majorHAnsi" w:cstheme="majorHAnsi"/>
+                            <w:sz w:val="18"/>
+                            <w:szCs w:val="18"/>
+                          </w:rPr>
+                          <w:t xml:space="preserve"> s in state 8 &amp; </w:t>
                         </w:r>
                         <w:r>
                           <w:rPr>
@@ -3754,7 +3770,10 @@
       <w:pStyle w:val="Footer"/>
     </w:pPr>
     <w:r>
-      <w:t>2023-03-23</w:t>
+      <w:t>2023-03</w:t>
+    </w:r>
+    <w:r>
+      <w:t>-24</w:t>
     </w:r>
   </w:p>
 </w:ftr>
@@ -6749,7 +6768,7 @@
 </file>
 
 <file path=customXml/itemProps1.xml><?xml version="1.0" encoding="utf-8"?>
-<ds:datastoreItem xmlns:ds="http://schemas.openxmlformats.org/officeDocument/2006/customXml" ds:itemID="{16013A6A-C93D-4CA9-8E86-51ADEB6D266C}">
+<ds:datastoreItem xmlns:ds="http://schemas.openxmlformats.org/officeDocument/2006/customXml" ds:itemID="{BEC6FE4A-4EAD-4E24-A476-9ED965B14218}">
   <ds:schemaRefs>
     <ds:schemaRef ds:uri="http://schemas.openxmlformats.org/officeDocument/2006/bibliography"/>
   </ds:schemaRefs>

</xml_diff>